<commit_message>
Siap sidang + slide
</commit_message>
<xml_diff>
--- a/DailyNeeds.co.id/LAPORAN/SIDANG/DOKUMEN/SIDANG.docx
+++ b/DailyNeeds.co.id/LAPORAN/SIDANG/DOKUMEN/SIDANG.docx
@@ -3029,8 +3029,6 @@
               </w:rPr>
               <w:tab/>
             </w:r>
-            <w:bookmarkStart w:id="5" w:name="_GoBack"/>
-            <w:bookmarkEnd w:id="5"/>
             <w:r>
               <w:rPr>
                 <w:noProof/>
@@ -7008,12 +7006,12 @@
           <w:numId w:val="0"/>
         </w:numPr>
       </w:pPr>
-      <w:bookmarkStart w:id="6" w:name="_Toc426957394"/>
+      <w:bookmarkStart w:id="5" w:name="_Toc426957394"/>
       <w:r>
         <w:lastRenderedPageBreak/>
         <w:t>DAFTAR GAMBAR</w:t>
       </w:r>
-      <w:bookmarkEnd w:id="6"/>
+      <w:bookmarkEnd w:id="5"/>
     </w:p>
     <w:p>
       <w:pPr>
@@ -8183,12 +8181,12 @@
         </w:numPr>
         <w:ind w:left="630"/>
       </w:pPr>
-      <w:bookmarkStart w:id="7" w:name="_Toc426957395"/>
+      <w:bookmarkStart w:id="6" w:name="_Toc426957395"/>
       <w:r>
         <w:lastRenderedPageBreak/>
         <w:t>DAFTAR TABEL</w:t>
       </w:r>
-      <w:bookmarkEnd w:id="7"/>
+      <w:bookmarkEnd w:id="6"/>
     </w:p>
     <w:p>
       <w:pPr>
@@ -9717,7 +9715,7 @@
           <w:numId w:val="0"/>
         </w:numPr>
       </w:pPr>
-      <w:bookmarkStart w:id="8" w:name="_Toc426957396"/>
+      <w:bookmarkStart w:id="7" w:name="_Toc426957396"/>
       <w:r>
         <w:lastRenderedPageBreak/>
         <w:t xml:space="preserve">DAFTAR </w:t>
@@ -9725,7 +9723,7 @@
       <w:r>
         <w:t>LAMPIRAN</w:t>
       </w:r>
-      <w:bookmarkEnd w:id="8"/>
+      <w:bookmarkEnd w:id="7"/>
     </w:p>
     <w:p>
       <w:pPr>
@@ -9868,22 +9866,22 @@
       <w:pPr>
         <w:pStyle w:val="Heading1"/>
       </w:pPr>
-      <w:bookmarkStart w:id="9" w:name="_Toc35414442"/>
-      <w:bookmarkStart w:id="10" w:name="_Toc35414636"/>
-      <w:bookmarkStart w:id="11" w:name="_Toc40514135"/>
+      <w:bookmarkStart w:id="8" w:name="_Toc35414442"/>
+      <w:bookmarkStart w:id="9" w:name="_Toc35414636"/>
+      <w:bookmarkStart w:id="10" w:name="_Toc40514135"/>
       <w:r>
         <w:lastRenderedPageBreak/>
         <w:br/>
       </w:r>
-      <w:bookmarkStart w:id="12" w:name="_Toc426957397"/>
+      <w:bookmarkStart w:id="11" w:name="_Toc426957397"/>
       <w:r>
         <w:t>PENDAHULUAN</w:t>
       </w:r>
       <w:bookmarkEnd w:id="0"/>
+      <w:bookmarkEnd w:id="8"/>
       <w:bookmarkEnd w:id="9"/>
       <w:bookmarkEnd w:id="10"/>
       <w:bookmarkEnd w:id="11"/>
-      <w:bookmarkEnd w:id="12"/>
     </w:p>
     <w:p>
       <w:pPr>
@@ -9894,20 +9892,20 @@
           <w:rFonts w:ascii="Times New Roman" w:hAnsi="Times New Roman"/>
         </w:rPr>
       </w:pPr>
-      <w:bookmarkStart w:id="13" w:name="_Toc35414443"/>
-      <w:bookmarkStart w:id="14" w:name="_Toc35414637"/>
-      <w:bookmarkStart w:id="15" w:name="_Toc40514136"/>
-      <w:bookmarkStart w:id="16" w:name="_Toc426957398"/>
+      <w:bookmarkStart w:id="12" w:name="_Toc35414443"/>
+      <w:bookmarkStart w:id="13" w:name="_Toc35414637"/>
+      <w:bookmarkStart w:id="14" w:name="_Toc40514136"/>
+      <w:bookmarkStart w:id="15" w:name="_Toc426957398"/>
       <w:r>
         <w:rPr>
           <w:rFonts w:ascii="Times New Roman" w:hAnsi="Times New Roman"/>
         </w:rPr>
         <w:t>Latar Belakang</w:t>
       </w:r>
+      <w:bookmarkEnd w:id="12"/>
       <w:bookmarkEnd w:id="13"/>
       <w:bookmarkEnd w:id="14"/>
       <w:bookmarkEnd w:id="15"/>
-      <w:bookmarkEnd w:id="16"/>
     </w:p>
     <w:p>
       <w:pPr>
@@ -10123,26 +10121,26 @@
           <w:rFonts w:ascii="Times New Roman" w:hAnsi="Times New Roman"/>
         </w:rPr>
       </w:pPr>
-      <w:bookmarkStart w:id="17" w:name="_Toc35414444"/>
-      <w:bookmarkStart w:id="18" w:name="_Toc35414638"/>
-      <w:bookmarkStart w:id="19" w:name="_Toc40514137"/>
-      <w:bookmarkStart w:id="20" w:name="_Toc426957399"/>
+      <w:bookmarkStart w:id="16" w:name="_Toc35414444"/>
+      <w:bookmarkStart w:id="17" w:name="_Toc35414638"/>
+      <w:bookmarkStart w:id="18" w:name="_Toc40514137"/>
+      <w:bookmarkStart w:id="19" w:name="_Toc426957399"/>
       <w:r>
         <w:rPr>
           <w:rFonts w:ascii="Times New Roman" w:hAnsi="Times New Roman"/>
         </w:rPr>
         <w:t>Rumusan Masala</w:t>
       </w:r>
+      <w:bookmarkEnd w:id="16"/>
       <w:bookmarkEnd w:id="17"/>
       <w:bookmarkEnd w:id="18"/>
+      <w:r>
+        <w:rPr>
+          <w:rFonts w:ascii="Times New Roman" w:hAnsi="Times New Roman"/>
+        </w:rPr>
+        <w:t>h</w:t>
+      </w:r>
       <w:bookmarkEnd w:id="19"/>
-      <w:r>
-        <w:rPr>
-          <w:rFonts w:ascii="Times New Roman" w:hAnsi="Times New Roman"/>
-        </w:rPr>
-        <w:t>h</w:t>
-      </w:r>
-      <w:bookmarkEnd w:id="20"/>
     </w:p>
     <w:p>
       <w:pPr>
@@ -10323,20 +10321,20 @@
           <w:rFonts w:ascii="Times New Roman" w:hAnsi="Times New Roman"/>
         </w:rPr>
       </w:pPr>
-      <w:bookmarkStart w:id="21" w:name="_Toc35414445"/>
-      <w:bookmarkStart w:id="22" w:name="_Toc35414639"/>
-      <w:bookmarkStart w:id="23" w:name="_Toc40514138"/>
-      <w:bookmarkStart w:id="24" w:name="_Toc426957400"/>
+      <w:bookmarkStart w:id="20" w:name="_Toc35414445"/>
+      <w:bookmarkStart w:id="21" w:name="_Toc35414639"/>
+      <w:bookmarkStart w:id="22" w:name="_Toc40514138"/>
+      <w:bookmarkStart w:id="23" w:name="_Toc426957400"/>
       <w:r>
         <w:rPr>
           <w:rFonts w:ascii="Times New Roman" w:hAnsi="Times New Roman"/>
         </w:rPr>
         <w:t>Tujuan</w:t>
       </w:r>
+      <w:bookmarkEnd w:id="20"/>
       <w:bookmarkEnd w:id="21"/>
       <w:bookmarkEnd w:id="22"/>
       <w:bookmarkEnd w:id="23"/>
-      <w:bookmarkEnd w:id="24"/>
     </w:p>
     <w:p>
       <w:pPr>
@@ -10521,20 +10519,20 @@
           <w:rFonts w:ascii="Times New Roman" w:hAnsi="Times New Roman"/>
         </w:rPr>
       </w:pPr>
-      <w:bookmarkStart w:id="25" w:name="_Toc35414446"/>
-      <w:bookmarkStart w:id="26" w:name="_Toc35414640"/>
-      <w:bookmarkStart w:id="27" w:name="_Toc40514139"/>
-      <w:bookmarkStart w:id="28" w:name="_Toc426957401"/>
+      <w:bookmarkStart w:id="24" w:name="_Toc35414446"/>
+      <w:bookmarkStart w:id="25" w:name="_Toc35414640"/>
+      <w:bookmarkStart w:id="26" w:name="_Toc40514139"/>
+      <w:bookmarkStart w:id="27" w:name="_Toc426957401"/>
       <w:r>
         <w:rPr>
           <w:rFonts w:ascii="Times New Roman" w:hAnsi="Times New Roman"/>
         </w:rPr>
         <w:t>Batasan Masalah</w:t>
       </w:r>
+      <w:bookmarkEnd w:id="24"/>
       <w:bookmarkEnd w:id="25"/>
       <w:bookmarkEnd w:id="26"/>
       <w:bookmarkEnd w:id="27"/>
-      <w:bookmarkEnd w:id="28"/>
       <w:r>
         <w:rPr>
           <w:rFonts w:ascii="Times New Roman" w:hAnsi="Times New Roman"/>
@@ -10670,18 +10668,18 @@
           <w:rFonts w:ascii="Times New Roman" w:hAnsi="Times New Roman"/>
         </w:rPr>
       </w:pPr>
-      <w:bookmarkStart w:id="29" w:name="_Toc40514140"/>
-      <w:bookmarkStart w:id="30" w:name="_Toc426957402"/>
-      <w:bookmarkStart w:id="31" w:name="_Toc35414447"/>
-      <w:bookmarkStart w:id="32" w:name="_Toc35414641"/>
+      <w:bookmarkStart w:id="28" w:name="_Toc40514140"/>
+      <w:bookmarkStart w:id="29" w:name="_Toc426957402"/>
+      <w:bookmarkStart w:id="30" w:name="_Toc35414447"/>
+      <w:bookmarkStart w:id="31" w:name="_Toc35414641"/>
       <w:r>
         <w:rPr>
           <w:rFonts w:ascii="Times New Roman" w:hAnsi="Times New Roman"/>
         </w:rPr>
         <w:t>Metodologi</w:t>
       </w:r>
+      <w:bookmarkEnd w:id="28"/>
       <w:bookmarkEnd w:id="29"/>
-      <w:bookmarkEnd w:id="30"/>
     </w:p>
     <w:p>
       <w:pPr>
@@ -10914,7 +10912,7 @@
       <w:r>
         <w:t xml:space="preserve"> penjualan makanan dan minuman dapat merasakan manfaat dalam memperoleh informasi dan membeli makanan dan minuman yang aman dikonsumsi. Evaluasi dilakukan dengan metode </w:t>
       </w:r>
-      <w:bookmarkStart w:id="33" w:name="_Toc40514141"/>
+      <w:bookmarkStart w:id="32" w:name="_Toc40514141"/>
       <w:r>
         <w:t>Mean Absolute Errror (MAE) dan perhitungan kesesuaian rekomendasi yang diberikan yaitu perbandingan antara rekomendasi resep yang disukai pengguna pada sejumlah resep total yang direkomendasikan.</w:t>
       </w:r>
@@ -10936,7 +10934,7 @@
           <w:rFonts w:ascii="Times New Roman" w:hAnsi="Times New Roman"/>
         </w:rPr>
       </w:pPr>
-      <w:bookmarkStart w:id="34" w:name="_Toc426957403"/>
+      <w:bookmarkStart w:id="33" w:name="_Toc426957403"/>
       <w:r>
         <w:rPr>
           <w:rFonts w:ascii="Times New Roman" w:hAnsi="Times New Roman"/>
@@ -10944,10 +10942,10 @@
         <w:lastRenderedPageBreak/>
         <w:t>Sistematika Pembahasan</w:t>
       </w:r>
+      <w:bookmarkEnd w:id="30"/>
       <w:bookmarkEnd w:id="31"/>
       <w:bookmarkEnd w:id="32"/>
       <w:bookmarkEnd w:id="33"/>
-      <w:bookmarkEnd w:id="34"/>
     </w:p>
     <w:p>
       <w:pPr>
@@ -11325,21 +11323,21 @@
       <w:pPr>
         <w:pStyle w:val="Heading1"/>
       </w:pPr>
-      <w:bookmarkStart w:id="35" w:name="_Toc40514142"/>
-      <w:bookmarkStart w:id="36" w:name="_Toc505219821"/>
+      <w:bookmarkStart w:id="34" w:name="_Toc40514142"/>
+      <w:bookmarkStart w:id="35" w:name="_Toc505219821"/>
       <w:r>
         <w:lastRenderedPageBreak/>
         <w:br/>
       </w:r>
-      <w:bookmarkStart w:id="37" w:name="_Toc426957404"/>
+      <w:bookmarkStart w:id="36" w:name="_Toc426957404"/>
       <w:r>
         <w:t>S</w:t>
       </w:r>
       <w:r>
         <w:t>TUDI LITERATUR</w:t>
       </w:r>
-      <w:bookmarkEnd w:id="35"/>
-      <w:bookmarkEnd w:id="37"/>
+      <w:bookmarkEnd w:id="34"/>
+      <w:bookmarkEnd w:id="36"/>
     </w:p>
     <w:p>
       <w:pPr>
@@ -11349,14 +11347,14 @@
           <w:rFonts w:ascii="Times New Roman" w:hAnsi="Times New Roman"/>
         </w:rPr>
       </w:pPr>
-      <w:bookmarkStart w:id="38" w:name="_Toc426957405"/>
+      <w:bookmarkStart w:id="37" w:name="_Toc426957405"/>
       <w:r>
         <w:rPr>
           <w:rFonts w:ascii="Times New Roman" w:hAnsi="Times New Roman"/>
         </w:rPr>
         <w:t>E-Commerce</w:t>
       </w:r>
-      <w:bookmarkEnd w:id="38"/>
+      <w:bookmarkEnd w:id="37"/>
     </w:p>
     <w:p>
       <w:pPr>
@@ -11366,14 +11364,14 @@
           <w:rFonts w:ascii="Times New Roman" w:hAnsi="Times New Roman"/>
         </w:rPr>
       </w:pPr>
-      <w:bookmarkStart w:id="39" w:name="_Toc426957406"/>
+      <w:bookmarkStart w:id="38" w:name="_Toc426957406"/>
       <w:r>
         <w:rPr>
           <w:rFonts w:ascii="Times New Roman" w:hAnsi="Times New Roman"/>
         </w:rPr>
         <w:t>Definisi E-Commerce</w:t>
       </w:r>
-      <w:bookmarkEnd w:id="39"/>
+      <w:bookmarkEnd w:id="38"/>
     </w:p>
     <w:p>
       <w:pPr>
@@ -11612,7 +11610,7 @@
           <w:rFonts w:ascii="Times New Roman" w:hAnsi="Times New Roman"/>
         </w:rPr>
       </w:pPr>
-      <w:bookmarkStart w:id="40" w:name="_Toc426957407"/>
+      <w:bookmarkStart w:id="39" w:name="_Toc426957407"/>
       <w:r>
         <w:rPr>
           <w:rFonts w:ascii="Times New Roman" w:hAnsi="Times New Roman"/>
@@ -11626,7 +11624,7 @@
         </w:rPr>
         <w:t>E-Commerce</w:t>
       </w:r>
-      <w:bookmarkEnd w:id="40"/>
+      <w:bookmarkEnd w:id="39"/>
     </w:p>
     <w:p>
       <w:pPr>
@@ -11695,14 +11693,14 @@
           <w:rFonts w:ascii="Times New Roman" w:hAnsi="Times New Roman"/>
         </w:rPr>
       </w:pPr>
-      <w:bookmarkStart w:id="41" w:name="_Toc426957408"/>
+      <w:bookmarkStart w:id="40" w:name="_Toc426957408"/>
       <w:r>
         <w:rPr>
           <w:rFonts w:ascii="Times New Roman" w:hAnsi="Times New Roman"/>
         </w:rPr>
         <w:t>Sistem Rekomendasi</w:t>
       </w:r>
-      <w:bookmarkEnd w:id="41"/>
+      <w:bookmarkEnd w:id="40"/>
     </w:p>
     <w:p>
       <w:pPr>
@@ -11747,14 +11745,14 @@
           <w:rFonts w:ascii="Times New Roman" w:hAnsi="Times New Roman"/>
         </w:rPr>
       </w:pPr>
-      <w:bookmarkStart w:id="42" w:name="_Toc426957409"/>
+      <w:bookmarkStart w:id="41" w:name="_Toc426957409"/>
       <w:r>
         <w:rPr>
           <w:rFonts w:ascii="Times New Roman" w:hAnsi="Times New Roman"/>
         </w:rPr>
         <w:t>Tujuan dan Tantangan Sistem Rekomendasi</w:t>
       </w:r>
-      <w:bookmarkEnd w:id="42"/>
+      <w:bookmarkEnd w:id="41"/>
     </w:p>
     <w:p>
       <w:pPr>
@@ -11826,7 +11824,7 @@
           <w:rFonts w:ascii="Times New Roman" w:hAnsi="Times New Roman"/>
         </w:rPr>
       </w:pPr>
-      <w:bookmarkStart w:id="43" w:name="_Toc426957410"/>
+      <w:bookmarkStart w:id="42" w:name="_Toc426957410"/>
       <w:r>
         <w:rPr>
           <w:rFonts w:ascii="Times New Roman" w:hAnsi="Times New Roman"/>
@@ -11834,7 +11832,7 @@
         <w:lastRenderedPageBreak/>
         <w:t>Input dan Output Pada Sistem Rekomendasi</w:t>
       </w:r>
-      <w:bookmarkEnd w:id="43"/>
+      <w:bookmarkEnd w:id="42"/>
     </w:p>
     <w:p>
       <w:pPr>
@@ -12201,14 +12199,14 @@
           <w:rFonts w:ascii="Times New Roman" w:hAnsi="Times New Roman"/>
         </w:rPr>
       </w:pPr>
-      <w:bookmarkStart w:id="44" w:name="_Toc426957411"/>
+      <w:bookmarkStart w:id="43" w:name="_Toc426957411"/>
       <w:r>
         <w:rPr>
           <w:rFonts w:ascii="Times New Roman" w:hAnsi="Times New Roman"/>
         </w:rPr>
         <w:t>Algoritma Sistem Rekomendasi</w:t>
       </w:r>
-      <w:bookmarkEnd w:id="44"/>
+      <w:bookmarkEnd w:id="43"/>
     </w:p>
     <w:p>
       <w:pPr>
@@ -12459,14 +12457,14 @@
           <w:rFonts w:ascii="Times New Roman" w:hAnsi="Times New Roman"/>
         </w:rPr>
       </w:pPr>
-      <w:bookmarkStart w:id="45" w:name="_Toc426957412"/>
+      <w:bookmarkStart w:id="44" w:name="_Toc426957412"/>
       <w:r>
         <w:rPr>
           <w:rFonts w:ascii="Times New Roman" w:hAnsi="Times New Roman"/>
         </w:rPr>
         <w:t>Efektivitas Sistem Rekomendasi</w:t>
       </w:r>
-      <w:bookmarkEnd w:id="45"/>
+      <w:bookmarkEnd w:id="44"/>
     </w:p>
     <w:p>
       <w:pPr>
@@ -12604,14 +12602,14 @@
           <w:rFonts w:ascii="Times New Roman" w:hAnsi="Times New Roman"/>
         </w:rPr>
       </w:pPr>
-      <w:bookmarkStart w:id="46" w:name="_Toc426957413"/>
+      <w:bookmarkStart w:id="45" w:name="_Toc426957413"/>
       <w:r>
         <w:rPr>
           <w:rFonts w:ascii="Times New Roman" w:hAnsi="Times New Roman"/>
         </w:rPr>
         <w:t>Tantangan Dalam Mengevaluasi Sistem Rekomendasi</w:t>
       </w:r>
-      <w:bookmarkEnd w:id="46"/>
+      <w:bookmarkEnd w:id="45"/>
     </w:p>
     <w:p>
       <w:pPr>
@@ -12716,7 +12714,7 @@
           <w:i/>
         </w:rPr>
       </w:pPr>
-      <w:bookmarkStart w:id="47" w:name="_Toc426957414"/>
+      <w:bookmarkStart w:id="46" w:name="_Toc426957414"/>
       <w:r>
         <w:rPr>
           <w:rFonts w:ascii="Times New Roman" w:hAnsi="Times New Roman"/>
@@ -12724,7 +12722,7 @@
         </w:rPr>
         <w:t>Item-based Collaborative Filtering</w:t>
       </w:r>
-      <w:bookmarkEnd w:id="47"/>
+      <w:bookmarkEnd w:id="46"/>
     </w:p>
     <w:p>
       <w:pPr>
@@ -12927,59 +12925,33 @@
         <w:pStyle w:val="Caption"/>
         <w:jc w:val="center"/>
       </w:pPr>
-      <w:bookmarkStart w:id="48" w:name="_Toc426957506"/>
+      <w:bookmarkStart w:id="47" w:name="_Toc426957506"/>
       <w:r>
         <w:t xml:space="preserve">Gambar </w:t>
       </w:r>
-      <w:r>
-        <w:fldChar w:fldCharType="begin"/>
-      </w:r>
-      <w:r>
-        <w:instrText xml:space="preserve"> STYLEREF 1 \s </w:instrText>
-      </w:r>
-      <w:r>
-        <w:fldChar w:fldCharType="separate"/>
-      </w:r>
-      <w:r>
-        <w:rPr>
-          <w:noProof/>
-        </w:rPr>
-        <w:t>II</w:t>
-      </w:r>
-      <w:r>
-        <w:rPr>
-          <w:noProof/>
-        </w:rPr>
-        <w:fldChar w:fldCharType="end"/>
-      </w:r>
+      <w:fldSimple w:instr=" STYLEREF 1 \s ">
+        <w:r>
+          <w:rPr>
+            <w:noProof/>
+          </w:rPr>
+          <w:t>II</w:t>
+        </w:r>
+      </w:fldSimple>
       <w:r>
         <w:t>.</w:t>
       </w:r>
-      <w:r>
-        <w:fldChar w:fldCharType="begin"/>
-      </w:r>
-      <w:r>
-        <w:instrText xml:space="preserve"> SEQ Gambar \* ARABIC \s 1 </w:instrText>
-      </w:r>
-      <w:r>
-        <w:fldChar w:fldCharType="separate"/>
-      </w:r>
-      <w:r>
-        <w:rPr>
-          <w:noProof/>
-        </w:rPr>
-        <w:t>1</w:t>
-      </w:r>
-      <w:r>
-        <w:rPr>
-          <w:noProof/>
-        </w:rPr>
-        <w:fldChar w:fldCharType="end"/>
-      </w:r>
+      <w:fldSimple w:instr=" SEQ Gambar \* ARABIC \s 1 ">
+        <w:r>
+          <w:rPr>
+            <w:noProof/>
+          </w:rPr>
+          <w:t>1</w:t>
+        </w:r>
+      </w:fldSimple>
       <w:r>
         <w:t xml:space="preserve"> Perhitungan Kesamaan Antar Item</w:t>
       </w:r>
-      <w:bookmarkEnd w:id="48"/>
+      <w:bookmarkEnd w:id="47"/>
     </w:p>
     <w:p>
       <w:pPr>
@@ -13037,7 +13009,7 @@
           <w:i/>
         </w:rPr>
       </w:pPr>
-      <w:bookmarkStart w:id="49" w:name="_Toc426957415"/>
+      <w:bookmarkStart w:id="48" w:name="_Toc426957415"/>
       <w:r>
         <w:rPr>
           <w:rFonts w:ascii="Times New Roman" w:hAnsi="Times New Roman"/>
@@ -13045,7 +13017,7 @@
         </w:rPr>
         <w:t>Mean Absolute Error (MAE)</w:t>
       </w:r>
-      <w:bookmarkEnd w:id="49"/>
+      <w:bookmarkEnd w:id="48"/>
     </w:p>
     <w:p>
       <w:pPr>
@@ -13481,51 +13453,25 @@
       <w:r>
         <w:t xml:space="preserve">Persamaan </w:t>
       </w:r>
-      <w:r>
-        <w:fldChar w:fldCharType="begin"/>
-      </w:r>
-      <w:r>
-        <w:instrText xml:space="preserve"> STYLEREF 1 \s </w:instrText>
-      </w:r>
-      <w:r>
-        <w:fldChar w:fldCharType="separate"/>
-      </w:r>
-      <w:r>
-        <w:rPr>
-          <w:noProof/>
-        </w:rPr>
-        <w:t>II</w:t>
-      </w:r>
-      <w:r>
-        <w:rPr>
-          <w:noProof/>
-        </w:rPr>
-        <w:fldChar w:fldCharType="end"/>
-      </w:r>
+      <w:fldSimple w:instr=" STYLEREF 1 \s ">
+        <w:r>
+          <w:rPr>
+            <w:noProof/>
+          </w:rPr>
+          <w:t>II</w:t>
+        </w:r>
+      </w:fldSimple>
       <w:r>
         <w:t>.</w:t>
       </w:r>
-      <w:r>
-        <w:fldChar w:fldCharType="begin"/>
-      </w:r>
-      <w:r>
-        <w:instrText xml:space="preserve"> SEQ Persamaan \* ARABIC \s 1 </w:instrText>
-      </w:r>
-      <w:r>
-        <w:fldChar w:fldCharType="separate"/>
-      </w:r>
-      <w:r>
-        <w:rPr>
-          <w:noProof/>
-        </w:rPr>
-        <w:t>1</w:t>
-      </w:r>
-      <w:r>
-        <w:rPr>
-          <w:noProof/>
-        </w:rPr>
-        <w:fldChar w:fldCharType="end"/>
-      </w:r>
+      <w:fldSimple w:instr=" SEQ Persamaan \* ARABIC \s 1 ">
+        <w:r>
+          <w:rPr>
+            <w:noProof/>
+          </w:rPr>
+          <w:t>1</w:t>
+        </w:r>
+      </w:fldSimple>
       <w:r>
         <w:t xml:space="preserve"> Perhitungan </w:t>
       </w:r>
@@ -13765,8 +13711,8 @@
         </w:rPr>
         <w:t>.</w:t>
       </w:r>
-      <w:bookmarkStart w:id="50" w:name="_Toc35414449"/>
-      <w:bookmarkStart w:id="51" w:name="_Toc35414643"/>
+      <w:bookmarkStart w:id="49" w:name="_Toc35414449"/>
+      <w:bookmarkStart w:id="50" w:name="_Toc35414643"/>
     </w:p>
     <w:p>
       <w:pPr>
@@ -13779,16 +13725,16 @@
       <w:r>
         <w:br/>
       </w:r>
-      <w:bookmarkStart w:id="52" w:name="_Toc426957416"/>
+      <w:bookmarkStart w:id="51" w:name="_Toc426957416"/>
+      <w:bookmarkEnd w:id="49"/>
       <w:bookmarkEnd w:id="50"/>
+      <w:r>
+        <w:t xml:space="preserve">ANALISIS </w:t>
+      </w:r>
+      <w:r>
+        <w:t>DAN PERANCANGAN</w:t>
+      </w:r>
       <w:bookmarkEnd w:id="51"/>
-      <w:r>
-        <w:t xml:space="preserve">ANALISIS </w:t>
-      </w:r>
-      <w:r>
-        <w:t>DAN PERANCANGAN</w:t>
-      </w:r>
-      <w:bookmarkEnd w:id="52"/>
     </w:p>
     <w:p>
       <w:pPr>
@@ -13798,7 +13744,7 @@
           <w:rFonts w:ascii="Times New Roman" w:hAnsi="Times New Roman"/>
         </w:rPr>
       </w:pPr>
-      <w:bookmarkStart w:id="53" w:name="_Toc426957417"/>
+      <w:bookmarkStart w:id="52" w:name="_Toc426957417"/>
       <w:r>
         <w:rPr>
           <w:rFonts w:ascii="Times New Roman" w:hAnsi="Times New Roman"/>
@@ -13811,7 +13757,7 @@
         </w:rPr>
         <w:t>Sistem</w:t>
       </w:r>
-      <w:bookmarkEnd w:id="53"/>
+      <w:bookmarkEnd w:id="52"/>
     </w:p>
     <w:p>
       <w:pPr>
@@ -13821,7 +13767,7 @@
           <w:rFonts w:ascii="Times New Roman" w:hAnsi="Times New Roman"/>
         </w:rPr>
       </w:pPr>
-      <w:bookmarkStart w:id="54" w:name="_Toc426957418"/>
+      <w:bookmarkStart w:id="53" w:name="_Toc426957418"/>
       <w:r>
         <w:rPr>
           <w:rFonts w:ascii="Times New Roman" w:hAnsi="Times New Roman"/>
@@ -13847,7 +13793,7 @@
         </w:rPr>
         <w:t xml:space="preserve"> Penjualan Produk Kebutuhan Harian</w:t>
       </w:r>
-      <w:bookmarkEnd w:id="54"/>
+      <w:bookmarkEnd w:id="53"/>
     </w:p>
     <w:p>
       <w:pPr>
@@ -13933,6 +13879,12 @@
         <w:keepNext/>
         <w:spacing w:line="360" w:lineRule="auto"/>
       </w:pPr>
+      <w:r>
+        <w:rPr>
+          <w:noProof/>
+        </w:rPr>
+        <w:t xml:space="preserve"> </w:t>
+      </w:r>
       <w:r>
         <w:rPr>
           <w:noProof/>
@@ -13986,55 +13938,29 @@
         <w:ind w:left="720"/>
         <w:jc w:val="center"/>
       </w:pPr>
-      <w:bookmarkStart w:id="55" w:name="_Toc426957507"/>
+      <w:bookmarkStart w:id="54" w:name="_Toc426957507"/>
       <w:r>
         <w:t xml:space="preserve">Gambar </w:t>
       </w:r>
-      <w:r>
-        <w:fldChar w:fldCharType="begin"/>
-      </w:r>
-      <w:r>
-        <w:instrText xml:space="preserve"> STYLEREF 1 \s </w:instrText>
-      </w:r>
-      <w:r>
-        <w:fldChar w:fldCharType="separate"/>
-      </w:r>
-      <w:r>
-        <w:rPr>
-          <w:noProof/>
-        </w:rPr>
-        <w:t>III</w:t>
-      </w:r>
-      <w:r>
-        <w:rPr>
-          <w:noProof/>
-        </w:rPr>
-        <w:fldChar w:fldCharType="end"/>
-      </w:r>
+      <w:fldSimple w:instr=" STYLEREF 1 \s ">
+        <w:r>
+          <w:rPr>
+            <w:noProof/>
+          </w:rPr>
+          <w:t>III</w:t>
+        </w:r>
+      </w:fldSimple>
       <w:r>
         <w:t>.</w:t>
       </w:r>
-      <w:r>
-        <w:fldChar w:fldCharType="begin"/>
-      </w:r>
-      <w:r>
-        <w:instrText xml:space="preserve"> SEQ Gambar \* ARABIC \s 1 </w:instrText>
-      </w:r>
-      <w:r>
-        <w:fldChar w:fldCharType="separate"/>
-      </w:r>
-      <w:r>
-        <w:rPr>
-          <w:noProof/>
-        </w:rPr>
-        <w:t>1</w:t>
-      </w:r>
-      <w:r>
-        <w:rPr>
-          <w:noProof/>
-        </w:rPr>
-        <w:fldChar w:fldCharType="end"/>
-      </w:r>
+      <w:fldSimple w:instr=" SEQ Gambar \* ARABIC \s 1 ">
+        <w:r>
+          <w:rPr>
+            <w:noProof/>
+          </w:rPr>
+          <w:t>1</w:t>
+        </w:r>
+      </w:fldSimple>
       <w:r>
         <w:t xml:space="preserve"> Proses Bisnis </w:t>
       </w:r>
@@ -14047,7 +13973,7 @@
       <w:r>
         <w:t xml:space="preserve"> Penjualan Produk Kebutuhan Harian</w:t>
       </w:r>
-      <w:bookmarkEnd w:id="55"/>
+      <w:bookmarkEnd w:id="54"/>
     </w:p>
     <w:p/>
     <w:p>
@@ -14510,14 +14436,14 @@
           <w:rFonts w:ascii="Times New Roman" w:hAnsi="Times New Roman"/>
         </w:rPr>
       </w:pPr>
-      <w:bookmarkStart w:id="56" w:name="_Toc426957419"/>
+      <w:bookmarkStart w:id="55" w:name="_Toc426957419"/>
       <w:r>
         <w:rPr>
           <w:rFonts w:ascii="Times New Roman" w:hAnsi="Times New Roman"/>
         </w:rPr>
         <w:t>Deskripsi Web E-Commerce Penjualan Produk Kebutuhan Harian</w:t>
       </w:r>
-      <w:bookmarkEnd w:id="56"/>
+      <w:bookmarkEnd w:id="55"/>
     </w:p>
     <w:p>
       <w:pPr>
@@ -15317,7 +15243,7 @@
           <w:rFonts w:ascii="Times New Roman" w:hAnsi="Times New Roman"/>
         </w:rPr>
       </w:pPr>
-      <w:bookmarkStart w:id="57" w:name="_Toc426957420"/>
+      <w:bookmarkStart w:id="56" w:name="_Toc426957420"/>
       <w:r>
         <w:rPr>
           <w:rFonts w:ascii="Times New Roman" w:hAnsi="Times New Roman"/>
@@ -15331,7 +15257,7 @@
         </w:rPr>
         <w:t>E-Commerce</w:t>
       </w:r>
-      <w:bookmarkEnd w:id="57"/>
+      <w:bookmarkEnd w:id="56"/>
     </w:p>
     <w:p>
       <w:pPr>
@@ -15421,7 +15347,7 @@
           <w:rFonts w:ascii="Times New Roman" w:hAnsi="Times New Roman"/>
         </w:rPr>
       </w:pPr>
-      <w:bookmarkStart w:id="58" w:name="_Toc426957421"/>
+      <w:bookmarkStart w:id="57" w:name="_Toc426957421"/>
       <w:r>
         <w:rPr>
           <w:rFonts w:ascii="Times New Roman" w:hAnsi="Times New Roman"/>
@@ -15434,7 +15360,7 @@
         </w:rPr>
         <w:t>Solusi</w:t>
       </w:r>
-      <w:bookmarkEnd w:id="58"/>
+      <w:bookmarkEnd w:id="57"/>
     </w:p>
     <w:p>
       <w:pPr>
@@ -15684,7 +15610,7 @@
           <w:rFonts w:ascii="Times New Roman" w:hAnsi="Times New Roman"/>
         </w:rPr>
       </w:pPr>
-      <w:bookmarkStart w:id="59" w:name="_Toc426957422"/>
+      <w:bookmarkStart w:id="58" w:name="_Toc426957422"/>
       <w:r>
         <w:rPr>
           <w:rFonts w:ascii="Times New Roman" w:hAnsi="Times New Roman"/>
@@ -15697,7 +15623,7 @@
         </w:rPr>
         <w:t>Kebutuhan Fungsional</w:t>
       </w:r>
-      <w:bookmarkEnd w:id="59"/>
+      <w:bookmarkEnd w:id="58"/>
     </w:p>
     <w:p>
       <w:pPr>
@@ -15741,59 +15667,33 @@
         <w:keepNext/>
         <w:ind w:left="720"/>
       </w:pPr>
-      <w:bookmarkStart w:id="60" w:name="_Toc426616860"/>
+      <w:bookmarkStart w:id="59" w:name="_Toc426616860"/>
       <w:r>
         <w:t xml:space="preserve">Tabel </w:t>
       </w:r>
-      <w:r>
-        <w:fldChar w:fldCharType="begin"/>
-      </w:r>
-      <w:r>
-        <w:instrText xml:space="preserve"> STYLEREF 1 \s </w:instrText>
-      </w:r>
-      <w:r>
-        <w:fldChar w:fldCharType="separate"/>
-      </w:r>
-      <w:r>
-        <w:rPr>
-          <w:noProof/>
-        </w:rPr>
-        <w:t>III</w:t>
-      </w:r>
-      <w:r>
-        <w:rPr>
-          <w:noProof/>
-        </w:rPr>
-        <w:fldChar w:fldCharType="end"/>
-      </w:r>
+      <w:fldSimple w:instr=" STYLEREF 1 \s ">
+        <w:r>
+          <w:rPr>
+            <w:noProof/>
+          </w:rPr>
+          <w:t>III</w:t>
+        </w:r>
+      </w:fldSimple>
       <w:r>
         <w:t>.</w:t>
       </w:r>
-      <w:r>
-        <w:fldChar w:fldCharType="begin"/>
-      </w:r>
-      <w:r>
-        <w:instrText xml:space="preserve"> SEQ Tabel \* ARABIC \s 1 </w:instrText>
-      </w:r>
-      <w:r>
-        <w:fldChar w:fldCharType="separate"/>
-      </w:r>
-      <w:r>
-        <w:rPr>
-          <w:noProof/>
-        </w:rPr>
-        <w:t>1</w:t>
-      </w:r>
-      <w:r>
-        <w:rPr>
-          <w:noProof/>
-        </w:rPr>
-        <w:fldChar w:fldCharType="end"/>
-      </w:r>
+      <w:fldSimple w:instr=" SEQ Tabel \* ARABIC \s 1 ">
+        <w:r>
+          <w:rPr>
+            <w:noProof/>
+          </w:rPr>
+          <w:t>1</w:t>
+        </w:r>
+      </w:fldSimple>
       <w:r>
         <w:t xml:space="preserve"> Kebutuhan Fungsional</w:t>
       </w:r>
-      <w:bookmarkEnd w:id="60"/>
+      <w:bookmarkEnd w:id="59"/>
     </w:p>
     <w:tbl>
       <w:tblPr>
@@ -16093,7 +15993,7 @@
           <w:rFonts w:ascii="Times New Roman" w:hAnsi="Times New Roman"/>
         </w:rPr>
       </w:pPr>
-      <w:bookmarkStart w:id="61" w:name="_Toc426957423"/>
+      <w:bookmarkStart w:id="60" w:name="_Toc426957423"/>
       <w:r>
         <w:rPr>
           <w:rFonts w:ascii="Times New Roman" w:hAnsi="Times New Roman"/>
@@ -16106,7 +16006,7 @@
         </w:rPr>
         <w:t>Kebutuhan Non-Fungsional</w:t>
       </w:r>
-      <w:bookmarkEnd w:id="61"/>
+      <w:bookmarkEnd w:id="60"/>
     </w:p>
     <w:p>
       <w:pPr>
@@ -16150,59 +16050,33 @@
         <w:keepNext/>
         <w:ind w:left="720"/>
       </w:pPr>
-      <w:bookmarkStart w:id="62" w:name="_Toc426616861"/>
+      <w:bookmarkStart w:id="61" w:name="_Toc426616861"/>
       <w:r>
         <w:t xml:space="preserve">Tabel </w:t>
       </w:r>
-      <w:r>
-        <w:fldChar w:fldCharType="begin"/>
-      </w:r>
-      <w:r>
-        <w:instrText xml:space="preserve"> STYLEREF 1 \s </w:instrText>
-      </w:r>
-      <w:r>
-        <w:fldChar w:fldCharType="separate"/>
-      </w:r>
-      <w:r>
-        <w:rPr>
-          <w:noProof/>
-        </w:rPr>
-        <w:t>III</w:t>
-      </w:r>
-      <w:r>
-        <w:rPr>
-          <w:noProof/>
-        </w:rPr>
-        <w:fldChar w:fldCharType="end"/>
-      </w:r>
+      <w:fldSimple w:instr=" STYLEREF 1 \s ">
+        <w:r>
+          <w:rPr>
+            <w:noProof/>
+          </w:rPr>
+          <w:t>III</w:t>
+        </w:r>
+      </w:fldSimple>
       <w:r>
         <w:t>.</w:t>
       </w:r>
-      <w:r>
-        <w:fldChar w:fldCharType="begin"/>
-      </w:r>
-      <w:r>
-        <w:instrText xml:space="preserve"> SEQ Tabel \* ARABIC \s 1 </w:instrText>
-      </w:r>
-      <w:r>
-        <w:fldChar w:fldCharType="separate"/>
-      </w:r>
-      <w:r>
-        <w:rPr>
-          <w:noProof/>
-        </w:rPr>
-        <w:t>2</w:t>
-      </w:r>
-      <w:r>
-        <w:rPr>
-          <w:noProof/>
-        </w:rPr>
-        <w:fldChar w:fldCharType="end"/>
-      </w:r>
+      <w:fldSimple w:instr=" SEQ Tabel \* ARABIC \s 1 ">
+        <w:r>
+          <w:rPr>
+            <w:noProof/>
+          </w:rPr>
+          <w:t>2</w:t>
+        </w:r>
+      </w:fldSimple>
       <w:r>
         <w:t xml:space="preserve"> Kebutuhan Non-Fungsional</w:t>
       </w:r>
-      <w:bookmarkEnd w:id="62"/>
+      <w:bookmarkEnd w:id="61"/>
     </w:p>
     <w:tbl>
       <w:tblPr>
@@ -16495,14 +16369,14 @@
           <w:rFonts w:ascii="Times New Roman" w:hAnsi="Times New Roman"/>
         </w:rPr>
       </w:pPr>
-      <w:bookmarkStart w:id="63" w:name="_Toc426957424"/>
+      <w:bookmarkStart w:id="62" w:name="_Toc426957424"/>
       <w:r>
         <w:rPr>
           <w:rFonts w:ascii="Times New Roman" w:hAnsi="Times New Roman"/>
         </w:rPr>
         <w:t>Perancangan Sistem</w:t>
       </w:r>
-      <w:bookmarkEnd w:id="63"/>
+      <w:bookmarkEnd w:id="62"/>
     </w:p>
     <w:p>
       <w:pPr>
@@ -16512,7 +16386,7 @@
           <w:rFonts w:ascii="Times New Roman" w:hAnsi="Times New Roman"/>
         </w:rPr>
       </w:pPr>
-      <w:bookmarkStart w:id="64" w:name="_Toc426957425"/>
+      <w:bookmarkStart w:id="63" w:name="_Toc426957425"/>
       <w:r>
         <w:rPr>
           <w:rFonts w:ascii="Times New Roman" w:hAnsi="Times New Roman"/>
@@ -16531,7 +16405,7 @@
         </w:rPr>
         <w:t>Sistem</w:t>
       </w:r>
-      <w:bookmarkEnd w:id="64"/>
+      <w:bookmarkEnd w:id="63"/>
     </w:p>
     <w:p>
       <w:pPr>
@@ -16726,55 +16600,29 @@
         <w:pStyle w:val="Caption"/>
         <w:jc w:val="center"/>
       </w:pPr>
-      <w:bookmarkStart w:id="65" w:name="_Toc426957508"/>
+      <w:bookmarkStart w:id="64" w:name="_Toc426957508"/>
       <w:r>
         <w:t xml:space="preserve">Gambar </w:t>
       </w:r>
-      <w:r>
-        <w:fldChar w:fldCharType="begin"/>
-      </w:r>
-      <w:r>
-        <w:instrText xml:space="preserve"> STYLEREF 1 \s </w:instrText>
-      </w:r>
-      <w:r>
-        <w:fldChar w:fldCharType="separate"/>
-      </w:r>
-      <w:r>
-        <w:rPr>
-          <w:noProof/>
-        </w:rPr>
-        <w:t>III</w:t>
-      </w:r>
-      <w:r>
-        <w:rPr>
-          <w:noProof/>
-        </w:rPr>
-        <w:fldChar w:fldCharType="end"/>
-      </w:r>
+      <w:fldSimple w:instr=" STYLEREF 1 \s ">
+        <w:r>
+          <w:rPr>
+            <w:noProof/>
+          </w:rPr>
+          <w:t>III</w:t>
+        </w:r>
+      </w:fldSimple>
       <w:r>
         <w:t>.</w:t>
       </w:r>
-      <w:r>
-        <w:fldChar w:fldCharType="begin"/>
-      </w:r>
-      <w:r>
-        <w:instrText xml:space="preserve"> SEQ Gambar \* ARABIC \s 1 </w:instrText>
-      </w:r>
-      <w:r>
-        <w:fldChar w:fldCharType="separate"/>
-      </w:r>
-      <w:r>
-        <w:rPr>
-          <w:noProof/>
-        </w:rPr>
-        <w:t>2</w:t>
-      </w:r>
-      <w:r>
-        <w:rPr>
-          <w:noProof/>
-        </w:rPr>
-        <w:fldChar w:fldCharType="end"/>
-      </w:r>
+      <w:fldSimple w:instr=" SEQ Gambar \* ARABIC \s 1 ">
+        <w:r>
+          <w:rPr>
+            <w:noProof/>
+          </w:rPr>
+          <w:t>2</w:t>
+        </w:r>
+      </w:fldSimple>
       <w:r>
         <w:t xml:space="preserve"> Diagram </w:t>
       </w:r>
@@ -16784,7 +16632,7 @@
         </w:rPr>
         <w:t>Use Case</w:t>
       </w:r>
-      <w:bookmarkEnd w:id="65"/>
+      <w:bookmarkEnd w:id="64"/>
     </w:p>
     <w:p>
       <w:pPr>
@@ -17177,14 +17025,14 @@
           <w:rFonts w:ascii="Times New Roman" w:hAnsi="Times New Roman"/>
         </w:rPr>
       </w:pPr>
-      <w:bookmarkStart w:id="66" w:name="_Toc426957426"/>
+      <w:bookmarkStart w:id="65" w:name="_Toc426957426"/>
       <w:r>
         <w:rPr>
           <w:rFonts w:ascii="Times New Roman" w:hAnsi="Times New Roman"/>
         </w:rPr>
         <w:t>Rancangan Basis Data</w:t>
       </w:r>
-      <w:bookmarkEnd w:id="66"/>
+      <w:bookmarkEnd w:id="65"/>
     </w:p>
     <w:p>
       <w:pPr>
@@ -17358,59 +17206,33 @@
           <w:lang w:val="en-GB"/>
         </w:rPr>
       </w:pPr>
-      <w:bookmarkStart w:id="67" w:name="_Toc426957509"/>
+      <w:bookmarkStart w:id="66" w:name="_Toc426957509"/>
       <w:r>
         <w:t xml:space="preserve">Gambar </w:t>
       </w:r>
-      <w:r>
-        <w:fldChar w:fldCharType="begin"/>
-      </w:r>
-      <w:r>
-        <w:instrText xml:space="preserve"> STYLEREF 1 \s </w:instrText>
-      </w:r>
-      <w:r>
-        <w:fldChar w:fldCharType="separate"/>
-      </w:r>
-      <w:r>
-        <w:rPr>
-          <w:noProof/>
-        </w:rPr>
-        <w:t>III</w:t>
-      </w:r>
-      <w:r>
-        <w:rPr>
-          <w:noProof/>
-        </w:rPr>
-        <w:fldChar w:fldCharType="end"/>
-      </w:r>
+      <w:fldSimple w:instr=" STYLEREF 1 \s ">
+        <w:r>
+          <w:rPr>
+            <w:noProof/>
+          </w:rPr>
+          <w:t>III</w:t>
+        </w:r>
+      </w:fldSimple>
       <w:r>
         <w:t>.</w:t>
       </w:r>
-      <w:r>
-        <w:fldChar w:fldCharType="begin"/>
-      </w:r>
-      <w:r>
-        <w:instrText xml:space="preserve"> SEQ Gambar \* ARABIC \s 1 </w:instrText>
-      </w:r>
-      <w:r>
-        <w:fldChar w:fldCharType="separate"/>
-      </w:r>
-      <w:r>
-        <w:rPr>
-          <w:noProof/>
-        </w:rPr>
-        <w:t>3</w:t>
-      </w:r>
-      <w:r>
-        <w:rPr>
-          <w:noProof/>
-        </w:rPr>
-        <w:fldChar w:fldCharType="end"/>
-      </w:r>
+      <w:fldSimple w:instr=" SEQ Gambar \* ARABIC \s 1 ">
+        <w:r>
+          <w:rPr>
+            <w:noProof/>
+          </w:rPr>
+          <w:t>3</w:t>
+        </w:r>
+      </w:fldSimple>
       <w:r>
         <w:t xml:space="preserve"> E-R Diagram Sebelum Menerapkan Sistem Rekomendasi</w:t>
       </w:r>
-      <w:bookmarkEnd w:id="67"/>
+      <w:bookmarkEnd w:id="66"/>
     </w:p>
     <w:p>
       <w:pPr>
@@ -17636,62 +17458,36 @@
           <w:lang w:val="en-GB"/>
         </w:rPr>
       </w:pPr>
-      <w:bookmarkStart w:id="68" w:name="_Toc426957510"/>
+      <w:bookmarkStart w:id="67" w:name="_Toc426957510"/>
       <w:r>
         <w:t xml:space="preserve">Gambar </w:t>
       </w:r>
-      <w:r>
-        <w:fldChar w:fldCharType="begin"/>
-      </w:r>
-      <w:r>
-        <w:instrText xml:space="preserve"> STYLEREF 1 \s </w:instrText>
-      </w:r>
-      <w:r>
-        <w:fldChar w:fldCharType="separate"/>
-      </w:r>
-      <w:r>
-        <w:rPr>
-          <w:noProof/>
-        </w:rPr>
-        <w:t>III</w:t>
-      </w:r>
-      <w:r>
-        <w:rPr>
-          <w:noProof/>
-        </w:rPr>
-        <w:fldChar w:fldCharType="end"/>
-      </w:r>
+      <w:fldSimple w:instr=" STYLEREF 1 \s ">
+        <w:r>
+          <w:rPr>
+            <w:noProof/>
+          </w:rPr>
+          <w:t>III</w:t>
+        </w:r>
+      </w:fldSimple>
       <w:r>
         <w:t>.</w:t>
       </w:r>
-      <w:r>
-        <w:fldChar w:fldCharType="begin"/>
-      </w:r>
-      <w:r>
-        <w:instrText xml:space="preserve"> SEQ Gambar \* ARABIC \s 1 </w:instrText>
-      </w:r>
-      <w:r>
-        <w:fldChar w:fldCharType="separate"/>
-      </w:r>
-      <w:r>
-        <w:rPr>
-          <w:noProof/>
-        </w:rPr>
-        <w:t>4</w:t>
-      </w:r>
-      <w:r>
-        <w:rPr>
-          <w:noProof/>
-        </w:rPr>
-        <w:fldChar w:fldCharType="end"/>
-      </w:r>
+      <w:fldSimple w:instr=" SEQ Gambar \* ARABIC \s 1 ">
+        <w:r>
+          <w:rPr>
+            <w:noProof/>
+          </w:rPr>
+          <w:t>4</w:t>
+        </w:r>
+      </w:fldSimple>
       <w:r>
         <w:t xml:space="preserve"> E-R Diagram Setelah</w:t>
       </w:r>
       <w:r>
         <w:t xml:space="preserve"> Menerapkan Sistem Rekomendasi</w:t>
       </w:r>
-      <w:bookmarkEnd w:id="68"/>
+      <w:bookmarkEnd w:id="67"/>
     </w:p>
     <w:p>
       <w:pPr>
@@ -17983,62 +17779,33 @@
           <w:lang w:val="en-GB"/>
         </w:rPr>
       </w:pPr>
-      <w:bookmarkStart w:id="69" w:name="_Toc426957511"/>
+      <w:bookmarkStart w:id="68" w:name="_Toc426957511"/>
       <w:r>
         <w:t xml:space="preserve">Gambar </w:t>
       </w:r>
-      <w:r>
-        <w:fldChar w:fldCharType="begin"/>
-      </w:r>
-      <w:r>
-        <w:instrText xml:space="preserve"> STYLEREF 1 \s </w:instrText>
-      </w:r>
-      <w:r>
-        <w:fldChar w:fldCharType="separate"/>
-      </w:r>
-      <w:r>
-        <w:rPr>
-          <w:noProof/>
-        </w:rPr>
-        <w:t>III</w:t>
-      </w:r>
-      <w:r>
-        <w:rPr>
-          <w:noProof/>
-        </w:rPr>
-        <w:fldChar w:fldCharType="end"/>
-      </w:r>
+      <w:fldSimple w:instr=" STYLEREF 1 \s ">
+        <w:r>
+          <w:rPr>
+            <w:noProof/>
+          </w:rPr>
+          <w:t>III</w:t>
+        </w:r>
+      </w:fldSimple>
       <w:r>
         <w:t>.</w:t>
       </w:r>
-      <w:r>
-        <w:fldChar w:fldCharType="begin"/>
-      </w:r>
-      <w:r>
-        <w:instrText xml:space="preserve"> SEQ Gambar \* ARABIC \s </w:instrText>
-      </w:r>
-      <w:r>
-        <w:instrText xml:space="preserve">1 </w:instrText>
-      </w:r>
-      <w:r>
-        <w:fldChar w:fldCharType="separate"/>
-      </w:r>
-      <w:r>
-        <w:rPr>
-          <w:noProof/>
-        </w:rPr>
-        <w:t>5</w:t>
-      </w:r>
-      <w:r>
-        <w:rPr>
-          <w:noProof/>
-        </w:rPr>
-        <w:fldChar w:fldCharType="end"/>
-      </w:r>
+      <w:fldSimple w:instr=" SEQ Gambar \* ARABIC \s 1 ">
+        <w:r>
+          <w:rPr>
+            <w:noProof/>
+          </w:rPr>
+          <w:t>5</w:t>
+        </w:r>
+      </w:fldSimple>
       <w:r>
         <w:t xml:space="preserve"> Skema Relasi</w:t>
       </w:r>
-      <w:bookmarkEnd w:id="69"/>
+      <w:bookmarkEnd w:id="68"/>
     </w:p>
     <w:p>
       <w:pPr>
@@ -18109,62 +17876,36 @@
         <w:pStyle w:val="Caption"/>
         <w:keepNext/>
       </w:pPr>
-      <w:bookmarkStart w:id="70" w:name="_Toc426616862"/>
+      <w:bookmarkStart w:id="69" w:name="_Toc426616862"/>
       <w:r>
         <w:t xml:space="preserve">Tabel </w:t>
       </w:r>
-      <w:r>
-        <w:fldChar w:fldCharType="begin"/>
-      </w:r>
-      <w:r>
-        <w:instrText xml:space="preserve"> STYLEREF 1 \s </w:instrText>
-      </w:r>
-      <w:r>
-        <w:fldChar w:fldCharType="separate"/>
-      </w:r>
-      <w:r>
-        <w:rPr>
-          <w:noProof/>
-        </w:rPr>
-        <w:t>III</w:t>
-      </w:r>
-      <w:r>
-        <w:rPr>
-          <w:noProof/>
-        </w:rPr>
-        <w:fldChar w:fldCharType="end"/>
-      </w:r>
+      <w:fldSimple w:instr=" STYLEREF 1 \s ">
+        <w:r>
+          <w:rPr>
+            <w:noProof/>
+          </w:rPr>
+          <w:t>III</w:t>
+        </w:r>
+      </w:fldSimple>
       <w:r>
         <w:t>.</w:t>
       </w:r>
-      <w:r>
-        <w:fldChar w:fldCharType="begin"/>
-      </w:r>
-      <w:r>
-        <w:instrText xml:space="preserve"> SEQ Tabel \* ARABIC \s 1 </w:instrText>
-      </w:r>
-      <w:r>
-        <w:fldChar w:fldCharType="separate"/>
-      </w:r>
-      <w:r>
-        <w:rPr>
-          <w:noProof/>
-        </w:rPr>
-        <w:t>3</w:t>
-      </w:r>
-      <w:r>
-        <w:rPr>
-          <w:noProof/>
-        </w:rPr>
-        <w:fldChar w:fldCharType="end"/>
-      </w:r>
+      <w:fldSimple w:instr=" SEQ Tabel \* ARABIC \s 1 ">
+        <w:r>
+          <w:rPr>
+            <w:noProof/>
+          </w:rPr>
+          <w:t>3</w:t>
+        </w:r>
+      </w:fldSimple>
       <w:r>
         <w:t xml:space="preserve"> </w:t>
       </w:r>
       <w:r>
         <w:t>Struktur Tabel Customer</w:t>
       </w:r>
-      <w:bookmarkEnd w:id="70"/>
+      <w:bookmarkEnd w:id="69"/>
     </w:p>
     <w:tbl>
       <w:tblPr>
@@ -18789,62 +18530,36 @@
         <w:pStyle w:val="Caption"/>
         <w:keepNext/>
       </w:pPr>
-      <w:bookmarkStart w:id="71" w:name="_Toc426616863"/>
+      <w:bookmarkStart w:id="70" w:name="_Toc426616863"/>
       <w:r>
         <w:t xml:space="preserve">Tabel </w:t>
       </w:r>
-      <w:r>
-        <w:fldChar w:fldCharType="begin"/>
-      </w:r>
-      <w:r>
-        <w:instrText xml:space="preserve"> STYLEREF 1 \s </w:instrText>
-      </w:r>
-      <w:r>
-        <w:fldChar w:fldCharType="separate"/>
-      </w:r>
-      <w:r>
-        <w:rPr>
-          <w:noProof/>
-        </w:rPr>
-        <w:t>III</w:t>
-      </w:r>
-      <w:r>
-        <w:rPr>
-          <w:noProof/>
-        </w:rPr>
-        <w:fldChar w:fldCharType="end"/>
-      </w:r>
+      <w:fldSimple w:instr=" STYLEREF 1 \s ">
+        <w:r>
+          <w:rPr>
+            <w:noProof/>
+          </w:rPr>
+          <w:t>III</w:t>
+        </w:r>
+      </w:fldSimple>
       <w:r>
         <w:t>.</w:t>
       </w:r>
-      <w:r>
-        <w:fldChar w:fldCharType="begin"/>
-      </w:r>
-      <w:r>
-        <w:instrText xml:space="preserve"> SEQ Tabel \* ARABIC \s 1 </w:instrText>
-      </w:r>
-      <w:r>
-        <w:fldChar w:fldCharType="separate"/>
-      </w:r>
-      <w:r>
-        <w:rPr>
-          <w:noProof/>
-        </w:rPr>
-        <w:t>4</w:t>
-      </w:r>
-      <w:r>
-        <w:rPr>
-          <w:noProof/>
-        </w:rPr>
-        <w:fldChar w:fldCharType="end"/>
-      </w:r>
+      <w:fldSimple w:instr=" SEQ Tabel \* ARABIC \s 1 ">
+        <w:r>
+          <w:rPr>
+            <w:noProof/>
+          </w:rPr>
+          <w:t>4</w:t>
+        </w:r>
+      </w:fldSimple>
       <w:r>
         <w:t xml:space="preserve"> </w:t>
       </w:r>
       <w:r>
         <w:t>Struktur Tabel Product</w:t>
       </w:r>
-      <w:bookmarkEnd w:id="71"/>
+      <w:bookmarkEnd w:id="70"/>
     </w:p>
     <w:tbl>
       <w:tblPr>
@@ -19276,62 +18991,36 @@
         <w:pStyle w:val="Caption"/>
         <w:keepNext/>
       </w:pPr>
-      <w:bookmarkStart w:id="72" w:name="_Toc426616864"/>
+      <w:bookmarkStart w:id="71" w:name="_Toc426616864"/>
       <w:r>
         <w:t xml:space="preserve">Tabel </w:t>
       </w:r>
-      <w:r>
-        <w:fldChar w:fldCharType="begin"/>
-      </w:r>
-      <w:r>
-        <w:instrText xml:space="preserve"> STYLEREF 1 \s </w:instrText>
-      </w:r>
-      <w:r>
-        <w:fldChar w:fldCharType="separate"/>
-      </w:r>
-      <w:r>
-        <w:rPr>
-          <w:noProof/>
-        </w:rPr>
-        <w:t>III</w:t>
-      </w:r>
-      <w:r>
-        <w:rPr>
-          <w:noProof/>
-        </w:rPr>
-        <w:fldChar w:fldCharType="end"/>
-      </w:r>
+      <w:fldSimple w:instr=" STYLEREF 1 \s ">
+        <w:r>
+          <w:rPr>
+            <w:noProof/>
+          </w:rPr>
+          <w:t>III</w:t>
+        </w:r>
+      </w:fldSimple>
       <w:r>
         <w:t>.</w:t>
       </w:r>
-      <w:r>
-        <w:fldChar w:fldCharType="begin"/>
-      </w:r>
-      <w:r>
-        <w:instrText xml:space="preserve"> SEQ Tabel \* ARABIC \s 1 </w:instrText>
-      </w:r>
-      <w:r>
-        <w:fldChar w:fldCharType="separate"/>
-      </w:r>
-      <w:r>
-        <w:rPr>
-          <w:noProof/>
-        </w:rPr>
-        <w:t>5</w:t>
-      </w:r>
-      <w:r>
-        <w:rPr>
-          <w:noProof/>
-        </w:rPr>
-        <w:fldChar w:fldCharType="end"/>
-      </w:r>
+      <w:fldSimple w:instr=" SEQ Tabel \* ARABIC \s 1 ">
+        <w:r>
+          <w:rPr>
+            <w:noProof/>
+          </w:rPr>
+          <w:t>5</w:t>
+        </w:r>
+      </w:fldSimple>
       <w:r>
         <w:t xml:space="preserve"> </w:t>
       </w:r>
       <w:r>
         <w:t>Struktur Tabel Recipe</w:t>
       </w:r>
-      <w:bookmarkEnd w:id="72"/>
+      <w:bookmarkEnd w:id="71"/>
     </w:p>
     <w:tbl>
       <w:tblPr>
@@ -20009,63 +19698,37 @@
         <w:pStyle w:val="Caption"/>
         <w:keepNext/>
       </w:pPr>
-      <w:bookmarkStart w:id="73" w:name="_Toc426616865"/>
+      <w:bookmarkStart w:id="72" w:name="_Toc426616865"/>
       <w:r>
         <w:lastRenderedPageBreak/>
         <w:t xml:space="preserve">Tabel </w:t>
       </w:r>
-      <w:r>
-        <w:fldChar w:fldCharType="begin"/>
-      </w:r>
-      <w:r>
-        <w:instrText xml:space="preserve"> STYLEREF 1 \s </w:instrText>
-      </w:r>
-      <w:r>
-        <w:fldChar w:fldCharType="separate"/>
-      </w:r>
-      <w:r>
-        <w:rPr>
-          <w:noProof/>
-        </w:rPr>
-        <w:t>III</w:t>
-      </w:r>
-      <w:r>
-        <w:rPr>
-          <w:noProof/>
-        </w:rPr>
-        <w:fldChar w:fldCharType="end"/>
-      </w:r>
+      <w:fldSimple w:instr=" STYLEREF 1 \s ">
+        <w:r>
+          <w:rPr>
+            <w:noProof/>
+          </w:rPr>
+          <w:t>III</w:t>
+        </w:r>
+      </w:fldSimple>
       <w:r>
         <w:t>.</w:t>
       </w:r>
-      <w:r>
-        <w:fldChar w:fldCharType="begin"/>
-      </w:r>
-      <w:r>
-        <w:instrText xml:space="preserve"> SEQ Tabel \* ARABIC \s 1 </w:instrText>
-      </w:r>
-      <w:r>
-        <w:fldChar w:fldCharType="separate"/>
-      </w:r>
-      <w:r>
-        <w:rPr>
-          <w:noProof/>
-        </w:rPr>
-        <w:t>6</w:t>
-      </w:r>
-      <w:r>
-        <w:rPr>
-          <w:noProof/>
-        </w:rPr>
-        <w:fldChar w:fldCharType="end"/>
-      </w:r>
+      <w:fldSimple w:instr=" SEQ Tabel \* ARABIC \s 1 ">
+        <w:r>
+          <w:rPr>
+            <w:noProof/>
+          </w:rPr>
+          <w:t>6</w:t>
+        </w:r>
+      </w:fldSimple>
       <w:r>
         <w:t xml:space="preserve"> </w:t>
       </w:r>
       <w:r>
         <w:t>Struktur Tabel Illness</w:t>
       </w:r>
-      <w:bookmarkEnd w:id="73"/>
+      <w:bookmarkEnd w:id="72"/>
     </w:p>
     <w:tbl>
       <w:tblPr>
@@ -20295,62 +19958,36 @@
         <w:pStyle w:val="Caption"/>
         <w:keepNext/>
       </w:pPr>
-      <w:bookmarkStart w:id="74" w:name="_Toc426616866"/>
+      <w:bookmarkStart w:id="73" w:name="_Toc426616866"/>
       <w:r>
         <w:t xml:space="preserve">Tabel </w:t>
       </w:r>
-      <w:r>
-        <w:fldChar w:fldCharType="begin"/>
-      </w:r>
-      <w:r>
-        <w:instrText xml:space="preserve"> STYLEREF 1 \s </w:instrText>
-      </w:r>
-      <w:r>
-        <w:fldChar w:fldCharType="separate"/>
-      </w:r>
-      <w:r>
-        <w:rPr>
-          <w:noProof/>
-        </w:rPr>
-        <w:t>III</w:t>
-      </w:r>
-      <w:r>
-        <w:rPr>
-          <w:noProof/>
-        </w:rPr>
-        <w:fldChar w:fldCharType="end"/>
-      </w:r>
+      <w:fldSimple w:instr=" STYLEREF 1 \s ">
+        <w:r>
+          <w:rPr>
+            <w:noProof/>
+          </w:rPr>
+          <w:t>III</w:t>
+        </w:r>
+      </w:fldSimple>
       <w:r>
         <w:t>.</w:t>
       </w:r>
-      <w:r>
-        <w:fldChar w:fldCharType="begin"/>
-      </w:r>
-      <w:r>
-        <w:instrText xml:space="preserve"> SEQ Tabel \* ARABIC \s 1 </w:instrText>
-      </w:r>
-      <w:r>
-        <w:fldChar w:fldCharType="separate"/>
-      </w:r>
-      <w:r>
-        <w:rPr>
-          <w:noProof/>
-        </w:rPr>
-        <w:t>7</w:t>
-      </w:r>
-      <w:r>
-        <w:rPr>
-          <w:noProof/>
-        </w:rPr>
-        <w:fldChar w:fldCharType="end"/>
-      </w:r>
+      <w:fldSimple w:instr=" SEQ Tabel \* ARABIC \s 1 ">
+        <w:r>
+          <w:rPr>
+            <w:noProof/>
+          </w:rPr>
+          <w:t>7</w:t>
+        </w:r>
+      </w:fldSimple>
       <w:r>
         <w:t xml:space="preserve"> </w:t>
       </w:r>
       <w:r>
         <w:t>Struktur Tabel Order</w:t>
       </w:r>
-      <w:bookmarkEnd w:id="74"/>
+      <w:bookmarkEnd w:id="73"/>
     </w:p>
     <w:tbl>
       <w:tblPr>
@@ -20780,62 +20417,36 @@
         <w:pStyle w:val="Caption"/>
         <w:keepNext/>
       </w:pPr>
-      <w:bookmarkStart w:id="75" w:name="_Toc426616867"/>
+      <w:bookmarkStart w:id="74" w:name="_Toc426616867"/>
       <w:r>
         <w:t xml:space="preserve">Tabel </w:t>
       </w:r>
-      <w:r>
-        <w:fldChar w:fldCharType="begin"/>
-      </w:r>
-      <w:r>
-        <w:instrText xml:space="preserve"> STYLEREF 1 \s </w:instrText>
-      </w:r>
-      <w:r>
-        <w:fldChar w:fldCharType="separate"/>
-      </w:r>
-      <w:r>
-        <w:rPr>
-          <w:noProof/>
-        </w:rPr>
-        <w:t>III</w:t>
-      </w:r>
-      <w:r>
-        <w:rPr>
-          <w:noProof/>
-        </w:rPr>
-        <w:fldChar w:fldCharType="end"/>
-      </w:r>
+      <w:fldSimple w:instr=" STYLEREF 1 \s ">
+        <w:r>
+          <w:rPr>
+            <w:noProof/>
+          </w:rPr>
+          <w:t>III</w:t>
+        </w:r>
+      </w:fldSimple>
       <w:r>
         <w:t>.</w:t>
       </w:r>
-      <w:r>
-        <w:fldChar w:fldCharType="begin"/>
-      </w:r>
-      <w:r>
-        <w:instrText xml:space="preserve"> SEQ Tabel \* ARABIC \s 1 </w:instrText>
-      </w:r>
-      <w:r>
-        <w:fldChar w:fldCharType="separate"/>
-      </w:r>
-      <w:r>
-        <w:rPr>
-          <w:noProof/>
-        </w:rPr>
-        <w:t>8</w:t>
-      </w:r>
-      <w:r>
-        <w:rPr>
-          <w:noProof/>
-        </w:rPr>
-        <w:fldChar w:fldCharType="end"/>
-      </w:r>
+      <w:fldSimple w:instr=" SEQ Tabel \* ARABIC \s 1 ">
+        <w:r>
+          <w:rPr>
+            <w:noProof/>
+          </w:rPr>
+          <w:t>8</w:t>
+        </w:r>
+      </w:fldSimple>
       <w:r>
         <w:t xml:space="preserve"> </w:t>
       </w:r>
       <w:r>
         <w:t>Struktur Tabel Product Size Price</w:t>
       </w:r>
-      <w:bookmarkEnd w:id="75"/>
+      <w:bookmarkEnd w:id="74"/>
     </w:p>
     <w:tbl>
       <w:tblPr>
@@ -21201,62 +20812,36 @@
         <w:pStyle w:val="Caption"/>
         <w:keepNext/>
       </w:pPr>
-      <w:bookmarkStart w:id="76" w:name="_Toc426616868"/>
+      <w:bookmarkStart w:id="75" w:name="_Toc426616868"/>
       <w:r>
         <w:t xml:space="preserve">Tabel </w:t>
       </w:r>
-      <w:r>
-        <w:fldChar w:fldCharType="begin"/>
-      </w:r>
-      <w:r>
-        <w:instrText xml:space="preserve"> STYLEREF 1 \s </w:instrText>
-      </w:r>
-      <w:r>
-        <w:fldChar w:fldCharType="separate"/>
-      </w:r>
-      <w:r>
-        <w:rPr>
-          <w:noProof/>
-        </w:rPr>
-        <w:t>III</w:t>
-      </w:r>
-      <w:r>
-        <w:rPr>
-          <w:noProof/>
-        </w:rPr>
-        <w:fldChar w:fldCharType="end"/>
-      </w:r>
+      <w:fldSimple w:instr=" STYLEREF 1 \s ">
+        <w:r>
+          <w:rPr>
+            <w:noProof/>
+          </w:rPr>
+          <w:t>III</w:t>
+        </w:r>
+      </w:fldSimple>
       <w:r>
         <w:t>.</w:t>
       </w:r>
-      <w:r>
-        <w:fldChar w:fldCharType="begin"/>
-      </w:r>
-      <w:r>
-        <w:instrText xml:space="preserve"> SEQ Tabel \* ARABIC \s 1 </w:instrText>
-      </w:r>
-      <w:r>
-        <w:fldChar w:fldCharType="separate"/>
-      </w:r>
-      <w:r>
-        <w:rPr>
-          <w:noProof/>
-        </w:rPr>
-        <w:t>9</w:t>
-      </w:r>
-      <w:r>
-        <w:rPr>
-          <w:noProof/>
-        </w:rPr>
-        <w:fldChar w:fldCharType="end"/>
-      </w:r>
+      <w:fldSimple w:instr=" SEQ Tabel \* ARABIC \s 1 ">
+        <w:r>
+          <w:rPr>
+            <w:noProof/>
+          </w:rPr>
+          <w:t>9</w:t>
+        </w:r>
+      </w:fldSimple>
       <w:r>
         <w:t xml:space="preserve"> </w:t>
       </w:r>
       <w:r>
         <w:t>Struktur Tabel Recipe_content</w:t>
       </w:r>
-      <w:bookmarkEnd w:id="76"/>
+      <w:bookmarkEnd w:id="75"/>
     </w:p>
     <w:tbl>
       <w:tblPr>
@@ -21621,62 +21206,36 @@
         <w:pStyle w:val="Caption"/>
         <w:keepNext/>
       </w:pPr>
-      <w:bookmarkStart w:id="77" w:name="_Toc426616869"/>
+      <w:bookmarkStart w:id="76" w:name="_Toc426616869"/>
       <w:r>
         <w:t xml:space="preserve">Tabel </w:t>
       </w:r>
-      <w:r>
-        <w:fldChar w:fldCharType="begin"/>
-      </w:r>
-      <w:r>
-        <w:instrText xml:space="preserve"> STYLEREF 1 \s </w:instrText>
-      </w:r>
-      <w:r>
-        <w:fldChar w:fldCharType="separate"/>
-      </w:r>
-      <w:r>
-        <w:rPr>
-          <w:noProof/>
-        </w:rPr>
-        <w:t>III</w:t>
-      </w:r>
-      <w:r>
-        <w:rPr>
-          <w:noProof/>
-        </w:rPr>
-        <w:fldChar w:fldCharType="end"/>
-      </w:r>
+      <w:fldSimple w:instr=" STYLEREF 1 \s ">
+        <w:r>
+          <w:rPr>
+            <w:noProof/>
+          </w:rPr>
+          <w:t>III</w:t>
+        </w:r>
+      </w:fldSimple>
       <w:r>
         <w:t>.</w:t>
       </w:r>
-      <w:r>
-        <w:fldChar w:fldCharType="begin"/>
-      </w:r>
-      <w:r>
-        <w:instrText xml:space="preserve"> SEQ Tabel \* ARABIC \s 1 </w:instrText>
-      </w:r>
-      <w:r>
-        <w:fldChar w:fldCharType="separate"/>
-      </w:r>
-      <w:r>
-        <w:rPr>
-          <w:noProof/>
-        </w:rPr>
-        <w:t>10</w:t>
-      </w:r>
-      <w:r>
-        <w:rPr>
-          <w:noProof/>
-        </w:rPr>
-        <w:fldChar w:fldCharType="end"/>
-      </w:r>
+      <w:fldSimple w:instr=" SEQ Tabel \* ARABIC \s 1 ">
+        <w:r>
+          <w:rPr>
+            <w:noProof/>
+          </w:rPr>
+          <w:t>10</w:t>
+        </w:r>
+      </w:fldSimple>
       <w:r>
         <w:t xml:space="preserve"> </w:t>
       </w:r>
       <w:r>
         <w:t>Struktur Tabel Customer_illness</w:t>
       </w:r>
-      <w:bookmarkEnd w:id="77"/>
+      <w:bookmarkEnd w:id="76"/>
     </w:p>
     <w:tbl>
       <w:tblPr>
@@ -21989,62 +21548,36 @@
         <w:pStyle w:val="Caption"/>
         <w:keepNext/>
       </w:pPr>
-      <w:bookmarkStart w:id="78" w:name="_Toc426616870"/>
+      <w:bookmarkStart w:id="77" w:name="_Toc426616870"/>
       <w:r>
         <w:t xml:space="preserve">Tabel </w:t>
       </w:r>
-      <w:r>
-        <w:fldChar w:fldCharType="begin"/>
-      </w:r>
-      <w:r>
-        <w:instrText xml:space="preserve"> STYLEREF 1 \s </w:instrText>
-      </w:r>
-      <w:r>
-        <w:fldChar w:fldCharType="separate"/>
-      </w:r>
-      <w:r>
-        <w:rPr>
-          <w:noProof/>
-        </w:rPr>
-        <w:t>III</w:t>
-      </w:r>
-      <w:r>
-        <w:rPr>
-          <w:noProof/>
-        </w:rPr>
-        <w:fldChar w:fldCharType="end"/>
-      </w:r>
+      <w:fldSimple w:instr=" STYLEREF 1 \s ">
+        <w:r>
+          <w:rPr>
+            <w:noProof/>
+          </w:rPr>
+          <w:t>III</w:t>
+        </w:r>
+      </w:fldSimple>
       <w:r>
         <w:t>.</w:t>
       </w:r>
-      <w:r>
-        <w:fldChar w:fldCharType="begin"/>
-      </w:r>
-      <w:r>
-        <w:instrText xml:space="preserve"> SEQ Tabel \* ARABIC \s 1 </w:instrText>
-      </w:r>
-      <w:r>
-        <w:fldChar w:fldCharType="separate"/>
-      </w:r>
-      <w:r>
-        <w:rPr>
-          <w:noProof/>
-        </w:rPr>
-        <w:t>11</w:t>
-      </w:r>
-      <w:r>
-        <w:rPr>
-          <w:noProof/>
-        </w:rPr>
-        <w:fldChar w:fldCharType="end"/>
-      </w:r>
+      <w:fldSimple w:instr=" SEQ Tabel \* ARABIC \s 1 ">
+        <w:r>
+          <w:rPr>
+            <w:noProof/>
+          </w:rPr>
+          <w:t>11</w:t>
+        </w:r>
+      </w:fldSimple>
       <w:r>
         <w:t xml:space="preserve"> </w:t>
       </w:r>
       <w:r>
         <w:t>Struktur Tabel Rating</w:t>
       </w:r>
-      <w:bookmarkEnd w:id="78"/>
+      <w:bookmarkEnd w:id="77"/>
     </w:p>
     <w:tbl>
       <w:tblPr>
@@ -22407,62 +21940,36 @@
         <w:pStyle w:val="Caption"/>
         <w:keepNext/>
       </w:pPr>
-      <w:bookmarkStart w:id="79" w:name="_Toc426616871"/>
+      <w:bookmarkStart w:id="78" w:name="_Toc426616871"/>
       <w:r>
         <w:t xml:space="preserve">Tabel </w:t>
       </w:r>
-      <w:r>
-        <w:fldChar w:fldCharType="begin"/>
-      </w:r>
-      <w:r>
-        <w:instrText xml:space="preserve"> STYLEREF 1 \s </w:instrText>
-      </w:r>
-      <w:r>
-        <w:fldChar w:fldCharType="separate"/>
-      </w:r>
-      <w:r>
-        <w:rPr>
-          <w:noProof/>
-        </w:rPr>
-        <w:t>III</w:t>
-      </w:r>
-      <w:r>
-        <w:rPr>
-          <w:noProof/>
-        </w:rPr>
-        <w:fldChar w:fldCharType="end"/>
-      </w:r>
+      <w:fldSimple w:instr=" STYLEREF 1 \s ">
+        <w:r>
+          <w:rPr>
+            <w:noProof/>
+          </w:rPr>
+          <w:t>III</w:t>
+        </w:r>
+      </w:fldSimple>
       <w:r>
         <w:t>.</w:t>
       </w:r>
-      <w:r>
-        <w:fldChar w:fldCharType="begin"/>
-      </w:r>
-      <w:r>
-        <w:instrText xml:space="preserve"> SEQ Tabel \* ARABIC \s 1 </w:instrText>
-      </w:r>
-      <w:r>
-        <w:fldChar w:fldCharType="separate"/>
-      </w:r>
-      <w:r>
-        <w:rPr>
-          <w:noProof/>
-        </w:rPr>
-        <w:t>12</w:t>
-      </w:r>
-      <w:r>
-        <w:rPr>
-          <w:noProof/>
-        </w:rPr>
-        <w:fldChar w:fldCharType="end"/>
-      </w:r>
+      <w:fldSimple w:instr=" SEQ Tabel \* ARABIC \s 1 ">
+        <w:r>
+          <w:rPr>
+            <w:noProof/>
+          </w:rPr>
+          <w:t>12</w:t>
+        </w:r>
+      </w:fldSimple>
       <w:r>
         <w:t xml:space="preserve"> </w:t>
       </w:r>
       <w:r>
         <w:t>Struktur Tabel Illness_recommendation</w:t>
       </w:r>
-      <w:bookmarkEnd w:id="79"/>
+      <w:bookmarkEnd w:id="78"/>
     </w:p>
     <w:tbl>
       <w:tblPr>
@@ -22767,62 +22274,36 @@
         <w:pStyle w:val="Caption"/>
         <w:keepNext/>
       </w:pPr>
-      <w:bookmarkStart w:id="80" w:name="_Toc426616872"/>
+      <w:bookmarkStart w:id="79" w:name="_Toc426616872"/>
       <w:r>
         <w:t xml:space="preserve">Tabel </w:t>
       </w:r>
-      <w:r>
-        <w:fldChar w:fldCharType="begin"/>
-      </w:r>
-      <w:r>
-        <w:instrText xml:space="preserve"> STYLEREF 1 \s </w:instrText>
-      </w:r>
-      <w:r>
-        <w:fldChar w:fldCharType="separate"/>
-      </w:r>
-      <w:r>
-        <w:rPr>
-          <w:noProof/>
-        </w:rPr>
-        <w:t>III</w:t>
-      </w:r>
-      <w:r>
-        <w:rPr>
-          <w:noProof/>
-        </w:rPr>
-        <w:fldChar w:fldCharType="end"/>
-      </w:r>
+      <w:fldSimple w:instr=" STYLEREF 1 \s ">
+        <w:r>
+          <w:rPr>
+            <w:noProof/>
+          </w:rPr>
+          <w:t>III</w:t>
+        </w:r>
+      </w:fldSimple>
       <w:r>
         <w:t>.</w:t>
       </w:r>
-      <w:r>
-        <w:fldChar w:fldCharType="begin"/>
-      </w:r>
-      <w:r>
-        <w:instrText xml:space="preserve"> SEQ Tabel \* ARABIC \s 1 </w:instrText>
-      </w:r>
-      <w:r>
-        <w:fldChar w:fldCharType="separate"/>
-      </w:r>
-      <w:r>
-        <w:rPr>
-          <w:noProof/>
-        </w:rPr>
-        <w:t>13</w:t>
-      </w:r>
-      <w:r>
-        <w:rPr>
-          <w:noProof/>
-        </w:rPr>
-        <w:fldChar w:fldCharType="end"/>
-      </w:r>
+      <w:fldSimple w:instr=" SEQ Tabel \* ARABIC \s 1 ">
+        <w:r>
+          <w:rPr>
+            <w:noProof/>
+          </w:rPr>
+          <w:t>13</w:t>
+        </w:r>
+      </w:fldSimple>
       <w:r>
         <w:t xml:space="preserve"> </w:t>
       </w:r>
       <w:r>
         <w:t>Struktur Tabel Illness_prohibition</w:t>
       </w:r>
-      <w:bookmarkEnd w:id="80"/>
+      <w:bookmarkEnd w:id="79"/>
     </w:p>
     <w:tbl>
       <w:tblPr>
@@ -23128,62 +22609,36 @@
         <w:pStyle w:val="Caption"/>
         <w:keepNext/>
       </w:pPr>
-      <w:bookmarkStart w:id="81" w:name="_Toc426616873"/>
+      <w:bookmarkStart w:id="80" w:name="_Toc426616873"/>
       <w:r>
         <w:t xml:space="preserve">Tabel </w:t>
       </w:r>
-      <w:r>
-        <w:fldChar w:fldCharType="begin"/>
-      </w:r>
-      <w:r>
-        <w:instrText xml:space="preserve"> STYLEREF 1 \s </w:instrText>
-      </w:r>
-      <w:r>
-        <w:fldChar w:fldCharType="separate"/>
-      </w:r>
-      <w:r>
-        <w:rPr>
-          <w:noProof/>
-        </w:rPr>
-        <w:t>III</w:t>
-      </w:r>
-      <w:r>
-        <w:rPr>
-          <w:noProof/>
-        </w:rPr>
-        <w:fldChar w:fldCharType="end"/>
-      </w:r>
+      <w:fldSimple w:instr=" STYLEREF 1 \s ">
+        <w:r>
+          <w:rPr>
+            <w:noProof/>
+          </w:rPr>
+          <w:t>III</w:t>
+        </w:r>
+      </w:fldSimple>
       <w:r>
         <w:t>.</w:t>
       </w:r>
-      <w:r>
-        <w:fldChar w:fldCharType="begin"/>
-      </w:r>
-      <w:r>
-        <w:instrText xml:space="preserve"> SEQ Tabel \* ARABIC \s 1 </w:instrText>
-      </w:r>
-      <w:r>
-        <w:fldChar w:fldCharType="separate"/>
-      </w:r>
-      <w:r>
-        <w:rPr>
-          <w:noProof/>
-        </w:rPr>
-        <w:t>14</w:t>
-      </w:r>
-      <w:r>
-        <w:rPr>
-          <w:noProof/>
-        </w:rPr>
-        <w:fldChar w:fldCharType="end"/>
-      </w:r>
+      <w:fldSimple w:instr=" SEQ Tabel \* ARABIC \s 1 ">
+        <w:r>
+          <w:rPr>
+            <w:noProof/>
+          </w:rPr>
+          <w:t>14</w:t>
+        </w:r>
+      </w:fldSimple>
       <w:r>
         <w:t xml:space="preserve"> </w:t>
       </w:r>
       <w:r>
         <w:t>Struktur Tabel Recipe_similarity</w:t>
       </w:r>
-      <w:bookmarkEnd w:id="81"/>
+      <w:bookmarkEnd w:id="80"/>
     </w:p>
     <w:tbl>
       <w:tblPr>
@@ -23583,11 +23038,11 @@
         <w:lastRenderedPageBreak/>
         <w:br/>
       </w:r>
-      <w:bookmarkStart w:id="82" w:name="_Toc426957427"/>
+      <w:bookmarkStart w:id="81" w:name="_Toc426957427"/>
       <w:r>
         <w:t>IMPLEMENTASI DAN PENGUJIAN</w:t>
       </w:r>
-      <w:bookmarkEnd w:id="82"/>
+      <w:bookmarkEnd w:id="81"/>
     </w:p>
     <w:p>
       <w:pPr>
@@ -23597,14 +23052,14 @@
           <w:rFonts w:ascii="Times New Roman" w:hAnsi="Times New Roman"/>
         </w:rPr>
       </w:pPr>
-      <w:bookmarkStart w:id="83" w:name="_Toc426957428"/>
+      <w:bookmarkStart w:id="82" w:name="_Toc426957428"/>
       <w:r>
         <w:rPr>
           <w:rFonts w:ascii="Times New Roman" w:hAnsi="Times New Roman"/>
         </w:rPr>
         <w:t>Implementasi Sistem</w:t>
       </w:r>
-      <w:bookmarkEnd w:id="83"/>
+      <w:bookmarkEnd w:id="82"/>
     </w:p>
     <w:p>
       <w:pPr>
@@ -23632,14 +23087,14 @@
           <w:rFonts w:ascii="Times New Roman" w:hAnsi="Times New Roman"/>
         </w:rPr>
       </w:pPr>
-      <w:bookmarkStart w:id="84" w:name="_Toc426957429"/>
+      <w:bookmarkStart w:id="83" w:name="_Toc426957429"/>
       <w:r>
         <w:rPr>
           <w:rFonts w:ascii="Times New Roman" w:hAnsi="Times New Roman"/>
         </w:rPr>
         <w:t>Lingkungan Implementasi</w:t>
       </w:r>
-      <w:bookmarkEnd w:id="84"/>
+      <w:bookmarkEnd w:id="83"/>
     </w:p>
     <w:p>
       <w:pPr>
@@ -23737,62 +23192,36 @@
         <w:pStyle w:val="Caption"/>
         <w:keepNext/>
       </w:pPr>
-      <w:bookmarkStart w:id="85" w:name="_Toc426616874"/>
+      <w:bookmarkStart w:id="84" w:name="_Toc426616874"/>
       <w:r>
         <w:t xml:space="preserve">Tabel </w:t>
       </w:r>
-      <w:r>
-        <w:fldChar w:fldCharType="begin"/>
-      </w:r>
-      <w:r>
-        <w:instrText xml:space="preserve"> STYLEREF 1 \s </w:instrText>
-      </w:r>
-      <w:r>
-        <w:fldChar w:fldCharType="separate"/>
-      </w:r>
-      <w:r>
-        <w:rPr>
-          <w:noProof/>
-        </w:rPr>
-        <w:t>IV</w:t>
-      </w:r>
-      <w:r>
-        <w:rPr>
-          <w:noProof/>
-        </w:rPr>
-        <w:fldChar w:fldCharType="end"/>
-      </w:r>
+      <w:fldSimple w:instr=" STYLEREF 1 \s ">
+        <w:r>
+          <w:rPr>
+            <w:noProof/>
+          </w:rPr>
+          <w:t>IV</w:t>
+        </w:r>
+      </w:fldSimple>
       <w:r>
         <w:t>.</w:t>
       </w:r>
-      <w:r>
-        <w:fldChar w:fldCharType="begin"/>
-      </w:r>
-      <w:r>
-        <w:instrText xml:space="preserve"> SEQ Tabel \* ARABIC \s 1 </w:instrText>
-      </w:r>
-      <w:r>
-        <w:fldChar w:fldCharType="separate"/>
-      </w:r>
-      <w:r>
-        <w:rPr>
-          <w:noProof/>
-        </w:rPr>
-        <w:t>1</w:t>
-      </w:r>
-      <w:r>
-        <w:rPr>
-          <w:noProof/>
-        </w:rPr>
-        <w:fldChar w:fldCharType="end"/>
-      </w:r>
+      <w:fldSimple w:instr=" SEQ Tabel \* ARABIC \s 1 ">
+        <w:r>
+          <w:rPr>
+            <w:noProof/>
+          </w:rPr>
+          <w:t>1</w:t>
+        </w:r>
+      </w:fldSimple>
       <w:r>
         <w:t xml:space="preserve"> </w:t>
       </w:r>
       <w:r>
         <w:t>Implementasi Perangkat Keras</w:t>
       </w:r>
-      <w:bookmarkEnd w:id="85"/>
+      <w:bookmarkEnd w:id="84"/>
     </w:p>
     <w:tbl>
       <w:tblPr>
@@ -24418,62 +23847,36 @@
         <w:pStyle w:val="Caption"/>
         <w:keepNext/>
       </w:pPr>
-      <w:bookmarkStart w:id="86" w:name="_Toc426616875"/>
+      <w:bookmarkStart w:id="85" w:name="_Toc426616875"/>
       <w:r>
         <w:t xml:space="preserve">Tabel </w:t>
       </w:r>
-      <w:r>
-        <w:fldChar w:fldCharType="begin"/>
-      </w:r>
-      <w:r>
-        <w:instrText xml:space="preserve"> STYLEREF 1 \s </w:instrText>
-      </w:r>
-      <w:r>
-        <w:fldChar w:fldCharType="separate"/>
-      </w:r>
-      <w:r>
-        <w:rPr>
-          <w:noProof/>
-        </w:rPr>
-        <w:t>IV</w:t>
-      </w:r>
-      <w:r>
-        <w:rPr>
-          <w:noProof/>
-        </w:rPr>
-        <w:fldChar w:fldCharType="end"/>
-      </w:r>
+      <w:fldSimple w:instr=" STYLEREF 1 \s ">
+        <w:r>
+          <w:rPr>
+            <w:noProof/>
+          </w:rPr>
+          <w:t>IV</w:t>
+        </w:r>
+      </w:fldSimple>
       <w:r>
         <w:t>.</w:t>
       </w:r>
-      <w:r>
-        <w:fldChar w:fldCharType="begin"/>
-      </w:r>
-      <w:r>
-        <w:instrText xml:space="preserve"> SEQ Tabel \* ARABIC \s 1 </w:instrText>
-      </w:r>
-      <w:r>
-        <w:fldChar w:fldCharType="separate"/>
-      </w:r>
-      <w:r>
-        <w:rPr>
-          <w:noProof/>
-        </w:rPr>
-        <w:t>2</w:t>
-      </w:r>
-      <w:r>
-        <w:rPr>
-          <w:noProof/>
-        </w:rPr>
-        <w:fldChar w:fldCharType="end"/>
-      </w:r>
+      <w:fldSimple w:instr=" SEQ Tabel \* ARABIC \s 1 ">
+        <w:r>
+          <w:rPr>
+            <w:noProof/>
+          </w:rPr>
+          <w:t>2</w:t>
+        </w:r>
+      </w:fldSimple>
       <w:r>
         <w:t xml:space="preserve"> </w:t>
       </w:r>
       <w:r>
         <w:t>Implementasi Perangkat Lunak</w:t>
       </w:r>
-      <w:bookmarkEnd w:id="86"/>
+      <w:bookmarkEnd w:id="85"/>
     </w:p>
     <w:tbl>
       <w:tblPr>
@@ -25002,14 +24405,14 @@
           <w:rFonts w:ascii="Times New Roman" w:hAnsi="Times New Roman"/>
         </w:rPr>
       </w:pPr>
-      <w:bookmarkStart w:id="87" w:name="_Toc426957430"/>
+      <w:bookmarkStart w:id="86" w:name="_Toc426957430"/>
       <w:r>
         <w:rPr>
           <w:rFonts w:ascii="Times New Roman" w:hAnsi="Times New Roman"/>
         </w:rPr>
         <w:t>Implementasi Basis Data</w:t>
       </w:r>
-      <w:bookmarkEnd w:id="87"/>
+      <w:bookmarkEnd w:id="86"/>
     </w:p>
     <w:p>
       <w:pPr>
@@ -29093,14 +28496,14 @@
           <w:rFonts w:ascii="Times New Roman" w:hAnsi="Times New Roman"/>
         </w:rPr>
       </w:pPr>
-      <w:bookmarkStart w:id="88" w:name="_Toc426957431"/>
+      <w:bookmarkStart w:id="87" w:name="_Toc426957431"/>
       <w:r>
         <w:rPr>
           <w:rFonts w:ascii="Times New Roman" w:hAnsi="Times New Roman"/>
         </w:rPr>
         <w:t>Implementasi Sistem Rekomendasi</w:t>
       </w:r>
-      <w:bookmarkEnd w:id="88"/>
+      <w:bookmarkEnd w:id="87"/>
     </w:p>
     <w:p>
       <w:pPr>
@@ -29901,51 +29304,25 @@
       <w:r>
         <w:t xml:space="preserve">Persamaan </w:t>
       </w:r>
-      <w:r>
-        <w:fldChar w:fldCharType="begin"/>
-      </w:r>
-      <w:r>
-        <w:instrText xml:space="preserve"> STYLEREF 1 \s </w:instrText>
-      </w:r>
-      <w:r>
-        <w:fldChar w:fldCharType="separate"/>
-      </w:r>
-      <w:r>
-        <w:rPr>
-          <w:noProof/>
-        </w:rPr>
-        <w:t>IV</w:t>
-      </w:r>
-      <w:r>
-        <w:rPr>
-          <w:noProof/>
-        </w:rPr>
-        <w:fldChar w:fldCharType="end"/>
-      </w:r>
+      <w:fldSimple w:instr=" STYLEREF 1 \s ">
+        <w:r>
+          <w:rPr>
+            <w:noProof/>
+          </w:rPr>
+          <w:t>IV</w:t>
+        </w:r>
+      </w:fldSimple>
       <w:r>
         <w:t>.</w:t>
       </w:r>
-      <w:r>
-        <w:fldChar w:fldCharType="begin"/>
-      </w:r>
-      <w:r>
-        <w:instrText xml:space="preserve"> SEQ Persamaan \* ARABIC \s 1 </w:instrText>
-      </w:r>
-      <w:r>
-        <w:fldChar w:fldCharType="separate"/>
-      </w:r>
-      <w:r>
-        <w:rPr>
-          <w:noProof/>
-        </w:rPr>
-        <w:t>1</w:t>
-      </w:r>
-      <w:r>
-        <w:rPr>
-          <w:noProof/>
-        </w:rPr>
-        <w:fldChar w:fldCharType="end"/>
-      </w:r>
+      <w:fldSimple w:instr=" SEQ Persamaan \* ARABIC \s 1 ">
+        <w:r>
+          <w:rPr>
+            <w:noProof/>
+          </w:rPr>
+          <w:t>1</w:t>
+        </w:r>
+      </w:fldSimple>
       <w:r>
         <w:t xml:space="preserve"> Perhitungan</w:t>
       </w:r>
@@ -30337,10 +29714,17 @@
                           <w:rFonts w:ascii="Cambria Math" w:hAnsi="Cambria Math"/>
                           <w:sz w:val="24"/>
                         </w:rPr>
-                        <m:t>u,N)</m:t>
+                        <m:t>u,N</m:t>
                       </m:r>
                     </m:sub>
                   </m:sSub>
+                  <m:r>
+                    <w:rPr>
+                      <w:rFonts w:ascii="Cambria Math" w:hAnsi="Cambria Math"/>
+                      <w:sz w:val="24"/>
+                    </w:rPr>
+                    <m:t>)</m:t>
+                  </m:r>
                 </m:e>
               </m:nary>
             </m:num>
@@ -30510,51 +29894,25 @@
       <w:r>
         <w:t xml:space="preserve">Persamaan </w:t>
       </w:r>
-      <w:r>
-        <w:fldChar w:fldCharType="begin"/>
-      </w:r>
-      <w:r>
-        <w:instrText xml:space="preserve"> STYLEREF 1 \s </w:instrText>
-      </w:r>
-      <w:r>
-        <w:fldChar w:fldCharType="separate"/>
-      </w:r>
-      <w:r>
-        <w:rPr>
-          <w:noProof/>
-        </w:rPr>
-        <w:t>IV</w:t>
-      </w:r>
-      <w:r>
-        <w:rPr>
-          <w:noProof/>
-        </w:rPr>
-        <w:fldChar w:fldCharType="end"/>
-      </w:r>
+      <w:fldSimple w:instr=" STYLEREF 1 \s ">
+        <w:r>
+          <w:rPr>
+            <w:noProof/>
+          </w:rPr>
+          <w:t>IV</w:t>
+        </w:r>
+      </w:fldSimple>
       <w:r>
         <w:t>.</w:t>
       </w:r>
-      <w:r>
-        <w:fldChar w:fldCharType="begin"/>
-      </w:r>
-      <w:r>
-        <w:instrText xml:space="preserve"> SEQ Persamaan \* ARABIC \s 1 </w:instrText>
-      </w:r>
-      <w:r>
-        <w:fldChar w:fldCharType="separate"/>
-      </w:r>
-      <w:r>
-        <w:rPr>
-          <w:noProof/>
-        </w:rPr>
-        <w:t>2</w:t>
-      </w:r>
-      <w:r>
-        <w:rPr>
-          <w:noProof/>
-        </w:rPr>
-        <w:fldChar w:fldCharType="end"/>
-      </w:r>
+      <w:fldSimple w:instr=" SEQ Persamaan \* ARABIC \s 1 ">
+        <w:r>
+          <w:rPr>
+            <w:noProof/>
+          </w:rPr>
+          <w:t>2</w:t>
+        </w:r>
+      </w:fldSimple>
       <w:r>
         <w:t xml:space="preserve"> Perhitungan </w:t>
       </w:r>
@@ -30690,59 +30048,33 @@
           <w:sz w:val="24"/>
         </w:rPr>
       </w:pPr>
-      <w:bookmarkStart w:id="89" w:name="_Toc426957512"/>
+      <w:bookmarkStart w:id="88" w:name="_Toc426957512"/>
       <w:r>
         <w:t xml:space="preserve">Gambar </w:t>
       </w:r>
-      <w:r>
-        <w:fldChar w:fldCharType="begin"/>
-      </w:r>
-      <w:r>
-        <w:instrText xml:space="preserve"> STYLEREF 1 \s </w:instrText>
-      </w:r>
-      <w:r>
-        <w:fldChar w:fldCharType="separate"/>
-      </w:r>
-      <w:r>
-        <w:rPr>
-          <w:noProof/>
-        </w:rPr>
-        <w:t>IV</w:t>
-      </w:r>
-      <w:r>
-        <w:rPr>
-          <w:noProof/>
-        </w:rPr>
-        <w:fldChar w:fldCharType="end"/>
-      </w:r>
+      <w:fldSimple w:instr=" STYLEREF 1 \s ">
+        <w:r>
+          <w:rPr>
+            <w:noProof/>
+          </w:rPr>
+          <w:t>IV</w:t>
+        </w:r>
+      </w:fldSimple>
       <w:r>
         <w:t>.</w:t>
       </w:r>
-      <w:r>
-        <w:fldChar w:fldCharType="begin"/>
-      </w:r>
-      <w:r>
-        <w:instrText xml:space="preserve"> SEQ Gambar \* ARABIC \s 1 </w:instrText>
-      </w:r>
-      <w:r>
-        <w:fldChar w:fldCharType="separate"/>
-      </w:r>
-      <w:r>
-        <w:rPr>
-          <w:noProof/>
-        </w:rPr>
-        <w:t>1</w:t>
-      </w:r>
-      <w:r>
-        <w:rPr>
-          <w:noProof/>
-        </w:rPr>
-        <w:fldChar w:fldCharType="end"/>
-      </w:r>
+      <w:fldSimple w:instr=" SEQ Gambar \* ARABIC \s 1 ">
+        <w:r>
+          <w:rPr>
+            <w:noProof/>
+          </w:rPr>
+          <w:t>1</w:t>
+        </w:r>
+      </w:fldSimple>
       <w:r>
         <w:t xml:space="preserve"> Form Input Rekomendasi dan Larangan Dokter</w:t>
       </w:r>
-      <w:bookmarkEnd w:id="89"/>
+      <w:bookmarkEnd w:id="88"/>
     </w:p>
     <w:p>
       <w:pPr>
@@ -30791,65 +30123,36 @@
         <w:pStyle w:val="Caption"/>
         <w:keepNext/>
       </w:pPr>
-      <w:bookmarkStart w:id="90" w:name="_Toc426616876"/>
+      <w:bookmarkStart w:id="89" w:name="_Toc426616876"/>
       <w:r>
         <w:t xml:space="preserve">Tabel </w:t>
       </w:r>
-      <w:r>
-        <w:fldChar w:fldCharType="begin"/>
-      </w:r>
-      <w:r>
-        <w:instrText xml:space="preserve"> STYLEREF 1 \s </w:instrText>
-      </w:r>
-      <w:r>
-        <w:fldChar w:fldCharType="separate"/>
-      </w:r>
-      <w:r>
-        <w:rPr>
-          <w:noProof/>
-        </w:rPr>
-        <w:t>IV</w:t>
-      </w:r>
-      <w:r>
-        <w:rPr>
-          <w:noProof/>
-        </w:rPr>
-        <w:fldChar w:fldCharType="end"/>
-      </w:r>
+      <w:fldSimple w:instr=" STYLEREF 1 \s ">
+        <w:r>
+          <w:rPr>
+            <w:noProof/>
+          </w:rPr>
+          <w:t>IV</w:t>
+        </w:r>
+      </w:fldSimple>
       <w:r>
         <w:t>.</w:t>
       </w:r>
-      <w:r>
-        <w:fldChar w:fldCharType="begin"/>
-      </w:r>
-      <w:r>
-        <w:instrText xml:space="preserve"> SEQ Tabel \* ARABIC </w:instrText>
-      </w:r>
-      <w:r>
-        <w:instrText xml:space="preserve">\s 1 </w:instrText>
-      </w:r>
-      <w:r>
-        <w:fldChar w:fldCharType="separate"/>
-      </w:r>
-      <w:r>
-        <w:rPr>
-          <w:noProof/>
-        </w:rPr>
-        <w:t>3</w:t>
-      </w:r>
-      <w:r>
-        <w:rPr>
-          <w:noProof/>
-        </w:rPr>
-        <w:fldChar w:fldCharType="end"/>
-      </w:r>
+      <w:fldSimple w:instr=" SEQ Tabel \* ARABIC \s 1 ">
+        <w:r>
+          <w:rPr>
+            <w:noProof/>
+          </w:rPr>
+          <w:t>3</w:t>
+        </w:r>
+      </w:fldSimple>
       <w:r>
         <w:t xml:space="preserve"> </w:t>
       </w:r>
       <w:r>
         <w:t>Implementasi Sistem Rekomendasi</w:t>
       </w:r>
-      <w:bookmarkEnd w:id="90"/>
+      <w:bookmarkEnd w:id="89"/>
     </w:p>
     <w:tbl>
       <w:tblPr>
@@ -31248,14 +30551,14 @@
           <w:rFonts w:ascii="Times New Roman" w:hAnsi="Times New Roman"/>
         </w:rPr>
       </w:pPr>
-      <w:bookmarkStart w:id="91" w:name="_Toc426957432"/>
+      <w:bookmarkStart w:id="90" w:name="_Toc426957432"/>
       <w:r>
         <w:rPr>
           <w:rFonts w:ascii="Times New Roman" w:hAnsi="Times New Roman"/>
         </w:rPr>
         <w:t>Pengujian Sistem</w:t>
       </w:r>
-      <w:bookmarkEnd w:id="91"/>
+      <w:bookmarkEnd w:id="90"/>
     </w:p>
     <w:p>
       <w:pPr>
@@ -31969,7 +31272,7 @@
           <w:rFonts w:ascii="Times New Roman" w:hAnsi="Times New Roman"/>
         </w:rPr>
       </w:pPr>
-      <w:bookmarkStart w:id="92" w:name="_Toc426957433"/>
+      <w:bookmarkStart w:id="91" w:name="_Toc426957433"/>
       <w:r>
         <w:rPr>
           <w:rFonts w:ascii="Times New Roman" w:hAnsi="Times New Roman"/>
@@ -31977,7 +31280,7 @@
         <w:lastRenderedPageBreak/>
         <w:t>Pengujian Fungsional</w:t>
       </w:r>
-      <w:bookmarkEnd w:id="92"/>
+      <w:bookmarkEnd w:id="91"/>
     </w:p>
     <w:p>
       <w:pPr>
@@ -32013,59 +31316,33 @@
         <w:pStyle w:val="Caption"/>
         <w:keepNext/>
       </w:pPr>
-      <w:bookmarkStart w:id="93" w:name="_Toc426616877"/>
+      <w:bookmarkStart w:id="92" w:name="_Toc426616877"/>
       <w:r>
         <w:t xml:space="preserve">Tabel </w:t>
       </w:r>
-      <w:r>
-        <w:fldChar w:fldCharType="begin"/>
-      </w:r>
-      <w:r>
-        <w:instrText xml:space="preserve"> STYLEREF 1 \s </w:instrText>
-      </w:r>
-      <w:r>
-        <w:fldChar w:fldCharType="separate"/>
-      </w:r>
-      <w:r>
-        <w:rPr>
-          <w:noProof/>
-        </w:rPr>
-        <w:t>IV</w:t>
-      </w:r>
-      <w:r>
-        <w:rPr>
-          <w:noProof/>
-        </w:rPr>
-        <w:fldChar w:fldCharType="end"/>
-      </w:r>
+      <w:fldSimple w:instr=" STYLEREF 1 \s ">
+        <w:r>
+          <w:rPr>
+            <w:noProof/>
+          </w:rPr>
+          <w:t>IV</w:t>
+        </w:r>
+      </w:fldSimple>
       <w:r>
         <w:t>.</w:t>
       </w:r>
-      <w:r>
-        <w:fldChar w:fldCharType="begin"/>
-      </w:r>
-      <w:r>
-        <w:instrText xml:space="preserve"> SEQ Tabel \* ARABIC \s 1 </w:instrText>
-      </w:r>
-      <w:r>
-        <w:fldChar w:fldCharType="separate"/>
-      </w:r>
-      <w:r>
-        <w:rPr>
-          <w:noProof/>
-        </w:rPr>
-        <w:t>4</w:t>
-      </w:r>
-      <w:r>
-        <w:rPr>
-          <w:noProof/>
-        </w:rPr>
-        <w:fldChar w:fldCharType="end"/>
-      </w:r>
+      <w:fldSimple w:instr=" SEQ Tabel \* ARABIC \s 1 ">
+        <w:r>
+          <w:rPr>
+            <w:noProof/>
+          </w:rPr>
+          <w:t>4</w:t>
+        </w:r>
+      </w:fldSimple>
       <w:r>
         <w:t xml:space="preserve"> Pengujian Fungsional</w:t>
       </w:r>
-      <w:bookmarkEnd w:id="93"/>
+      <w:bookmarkEnd w:id="92"/>
     </w:p>
     <w:tbl>
       <w:tblPr>
@@ -32464,7 +31741,7 @@
           <w:rFonts w:ascii="Times New Roman" w:hAnsi="Times New Roman"/>
         </w:rPr>
       </w:pPr>
-      <w:bookmarkStart w:id="94" w:name="_Toc426957434"/>
+      <w:bookmarkStart w:id="93" w:name="_Toc426957434"/>
       <w:r>
         <w:rPr>
           <w:rFonts w:ascii="Times New Roman" w:hAnsi="Times New Roman"/>
@@ -32477,7 +31754,7 @@
         </w:rPr>
         <w:t>Akurasi Prediksi terhadap Penilaian Pengguna</w:t>
       </w:r>
-      <w:bookmarkEnd w:id="94"/>
+      <w:bookmarkEnd w:id="93"/>
     </w:p>
     <w:p>
       <w:pPr>
@@ -32989,51 +32266,25 @@
       <w:r>
         <w:t xml:space="preserve">Persamaan </w:t>
       </w:r>
-      <w:r>
-        <w:fldChar w:fldCharType="begin"/>
-      </w:r>
-      <w:r>
-        <w:instrText xml:space="preserve"> STYLEREF 1 \s </w:instrText>
-      </w:r>
-      <w:r>
-        <w:fldChar w:fldCharType="separate"/>
-      </w:r>
-      <w:r>
-        <w:rPr>
-          <w:noProof/>
-        </w:rPr>
-        <w:t>IV</w:t>
-      </w:r>
-      <w:r>
-        <w:rPr>
-          <w:noProof/>
-        </w:rPr>
-        <w:fldChar w:fldCharType="end"/>
-      </w:r>
+      <w:fldSimple w:instr=" STYLEREF 1 \s ">
+        <w:r>
+          <w:rPr>
+            <w:noProof/>
+          </w:rPr>
+          <w:t>IV</w:t>
+        </w:r>
+      </w:fldSimple>
       <w:r>
         <w:t>.</w:t>
       </w:r>
-      <w:r>
-        <w:fldChar w:fldCharType="begin"/>
-      </w:r>
-      <w:r>
-        <w:instrText xml:space="preserve"> SEQ Persamaan \* ARABIC \s 1 </w:instrText>
-      </w:r>
-      <w:r>
-        <w:fldChar w:fldCharType="separate"/>
-      </w:r>
-      <w:r>
-        <w:rPr>
-          <w:noProof/>
-        </w:rPr>
-        <w:t>3</w:t>
-      </w:r>
-      <w:r>
-        <w:rPr>
-          <w:noProof/>
-        </w:rPr>
-        <w:fldChar w:fldCharType="end"/>
-      </w:r>
+      <w:fldSimple w:instr=" SEQ Persamaan \* ARABIC \s 1 ">
+        <w:r>
+          <w:rPr>
+            <w:noProof/>
+          </w:rPr>
+          <w:t>3</w:t>
+        </w:r>
+      </w:fldSimple>
       <w:r>
         <w:t xml:space="preserve"> </w:t>
       </w:r>
@@ -33405,59 +32656,33 @@
           <w:szCs w:val="24"/>
         </w:rPr>
       </w:pPr>
-      <w:bookmarkStart w:id="95" w:name="_Toc426957513"/>
+      <w:bookmarkStart w:id="94" w:name="_Toc426957513"/>
       <w:r>
         <w:t xml:space="preserve">Gambar </w:t>
       </w:r>
-      <w:r>
-        <w:fldChar w:fldCharType="begin"/>
-      </w:r>
-      <w:r>
-        <w:instrText xml:space="preserve"> STYLEREF 1 \s </w:instrText>
-      </w:r>
-      <w:r>
-        <w:fldChar w:fldCharType="separate"/>
-      </w:r>
-      <w:r>
-        <w:rPr>
-          <w:noProof/>
-        </w:rPr>
-        <w:t>IV</w:t>
-      </w:r>
-      <w:r>
-        <w:rPr>
-          <w:noProof/>
-        </w:rPr>
-        <w:fldChar w:fldCharType="end"/>
-      </w:r>
+      <w:fldSimple w:instr=" STYLEREF 1 \s ">
+        <w:r>
+          <w:rPr>
+            <w:noProof/>
+          </w:rPr>
+          <w:t>IV</w:t>
+        </w:r>
+      </w:fldSimple>
       <w:r>
         <w:t>.</w:t>
       </w:r>
-      <w:r>
-        <w:fldChar w:fldCharType="begin"/>
-      </w:r>
-      <w:r>
-        <w:instrText xml:space="preserve"> SEQ Gambar \* ARABIC \s 1 </w:instrText>
-      </w:r>
-      <w:r>
-        <w:fldChar w:fldCharType="separate"/>
-      </w:r>
-      <w:r>
-        <w:rPr>
-          <w:noProof/>
-        </w:rPr>
-        <w:t>2</w:t>
-      </w:r>
-      <w:r>
-        <w:rPr>
-          <w:noProof/>
-        </w:rPr>
-        <w:fldChar w:fldCharType="end"/>
-      </w:r>
+      <w:fldSimple w:instr=" SEQ Gambar \* ARABIC \s 1 ">
+        <w:r>
+          <w:rPr>
+            <w:noProof/>
+          </w:rPr>
+          <w:t>2</w:t>
+        </w:r>
+      </w:fldSimple>
       <w:r>
         <w:t xml:space="preserve"> Resep yang Dinilai Terlalu Sedikit Menyebabkan Error</w:t>
       </w:r>
-      <w:bookmarkEnd w:id="95"/>
+      <w:bookmarkEnd w:id="94"/>
     </w:p>
     <w:p>
       <w:pPr>
@@ -33576,59 +32801,33 @@
           <w:szCs w:val="24"/>
         </w:rPr>
       </w:pPr>
-      <w:bookmarkStart w:id="96" w:name="_Toc426957514"/>
+      <w:bookmarkStart w:id="95" w:name="_Toc426957514"/>
       <w:r>
         <w:t xml:space="preserve">Gambar </w:t>
       </w:r>
-      <w:r>
-        <w:fldChar w:fldCharType="begin"/>
-      </w:r>
-      <w:r>
-        <w:instrText xml:space="preserve"> STYLEREF 1 \s </w:instrText>
-      </w:r>
-      <w:r>
-        <w:fldChar w:fldCharType="separate"/>
-      </w:r>
-      <w:r>
-        <w:rPr>
-          <w:noProof/>
-        </w:rPr>
-        <w:t>IV</w:t>
-      </w:r>
-      <w:r>
-        <w:rPr>
-          <w:noProof/>
-        </w:rPr>
-        <w:fldChar w:fldCharType="end"/>
-      </w:r>
+      <w:fldSimple w:instr=" STYLEREF 1 \s ">
+        <w:r>
+          <w:rPr>
+            <w:noProof/>
+          </w:rPr>
+          <w:t>IV</w:t>
+        </w:r>
+      </w:fldSimple>
       <w:r>
         <w:t>.</w:t>
       </w:r>
-      <w:r>
-        <w:fldChar w:fldCharType="begin"/>
-      </w:r>
-      <w:r>
-        <w:instrText xml:space="preserve"> SEQ Gambar \* ARABIC \s 1 </w:instrText>
-      </w:r>
-      <w:r>
-        <w:fldChar w:fldCharType="separate"/>
-      </w:r>
-      <w:r>
-        <w:rPr>
-          <w:noProof/>
-        </w:rPr>
-        <w:t>3</w:t>
-      </w:r>
-      <w:r>
-        <w:rPr>
-          <w:noProof/>
-        </w:rPr>
-        <w:fldChar w:fldCharType="end"/>
-      </w:r>
+      <w:fldSimple w:instr=" SEQ Gambar \* ARABIC \s 1 ">
+        <w:r>
+          <w:rPr>
+            <w:noProof/>
+          </w:rPr>
+          <w:t>3</w:t>
+        </w:r>
+      </w:fldSimple>
       <w:r>
         <w:t xml:space="preserve"> Rata-rata MAE Rekomendasi Sehat vs Sakit</w:t>
       </w:r>
-      <w:bookmarkEnd w:id="96"/>
+      <w:bookmarkEnd w:id="95"/>
     </w:p>
     <w:p>
       <w:pPr>
@@ -33683,7 +32882,7 @@
           <w:rFonts w:ascii="Times New Roman" w:hAnsi="Times New Roman"/>
         </w:rPr>
       </w:pPr>
-      <w:bookmarkStart w:id="97" w:name="_Toc426957435"/>
+      <w:bookmarkStart w:id="96" w:name="_Toc426957435"/>
       <w:r>
         <w:rPr>
           <w:rFonts w:ascii="Times New Roman" w:hAnsi="Times New Roman"/>
@@ -33697,7 +32896,7 @@
         </w:rPr>
         <w:t>Kesesuaian Rekomendasi Terhadap Selera Pengguna</w:t>
       </w:r>
-      <w:bookmarkEnd w:id="97"/>
+      <w:bookmarkEnd w:id="96"/>
       <w:r>
         <w:rPr>
           <w:rFonts w:ascii="Times New Roman" w:hAnsi="Times New Roman"/>
@@ -33906,59 +33105,33 @@
         <w:pStyle w:val="Caption"/>
         <w:jc w:val="center"/>
       </w:pPr>
-      <w:bookmarkStart w:id="98" w:name="_Toc426957515"/>
+      <w:bookmarkStart w:id="97" w:name="_Toc426957515"/>
       <w:r>
         <w:t xml:space="preserve">Gambar </w:t>
       </w:r>
-      <w:r>
-        <w:fldChar w:fldCharType="begin"/>
-      </w:r>
-      <w:r>
-        <w:instrText xml:space="preserve"> STYLEREF 1 \s </w:instrText>
-      </w:r>
-      <w:r>
-        <w:fldChar w:fldCharType="separate"/>
-      </w:r>
-      <w:r>
-        <w:rPr>
-          <w:noProof/>
-        </w:rPr>
-        <w:t>IV</w:t>
-      </w:r>
-      <w:r>
-        <w:rPr>
-          <w:noProof/>
-        </w:rPr>
-        <w:fldChar w:fldCharType="end"/>
-      </w:r>
+      <w:fldSimple w:instr=" STYLEREF 1 \s ">
+        <w:r>
+          <w:rPr>
+            <w:noProof/>
+          </w:rPr>
+          <w:t>IV</w:t>
+        </w:r>
+      </w:fldSimple>
       <w:r>
         <w:t>.</w:t>
       </w:r>
-      <w:r>
-        <w:fldChar w:fldCharType="begin"/>
-      </w:r>
-      <w:r>
-        <w:instrText xml:space="preserve"> SEQ Gambar \* ARABIC \s 1 </w:instrText>
-      </w:r>
-      <w:r>
-        <w:fldChar w:fldCharType="separate"/>
-      </w:r>
-      <w:r>
-        <w:rPr>
-          <w:noProof/>
-        </w:rPr>
-        <w:t>4</w:t>
-      </w:r>
-      <w:r>
-        <w:rPr>
-          <w:noProof/>
-        </w:rPr>
-        <w:fldChar w:fldCharType="end"/>
-      </w:r>
+      <w:fldSimple w:instr=" SEQ Gambar \* ARABIC \s 1 ">
+        <w:r>
+          <w:rPr>
+            <w:noProof/>
+          </w:rPr>
+          <w:t>4</w:t>
+        </w:r>
+      </w:fldSimple>
       <w:r>
         <w:t xml:space="preserve"> Rata-rata Total Kesesuaian Rekomendasi dengan Selera Pengguna</w:t>
       </w:r>
-      <w:bookmarkEnd w:id="98"/>
+      <w:bookmarkEnd w:id="97"/>
     </w:p>
     <w:p/>
     <w:p>
@@ -34040,62 +33213,36 @@
           <w:szCs w:val="24"/>
         </w:rPr>
       </w:pPr>
-      <w:bookmarkStart w:id="99" w:name="_Toc426957516"/>
+      <w:bookmarkStart w:id="98" w:name="_Toc426957516"/>
       <w:r>
         <w:t xml:space="preserve">Gambar </w:t>
       </w:r>
-      <w:r>
-        <w:fldChar w:fldCharType="begin"/>
-      </w:r>
-      <w:r>
-        <w:instrText xml:space="preserve"> STYLEREF 1 \s </w:instrText>
-      </w:r>
-      <w:r>
-        <w:fldChar w:fldCharType="separate"/>
-      </w:r>
-      <w:r>
-        <w:rPr>
-          <w:noProof/>
-        </w:rPr>
-        <w:t>IV</w:t>
-      </w:r>
-      <w:r>
-        <w:rPr>
-          <w:noProof/>
-        </w:rPr>
-        <w:fldChar w:fldCharType="end"/>
-      </w:r>
+      <w:fldSimple w:instr=" STYLEREF 1 \s ">
+        <w:r>
+          <w:rPr>
+            <w:noProof/>
+          </w:rPr>
+          <w:t>IV</w:t>
+        </w:r>
+      </w:fldSimple>
       <w:r>
         <w:t>.</w:t>
       </w:r>
-      <w:r>
-        <w:fldChar w:fldCharType="begin"/>
-      </w:r>
-      <w:r>
-        <w:instrText xml:space="preserve"> SEQ Gambar \* ARABIC \s 1 </w:instrText>
-      </w:r>
-      <w:r>
-        <w:fldChar w:fldCharType="separate"/>
-      </w:r>
-      <w:r>
-        <w:rPr>
-          <w:noProof/>
-        </w:rPr>
-        <w:t>5</w:t>
-      </w:r>
-      <w:r>
-        <w:rPr>
-          <w:noProof/>
-        </w:rPr>
-        <w:fldChar w:fldCharType="end"/>
-      </w:r>
+      <w:fldSimple w:instr=" SEQ Gambar \* ARABIC \s 1 ">
+        <w:r>
+          <w:rPr>
+            <w:noProof/>
+          </w:rPr>
+          <w:t>5</w:t>
+        </w:r>
+      </w:fldSimple>
       <w:r>
         <w:t xml:space="preserve"> </w:t>
       </w:r>
       <w:r>
         <w:t>Resep yang Dinilai Terlalu Sedikit Menyebabkan Error</w:t>
       </w:r>
-      <w:bookmarkEnd w:id="99"/>
+      <w:bookmarkEnd w:id="98"/>
     </w:p>
     <w:p>
       <w:pPr>
@@ -34253,62 +33400,33 @@
           <w:szCs w:val="24"/>
         </w:rPr>
       </w:pPr>
-      <w:bookmarkStart w:id="100" w:name="_Toc426957517"/>
+      <w:bookmarkStart w:id="99" w:name="_Toc426957517"/>
       <w:r>
         <w:t xml:space="preserve">Gambar </w:t>
       </w:r>
-      <w:r>
-        <w:fldChar w:fldCharType="begin"/>
-      </w:r>
-      <w:r>
-        <w:instrText xml:space="preserve"> S</w:instrText>
-      </w:r>
-      <w:r>
-        <w:instrText xml:space="preserve">TYLEREF 1 \s </w:instrText>
-      </w:r>
-      <w:r>
-        <w:fldChar w:fldCharType="separate"/>
-      </w:r>
-      <w:r>
-        <w:rPr>
-          <w:noProof/>
-        </w:rPr>
-        <w:t>IV</w:t>
-      </w:r>
-      <w:r>
-        <w:rPr>
-          <w:noProof/>
-        </w:rPr>
-        <w:fldChar w:fldCharType="end"/>
-      </w:r>
+      <w:fldSimple w:instr=" STYLEREF 1 \s ">
+        <w:r>
+          <w:rPr>
+            <w:noProof/>
+          </w:rPr>
+          <w:t>IV</w:t>
+        </w:r>
+      </w:fldSimple>
       <w:r>
         <w:t>.</w:t>
       </w:r>
-      <w:r>
-        <w:fldChar w:fldCharType="begin"/>
-      </w:r>
-      <w:r>
-        <w:instrText xml:space="preserve"> SEQ Gambar \* ARABIC \s 1 </w:instrText>
-      </w:r>
-      <w:r>
-        <w:fldChar w:fldCharType="separate"/>
-      </w:r>
-      <w:r>
-        <w:rPr>
-          <w:noProof/>
-        </w:rPr>
-        <w:t>6</w:t>
-      </w:r>
-      <w:r>
-        <w:rPr>
-          <w:noProof/>
-        </w:rPr>
-        <w:fldChar w:fldCharType="end"/>
-      </w:r>
+      <w:fldSimple w:instr=" SEQ Gambar \* ARABIC \s 1 ">
+        <w:r>
+          <w:rPr>
+            <w:noProof/>
+          </w:rPr>
+          <w:t>6</w:t>
+        </w:r>
+      </w:fldSimple>
       <w:r>
         <w:t xml:space="preserve"> Rata-rata Kesesuaian Rekomendasi Sehat vs Sakit</w:t>
       </w:r>
-      <w:bookmarkEnd w:id="100"/>
+      <w:bookmarkEnd w:id="99"/>
     </w:p>
     <w:p>
       <w:pPr>
@@ -34346,11 +33464,11 @@
         <w:lastRenderedPageBreak/>
         <w:br/>
       </w:r>
-      <w:bookmarkStart w:id="101" w:name="_Toc426957436"/>
+      <w:bookmarkStart w:id="100" w:name="_Toc426957436"/>
       <w:r>
         <w:t>KESIMPULAN DAN SARAN</w:t>
       </w:r>
-      <w:bookmarkEnd w:id="101"/>
+      <w:bookmarkEnd w:id="100"/>
     </w:p>
     <w:p>
       <w:pPr>
@@ -34360,14 +33478,14 @@
           <w:rFonts w:ascii="Times New Roman" w:hAnsi="Times New Roman"/>
         </w:rPr>
       </w:pPr>
-      <w:bookmarkStart w:id="102" w:name="_Toc426957437"/>
+      <w:bookmarkStart w:id="101" w:name="_Toc426957437"/>
       <w:r>
         <w:rPr>
           <w:rFonts w:ascii="Times New Roman" w:hAnsi="Times New Roman"/>
         </w:rPr>
         <w:t>Kesimpulan</w:t>
       </w:r>
-      <w:bookmarkEnd w:id="102"/>
+      <w:bookmarkEnd w:id="101"/>
     </w:p>
     <w:p>
       <w:pPr>
@@ -34489,14 +33607,14 @@
           <w:rFonts w:ascii="Times New Roman" w:hAnsi="Times New Roman"/>
         </w:rPr>
       </w:pPr>
-      <w:bookmarkStart w:id="103" w:name="_Toc426957438"/>
+      <w:bookmarkStart w:id="102" w:name="_Toc426957438"/>
       <w:r>
         <w:rPr>
           <w:rFonts w:ascii="Times New Roman" w:hAnsi="Times New Roman"/>
         </w:rPr>
         <w:t>Saran</w:t>
       </w:r>
-      <w:bookmarkEnd w:id="103"/>
+      <w:bookmarkEnd w:id="102"/>
     </w:p>
     <w:p>
       <w:pPr>
@@ -34513,7 +33631,21 @@
           <w:sz w:val="24"/>
           <w:lang w:val="en-GB"/>
         </w:rPr>
-        <w:t xml:space="preserve">Pengerjaan Tugas Akhir ini dapat dikembangkan lebih lanjut untuk meneliti algoritma  sistem rekomendasi yang terbaik untuk menentukan rekomendasi bagi pengguna dengan penyakit tertentu. </w:t>
+        <w:t xml:space="preserve">Pengerjaan Tugas Akhir ini dapat dikembangkan lebih </w:t>
+      </w:r>
+      <w:r>
+        <w:rPr>
+          <w:sz w:val="24"/>
+          <w:lang w:val="en-GB"/>
+        </w:rPr>
+        <w:t>lanjut untuk meneliti algoritma</w:t>
+      </w:r>
+      <w:r>
+        <w:rPr>
+          <w:sz w:val="24"/>
+          <w:lang w:val="en-GB"/>
+        </w:rPr>
+        <w:t xml:space="preserve"> sistem rekomendasi yang terbaik untuk menentukan rekomendasi bagi pengguna dengan penyakit tertentu. </w:t>
       </w:r>
       <w:r>
         <w:rPr>
@@ -34631,7 +33763,7 @@
           <w:sz w:val="24"/>
           <w:lang w:val="en-GB"/>
         </w:rPr>
-        <w:t xml:space="preserve">content filtering </w:t>
+        <w:t>content filtering</w:t>
       </w:r>
       <w:r>
         <w:rPr>
@@ -34704,7 +33836,23 @@
           <w:sz w:val="24"/>
           <w:lang w:val="en-GB"/>
         </w:rPr>
-        <w:t xml:space="preserve"> sistem yang menilai dampak pola tontonan anak-anak terhadap  psikologi anak yang dapat dikombina</w:t>
+        <w:t xml:space="preserve"> sistem yang menilai dampak po</w:t>
+      </w:r>
+      <w:r>
+        <w:rPr>
+          <w:sz w:val="24"/>
+          <w:lang w:val="en-GB"/>
+        </w:rPr>
+        <w:t xml:space="preserve">la tontonan anak-anak terhadap </w:t>
+      </w:r>
+      <w:bookmarkStart w:id="103" w:name="_GoBack"/>
+      <w:bookmarkEnd w:id="103"/>
+      <w:r>
+        <w:rPr>
+          <w:sz w:val="24"/>
+          <w:lang w:val="en-GB"/>
+        </w:rPr>
+        <w:t>psikologi anak yang dapat dikombina</w:t>
       </w:r>
       <w:r>
         <w:rPr>
@@ -34763,7 +33911,7 @@
         <w:ind w:left="540"/>
       </w:pPr>
       <w:bookmarkStart w:id="104" w:name="_Toc426957439"/>
-      <w:bookmarkEnd w:id="36"/>
+      <w:bookmarkEnd w:id="35"/>
       <w:r>
         <w:lastRenderedPageBreak/>
         <w:t>DAFTAR PUSTAKA</w:t>
@@ -35441,7 +34589,7 @@
           <w:rPr>
             <w:noProof/>
           </w:rPr>
-          <w:t>iv</w:t>
+          <w:t>ix</w:t>
         </w:r>
         <w:r>
           <w:rPr>
@@ -35494,7 +34642,7 @@
           <w:rPr>
             <w:noProof/>
           </w:rPr>
-          <w:t>v</w:t>
+          <w:t>V-2</w:t>
         </w:r>
         <w:r>
           <w:rPr>
@@ -35646,7 +34794,7 @@
           <w:rPr>
             <w:noProof/>
           </w:rPr>
-          <w:t>II-1</w:t>
+          <w:t>V-1</w:t>
         </w:r>
         <w:r>
           <w:rPr>
@@ -35783,7 +34931,7 @@
           <w:rPr>
             <w:noProof/>
           </w:rPr>
-          <w:t>II-5</w:t>
+          <w:t>III-15</w:t>
         </w:r>
         <w:r>
           <w:rPr>
@@ -40630,7 +39778,7 @@
 </file>
 
 <file path=customXml/itemProps1.xml><?xml version="1.0" encoding="utf-8"?>
-<ds:datastoreItem xmlns:ds="http://schemas.openxmlformats.org/officeDocument/2006/customXml" ds:itemID="{8CFDB7EB-78ED-4BA0-BCBC-89405EDE7351}">
+<ds:datastoreItem xmlns:ds="http://schemas.openxmlformats.org/officeDocument/2006/customXml" ds:itemID="{CA1F5FAB-7823-4250-8367-8021D6913B45}">
   <ds:schemaRefs>
     <ds:schemaRef ds:uri="http://schemas.openxmlformats.org/officeDocument/2006/bibliography"/>
   </ds:schemaRefs>

</xml_diff>

<commit_message>
Paper almoPaper almost done
</commit_message>
<xml_diff>
--- a/DailyNeeds.co.id/LAPORAN/SIDANG/DOKUMEN/SIDANG.docx
+++ b/DailyNeeds.co.id/LAPORAN/SIDANG/DOKUMEN/SIDANG.docx
@@ -782,7 +782,19 @@
         <w:rPr>
           <w:sz w:val="24"/>
         </w:rPr>
-        <w:t>Untuk meningkatkan tingkat penjualan dari sebuah e-commerce dibutuhkan sebuah sistem rekomendasi yang efektif. Namun, rekomendasi yang diberikan harus memberi dampak yang postitif bagi pegguna, artinya tidak hanya meningkatkan penjualan tapi juga memberikan penawaran berupa produk yang aman bagi pengguna salah satunya dari aspek kesehatan. Untuk itu dirancang sebuah sistem yang memberikan rekomendasi dengan melibatkan ahli medis untuk memberikan pengetahuan bagi sistem tersebut sehingga sistem dapat memberikan rekomendasi yang aman bagi kesehatan pengguna.</w:t>
+        <w:t>Untuk meningkatkan tingkat penjualan dari sebuah e-commerce dibutuhkan sebuah sistem rekomendasi yang efektif. Namun, rekomendasi yang diberika</w:t>
+      </w:r>
+      <w:r>
+        <w:rPr>
+          <w:sz w:val="24"/>
+        </w:rPr>
+        <w:t>n harus memberi dampak yang pos</w:t>
+      </w:r>
+      <w:r>
+        <w:rPr>
+          <w:sz w:val="24"/>
+        </w:rPr>
+        <w:t>itif bagi pegguna, artinya tidak hanya meningkatkan penjualan tapi juga memberikan penawaran berupa produk yang aman bagi pengguna salah satunya dari aspek kesehatan. Untuk itu dirancang sebuah sistem yang memberikan rekomendasi dengan melibatkan ahli medis untuk memberikan pengetahuan bagi sistem tersebut sehingga sistem dapat memberikan rekomendasi yang aman bagi kesehatan pengguna.</w:t>
       </w:r>
     </w:p>
     <w:p>
@@ -986,28 +998,6 @@
         </w:rPr>
         <w:t>penyakit, resep, item-based collaborative filtering</w:t>
       </w:r>
-    </w:p>
-    <w:p>
-      <w:pPr>
-        <w:spacing w:line="360" w:lineRule="auto"/>
-        <w:jc w:val="both"/>
-        <w:rPr>
-          <w:i/>
-          <w:sz w:val="24"/>
-          <w:lang w:val="en-GB"/>
-        </w:rPr>
-      </w:pPr>
-    </w:p>
-    <w:p>
-      <w:pPr>
-        <w:spacing w:line="360" w:lineRule="auto"/>
-        <w:jc w:val="both"/>
-        <w:rPr>
-          <w:i/>
-          <w:sz w:val="24"/>
-          <w:lang w:val="en-GB"/>
-        </w:rPr>
-      </w:pPr>
     </w:p>
     <w:p>
       <w:pPr>
@@ -5699,7 +5689,7 @@
                 <w:noProof/>
                 <w:webHidden/>
               </w:rPr>
-              <w:t>IV-8</w:t>
+              <w:t>IV-7</w:t>
             </w:r>
             <w:r>
               <w:rPr>
@@ -5783,7 +5773,7 @@
                 <w:noProof/>
                 <w:webHidden/>
               </w:rPr>
-              <w:t>IV-10</w:t>
+              <w:t>IV-9</w:t>
             </w:r>
             <w:r>
               <w:rPr>
@@ -5867,7 +5857,7 @@
                 <w:noProof/>
                 <w:webHidden/>
               </w:rPr>
-              <w:t>IV-11</w:t>
+              <w:t>IV-10</w:t>
             </w:r>
             <w:r>
               <w:rPr>
@@ -5951,7 +5941,7 @@
                 <w:noProof/>
                 <w:webHidden/>
               </w:rPr>
-              <w:t>IV-13</w:t>
+              <w:t>IV-12</w:t>
             </w:r>
             <w:r>
               <w:rPr>
@@ -7020,7 +7010,7 @@
             <w:webHidden/>
             <w:sz w:val="24"/>
           </w:rPr>
-          <w:t>IV-7</w:t>
+          <w:t>IV-6</w:t>
         </w:r>
         <w:r>
           <w:rPr>
@@ -7100,7 +7090,7 @@
             <w:webHidden/>
             <w:sz w:val="24"/>
           </w:rPr>
-          <w:t>IV-12</w:t>
+          <w:t>IV-11</w:t>
         </w:r>
         <w:r>
           <w:rPr>
@@ -7340,7 +7330,7 @@
             <w:webHidden/>
             <w:sz w:val="24"/>
           </w:rPr>
-          <w:t>IV-14</w:t>
+          <w:t>IV-13</w:t>
         </w:r>
         <w:r>
           <w:rPr>
@@ -8943,7 +8933,7 @@
             <w:webHidden/>
             <w:sz w:val="24"/>
           </w:rPr>
-          <w:t>IV-10</w:t>
+          <w:t>IV-9</w:t>
         </w:r>
         <w:r>
           <w:rPr>
@@ -9960,9 +9950,9 @@
         </w:rPr>
       </w:pPr>
       <w:bookmarkStart w:id="28" w:name="_Toc40514140"/>
-      <w:bookmarkStart w:id="29" w:name="_Toc35414447"/>
-      <w:bookmarkStart w:id="30" w:name="_Toc35414641"/>
-      <w:bookmarkStart w:id="31" w:name="_Toc427899905"/>
+      <w:bookmarkStart w:id="29" w:name="_Toc427899905"/>
+      <w:bookmarkStart w:id="30" w:name="_Toc35414447"/>
+      <w:bookmarkStart w:id="31" w:name="_Toc35414641"/>
       <w:r>
         <w:rPr>
           <w:rFonts w:ascii="Times New Roman" w:hAnsi="Times New Roman"/>
@@ -9970,7 +9960,7 @@
         <w:t>Metodologi</w:t>
       </w:r>
       <w:bookmarkEnd w:id="28"/>
-      <w:bookmarkEnd w:id="31"/>
+      <w:bookmarkEnd w:id="29"/>
     </w:p>
     <w:p>
       <w:pPr>
@@ -10233,8 +10223,8 @@
         <w:lastRenderedPageBreak/>
         <w:t>Sistematika Pembahasan</w:t>
       </w:r>
-      <w:bookmarkEnd w:id="29"/>
       <w:bookmarkEnd w:id="30"/>
+      <w:bookmarkEnd w:id="31"/>
       <w:bookmarkEnd w:id="32"/>
       <w:bookmarkEnd w:id="33"/>
     </w:p>
@@ -12382,411 +12372,355 @@
     </w:p>
     <w:p>
       <w:pPr>
+        <w:keepNext/>
+        <w:tabs>
+          <w:tab w:val="left" w:pos="7920"/>
+        </w:tabs>
+        <w:spacing w:line="360" w:lineRule="auto"/>
+        <w:ind w:left="1710"/>
+        <w:jc w:val="both"/>
+      </w:pPr>
+      <m:oMath>
+        <m:r>
+          <w:rPr>
+            <w:rFonts w:ascii="Cambria Math" w:hAnsi="Cambria Math"/>
+            <w:sz w:val="28"/>
+            <w:szCs w:val="24"/>
+            <w:lang w:val="en-GB"/>
+          </w:rPr>
+          <m:t xml:space="preserve">MAE= </m:t>
+        </m:r>
+        <m:f>
+          <m:fPr>
+            <m:ctrlPr>
+              <w:rPr>
+                <w:rFonts w:ascii="Cambria Math" w:hAnsi="Cambria Math"/>
+                <w:i/>
+                <w:sz w:val="28"/>
+                <w:szCs w:val="24"/>
+                <w:lang w:val="en-GB"/>
+              </w:rPr>
+            </m:ctrlPr>
+          </m:fPr>
+          <m:num>
+            <m:r>
+              <w:rPr>
+                <w:rFonts w:ascii="Cambria Math" w:hAnsi="Cambria Math"/>
+                <w:sz w:val="28"/>
+                <w:szCs w:val="24"/>
+                <w:lang w:val="en-GB"/>
+              </w:rPr>
+              <m:t>1</m:t>
+            </m:r>
+          </m:num>
+          <m:den>
+            <m:r>
+              <w:rPr>
+                <w:rFonts w:ascii="Cambria Math" w:hAnsi="Cambria Math"/>
+                <w:sz w:val="28"/>
+                <w:szCs w:val="24"/>
+                <w:lang w:val="en-GB"/>
+              </w:rPr>
+              <m:t>n</m:t>
+            </m:r>
+          </m:den>
+        </m:f>
+        <m:nary>
+          <m:naryPr>
+            <m:chr m:val="∑"/>
+            <m:limLoc m:val="undOvr"/>
+            <m:ctrlPr>
+              <w:rPr>
+                <w:rFonts w:ascii="Cambria Math" w:hAnsi="Cambria Math"/>
+                <w:i/>
+                <w:sz w:val="28"/>
+                <w:szCs w:val="24"/>
+                <w:lang w:val="en-GB"/>
+              </w:rPr>
+            </m:ctrlPr>
+          </m:naryPr>
+          <m:sub>
+            <m:r>
+              <w:rPr>
+                <w:rFonts w:ascii="Cambria Math" w:hAnsi="Cambria Math"/>
+                <w:sz w:val="28"/>
+                <w:szCs w:val="24"/>
+                <w:lang w:val="en-GB"/>
+              </w:rPr>
+              <m:t>i=1</m:t>
+            </m:r>
+          </m:sub>
+          <m:sup>
+            <m:r>
+              <w:rPr>
+                <w:rFonts w:ascii="Cambria Math" w:hAnsi="Cambria Math"/>
+                <w:sz w:val="28"/>
+                <w:szCs w:val="24"/>
+                <w:lang w:val="en-GB"/>
+              </w:rPr>
+              <m:t>n</m:t>
+            </m:r>
+          </m:sup>
+          <m:e>
+            <m:r>
+              <w:rPr>
+                <w:rFonts w:ascii="Cambria Math" w:hAnsi="Cambria Math"/>
+                <w:sz w:val="28"/>
+                <w:szCs w:val="24"/>
+                <w:lang w:val="en-GB"/>
+              </w:rPr>
+              <m:t>|</m:t>
+            </m:r>
+            <m:sSub>
+              <m:sSubPr>
+                <m:ctrlPr>
+                  <w:rPr>
+                    <w:rFonts w:ascii="Cambria Math" w:hAnsi="Cambria Math"/>
+                    <w:i/>
+                    <w:sz w:val="28"/>
+                    <w:szCs w:val="24"/>
+                    <w:lang w:val="en-GB"/>
+                  </w:rPr>
+                </m:ctrlPr>
+              </m:sSubPr>
+              <m:e>
+                <m:r>
+                  <w:rPr>
+                    <w:rFonts w:ascii="Cambria Math" w:hAnsi="Cambria Math"/>
+                    <w:sz w:val="28"/>
+                    <w:szCs w:val="24"/>
+                    <w:lang w:val="en-GB"/>
+                  </w:rPr>
+                  <m:t>f</m:t>
+                </m:r>
+              </m:e>
+              <m:sub>
+                <m:r>
+                  <w:rPr>
+                    <w:rFonts w:ascii="Cambria Math" w:hAnsi="Cambria Math"/>
+                    <w:sz w:val="28"/>
+                    <w:szCs w:val="24"/>
+                    <w:lang w:val="en-GB"/>
+                  </w:rPr>
+                  <m:t>i</m:t>
+                </m:r>
+              </m:sub>
+            </m:sSub>
+            <m:r>
+              <w:rPr>
+                <w:rFonts w:ascii="Cambria Math" w:hAnsi="Cambria Math"/>
+                <w:sz w:val="28"/>
+                <w:szCs w:val="24"/>
+                <w:lang w:val="en-GB"/>
+              </w:rPr>
+              <m:t>-</m:t>
+            </m:r>
+            <m:sSub>
+              <m:sSubPr>
+                <m:ctrlPr>
+                  <w:rPr>
+                    <w:rFonts w:ascii="Cambria Math" w:hAnsi="Cambria Math"/>
+                    <w:i/>
+                    <w:sz w:val="28"/>
+                    <w:szCs w:val="24"/>
+                    <w:lang w:val="en-GB"/>
+                  </w:rPr>
+                </m:ctrlPr>
+              </m:sSubPr>
+              <m:e>
+                <m:r>
+                  <w:rPr>
+                    <w:rFonts w:ascii="Cambria Math" w:hAnsi="Cambria Math"/>
+                    <w:sz w:val="28"/>
+                    <w:szCs w:val="24"/>
+                    <w:lang w:val="en-GB"/>
+                  </w:rPr>
+                  <m:t>y</m:t>
+                </m:r>
+              </m:e>
+              <m:sub>
+                <m:r>
+                  <w:rPr>
+                    <w:rFonts w:ascii="Cambria Math" w:hAnsi="Cambria Math"/>
+                    <w:sz w:val="28"/>
+                    <w:szCs w:val="24"/>
+                    <w:lang w:val="en-GB"/>
+                  </w:rPr>
+                  <m:t>i</m:t>
+                </m:r>
+              </m:sub>
+            </m:sSub>
+            <m:r>
+              <w:rPr>
+                <w:rFonts w:ascii="Cambria Math" w:hAnsi="Cambria Math"/>
+                <w:sz w:val="28"/>
+                <w:szCs w:val="24"/>
+                <w:lang w:val="en-GB"/>
+              </w:rPr>
+              <m:t>|</m:t>
+            </m:r>
+          </m:e>
+        </m:nary>
+        <m:r>
+          <w:rPr>
+            <w:rFonts w:ascii="Cambria Math" w:hAnsi="Cambria Math"/>
+            <w:sz w:val="28"/>
+            <w:szCs w:val="24"/>
+            <w:lang w:val="en-GB"/>
+          </w:rPr>
+          <m:t xml:space="preserve">= </m:t>
+        </m:r>
+        <m:f>
+          <m:fPr>
+            <m:ctrlPr>
+              <w:rPr>
+                <w:rFonts w:ascii="Cambria Math" w:hAnsi="Cambria Math"/>
+                <w:i/>
+                <w:sz w:val="28"/>
+                <w:szCs w:val="24"/>
+                <w:lang w:val="en-GB"/>
+              </w:rPr>
+            </m:ctrlPr>
+          </m:fPr>
+          <m:num>
+            <m:r>
+              <w:rPr>
+                <w:rFonts w:ascii="Cambria Math" w:hAnsi="Cambria Math"/>
+                <w:sz w:val="28"/>
+                <w:szCs w:val="24"/>
+                <w:lang w:val="en-GB"/>
+              </w:rPr>
+              <m:t>1</m:t>
+            </m:r>
+          </m:num>
+          <m:den>
+            <m:r>
+              <w:rPr>
+                <w:rFonts w:ascii="Cambria Math" w:hAnsi="Cambria Math"/>
+                <w:sz w:val="28"/>
+                <w:szCs w:val="24"/>
+                <w:lang w:val="en-GB"/>
+              </w:rPr>
+              <m:t>n</m:t>
+            </m:r>
+          </m:den>
+        </m:f>
+        <m:nary>
+          <m:naryPr>
+            <m:chr m:val="∑"/>
+            <m:limLoc m:val="undOvr"/>
+            <m:ctrlPr>
+              <w:rPr>
+                <w:rFonts w:ascii="Cambria Math" w:hAnsi="Cambria Math"/>
+                <w:i/>
+                <w:sz w:val="28"/>
+                <w:szCs w:val="24"/>
+                <w:lang w:val="en-GB"/>
+              </w:rPr>
+            </m:ctrlPr>
+          </m:naryPr>
+          <m:sub>
+            <m:r>
+              <w:rPr>
+                <w:rFonts w:ascii="Cambria Math" w:hAnsi="Cambria Math"/>
+                <w:sz w:val="28"/>
+                <w:szCs w:val="24"/>
+                <w:lang w:val="en-GB"/>
+              </w:rPr>
+              <m:t>i=1</m:t>
+            </m:r>
+          </m:sub>
+          <m:sup>
+            <m:r>
+              <w:rPr>
+                <w:rFonts w:ascii="Cambria Math" w:hAnsi="Cambria Math"/>
+                <w:sz w:val="28"/>
+                <w:szCs w:val="24"/>
+                <w:lang w:val="en-GB"/>
+              </w:rPr>
+              <m:t>n</m:t>
+            </m:r>
+          </m:sup>
+          <m:e>
+            <m:r>
+              <w:rPr>
+                <w:rFonts w:ascii="Cambria Math" w:hAnsi="Cambria Math"/>
+                <w:sz w:val="28"/>
+                <w:szCs w:val="24"/>
+                <w:lang w:val="en-GB"/>
+              </w:rPr>
+              <m:t>|</m:t>
+            </m:r>
+            <m:sSub>
+              <m:sSubPr>
+                <m:ctrlPr>
+                  <w:rPr>
+                    <w:rFonts w:ascii="Cambria Math" w:hAnsi="Cambria Math"/>
+                    <w:i/>
+                    <w:sz w:val="28"/>
+                    <w:szCs w:val="24"/>
+                    <w:lang w:val="en-GB"/>
+                  </w:rPr>
+                </m:ctrlPr>
+              </m:sSubPr>
+              <m:e>
+                <m:r>
+                  <w:rPr>
+                    <w:rFonts w:ascii="Cambria Math" w:hAnsi="Cambria Math"/>
+                    <w:sz w:val="28"/>
+                    <w:szCs w:val="24"/>
+                    <w:lang w:val="en-GB"/>
+                  </w:rPr>
+                  <m:t>e</m:t>
+                </m:r>
+              </m:e>
+              <m:sub>
+                <m:r>
+                  <w:rPr>
+                    <w:rFonts w:ascii="Cambria Math" w:hAnsi="Cambria Math"/>
+                    <w:sz w:val="28"/>
+                    <w:szCs w:val="24"/>
+                    <w:lang w:val="en-GB"/>
+                  </w:rPr>
+                  <m:t>i</m:t>
+                </m:r>
+              </m:sub>
+            </m:sSub>
+            <m:r>
+              <w:rPr>
+                <w:rFonts w:ascii="Cambria Math" w:hAnsi="Cambria Math"/>
+                <w:sz w:val="28"/>
+                <w:szCs w:val="24"/>
+                <w:lang w:val="en-GB"/>
+              </w:rPr>
+              <m:t>|</m:t>
+            </m:r>
+          </m:e>
+        </m:nary>
+        <m:r>
+          <w:rPr>
+            <w:rFonts w:ascii="Cambria Math" w:hAnsi="Cambria Math"/>
+            <w:sz w:val="28"/>
+            <w:szCs w:val="24"/>
+            <w:lang w:val="en-GB"/>
+          </w:rPr>
+          <m:t xml:space="preserve"> </m:t>
+        </m:r>
+      </m:oMath>
+      <w:r>
+        <w:rPr>
+          <w:sz w:val="24"/>
+          <w:szCs w:val="24"/>
+          <w:lang w:val="en-GB"/>
+        </w:rPr>
+        <w:tab/>
+        <w:t>(1)</w:t>
+      </w:r>
+    </w:p>
+    <w:p>
+      <w:pPr>
         <w:spacing w:line="360" w:lineRule="auto"/>
         <w:ind w:left="720"/>
-        <w:jc w:val="both"/>
-        <w:rPr>
-          <w:sz w:val="24"/>
-          <w:szCs w:val="24"/>
-          <w:lang w:val="en-GB"/>
-        </w:rPr>
-      </w:pPr>
-    </w:p>
-    <w:p>
-      <w:pPr>
-        <w:keepNext/>
-        <w:spacing w:line="360" w:lineRule="auto"/>
-        <w:jc w:val="both"/>
-      </w:pPr>
-      <m:oMathPara>
-        <m:oMathParaPr>
-          <m:jc m:val="center"/>
-        </m:oMathParaPr>
-        <m:oMath>
-          <m:r>
-            <w:rPr>
-              <w:rFonts w:ascii="Cambria Math" w:hAnsi="Cambria Math"/>
-              <w:sz w:val="24"/>
-              <w:szCs w:val="24"/>
-              <w:lang w:val="en-GB"/>
-            </w:rPr>
-            <m:t xml:space="preserve">MAE= </m:t>
-          </m:r>
-          <m:f>
-            <m:fPr>
-              <m:ctrlPr>
-                <w:rPr>
-                  <w:rFonts w:ascii="Cambria Math" w:hAnsi="Cambria Math"/>
-                  <w:i/>
-                  <w:sz w:val="24"/>
-                  <w:szCs w:val="24"/>
-                  <w:lang w:val="en-GB"/>
-                </w:rPr>
-              </m:ctrlPr>
-            </m:fPr>
-            <m:num>
-              <m:r>
-                <w:rPr>
-                  <w:rFonts w:ascii="Cambria Math" w:hAnsi="Cambria Math"/>
-                  <w:sz w:val="24"/>
-                  <w:szCs w:val="24"/>
-                  <w:lang w:val="en-GB"/>
-                </w:rPr>
-                <m:t>1</m:t>
-              </m:r>
-            </m:num>
-            <m:den>
-              <m:r>
-                <w:rPr>
-                  <w:rFonts w:ascii="Cambria Math" w:hAnsi="Cambria Math"/>
-                  <w:sz w:val="24"/>
-                  <w:szCs w:val="24"/>
-                  <w:lang w:val="en-GB"/>
-                </w:rPr>
-                <m:t>n</m:t>
-              </m:r>
-            </m:den>
-          </m:f>
-          <m:nary>
-            <m:naryPr>
-              <m:chr m:val="∑"/>
-              <m:limLoc m:val="undOvr"/>
-              <m:ctrlPr>
-                <w:rPr>
-                  <w:rFonts w:ascii="Cambria Math" w:hAnsi="Cambria Math"/>
-                  <w:i/>
-                  <w:sz w:val="24"/>
-                  <w:szCs w:val="24"/>
-                  <w:lang w:val="en-GB"/>
-                </w:rPr>
-              </m:ctrlPr>
-            </m:naryPr>
-            <m:sub>
-              <m:r>
-                <w:rPr>
-                  <w:rFonts w:ascii="Cambria Math" w:hAnsi="Cambria Math"/>
-                  <w:sz w:val="24"/>
-                  <w:szCs w:val="24"/>
-                  <w:lang w:val="en-GB"/>
-                </w:rPr>
-                <m:t>i=1</m:t>
-              </m:r>
-            </m:sub>
-            <m:sup>
-              <m:r>
-                <w:rPr>
-                  <w:rFonts w:ascii="Cambria Math" w:hAnsi="Cambria Math"/>
-                  <w:sz w:val="24"/>
-                  <w:szCs w:val="24"/>
-                  <w:lang w:val="en-GB"/>
-                </w:rPr>
-                <m:t>n</m:t>
-              </m:r>
-            </m:sup>
-            <m:e>
-              <m:r>
-                <w:rPr>
-                  <w:rFonts w:ascii="Cambria Math" w:hAnsi="Cambria Math"/>
-                  <w:sz w:val="24"/>
-                  <w:szCs w:val="24"/>
-                  <w:lang w:val="en-GB"/>
-                </w:rPr>
-                <m:t>|</m:t>
-              </m:r>
-              <m:sSub>
-                <m:sSubPr>
-                  <m:ctrlPr>
-                    <w:rPr>
-                      <w:rFonts w:ascii="Cambria Math" w:hAnsi="Cambria Math"/>
-                      <w:i/>
-                      <w:sz w:val="24"/>
-                      <w:szCs w:val="24"/>
-                      <w:lang w:val="en-GB"/>
-                    </w:rPr>
-                  </m:ctrlPr>
-                </m:sSubPr>
-                <m:e>
-                  <m:r>
-                    <w:rPr>
-                      <w:rFonts w:ascii="Cambria Math" w:hAnsi="Cambria Math"/>
-                      <w:sz w:val="24"/>
-                      <w:szCs w:val="24"/>
-                      <w:lang w:val="en-GB"/>
-                    </w:rPr>
-                    <m:t>f</m:t>
-                  </m:r>
-                </m:e>
-                <m:sub>
-                  <m:r>
-                    <w:rPr>
-                      <w:rFonts w:ascii="Cambria Math" w:hAnsi="Cambria Math"/>
-                      <w:sz w:val="24"/>
-                      <w:szCs w:val="24"/>
-                      <w:lang w:val="en-GB"/>
-                    </w:rPr>
-                    <m:t>i</m:t>
-                  </m:r>
-                </m:sub>
-              </m:sSub>
-              <m:r>
-                <w:rPr>
-                  <w:rFonts w:ascii="Cambria Math" w:hAnsi="Cambria Math"/>
-                  <w:sz w:val="24"/>
-                  <w:szCs w:val="24"/>
-                  <w:lang w:val="en-GB"/>
-                </w:rPr>
-                <m:t>-</m:t>
-              </m:r>
-              <m:sSub>
-                <m:sSubPr>
-                  <m:ctrlPr>
-                    <w:rPr>
-                      <w:rFonts w:ascii="Cambria Math" w:hAnsi="Cambria Math"/>
-                      <w:i/>
-                      <w:sz w:val="24"/>
-                      <w:szCs w:val="24"/>
-                      <w:lang w:val="en-GB"/>
-                    </w:rPr>
-                  </m:ctrlPr>
-                </m:sSubPr>
-                <m:e>
-                  <m:r>
-                    <w:rPr>
-                      <w:rFonts w:ascii="Cambria Math" w:hAnsi="Cambria Math"/>
-                      <w:sz w:val="24"/>
-                      <w:szCs w:val="24"/>
-                      <w:lang w:val="en-GB"/>
-                    </w:rPr>
-                    <m:t>y</m:t>
-                  </m:r>
-                </m:e>
-                <m:sub>
-                  <m:r>
-                    <w:rPr>
-                      <w:rFonts w:ascii="Cambria Math" w:hAnsi="Cambria Math"/>
-                      <w:sz w:val="24"/>
-                      <w:szCs w:val="24"/>
-                      <w:lang w:val="en-GB"/>
-                    </w:rPr>
-                    <m:t>i</m:t>
-                  </m:r>
-                </m:sub>
-              </m:sSub>
-              <m:r>
-                <w:rPr>
-                  <w:rFonts w:ascii="Cambria Math" w:hAnsi="Cambria Math"/>
-                  <w:sz w:val="24"/>
-                  <w:szCs w:val="24"/>
-                  <w:lang w:val="en-GB"/>
-                </w:rPr>
-                <m:t>|</m:t>
-              </m:r>
-            </m:e>
-          </m:nary>
-          <m:r>
-            <w:rPr>
-              <w:rFonts w:ascii="Cambria Math" w:hAnsi="Cambria Math"/>
-              <w:sz w:val="24"/>
-              <w:szCs w:val="24"/>
-              <w:lang w:val="en-GB"/>
-            </w:rPr>
-            <m:t xml:space="preserve">= </m:t>
-          </m:r>
-          <m:f>
-            <m:fPr>
-              <m:ctrlPr>
-                <w:rPr>
-                  <w:rFonts w:ascii="Cambria Math" w:hAnsi="Cambria Math"/>
-                  <w:i/>
-                  <w:sz w:val="24"/>
-                  <w:szCs w:val="24"/>
-                  <w:lang w:val="en-GB"/>
-                </w:rPr>
-              </m:ctrlPr>
-            </m:fPr>
-            <m:num>
-              <m:r>
-                <w:rPr>
-                  <w:rFonts w:ascii="Cambria Math" w:hAnsi="Cambria Math"/>
-                  <w:sz w:val="24"/>
-                  <w:szCs w:val="24"/>
-                  <w:lang w:val="en-GB"/>
-                </w:rPr>
-                <m:t>1</m:t>
-              </m:r>
-            </m:num>
-            <m:den>
-              <m:r>
-                <w:rPr>
-                  <w:rFonts w:ascii="Cambria Math" w:hAnsi="Cambria Math"/>
-                  <w:sz w:val="24"/>
-                  <w:szCs w:val="24"/>
-                  <w:lang w:val="en-GB"/>
-                </w:rPr>
-                <m:t>n</m:t>
-              </m:r>
-            </m:den>
-          </m:f>
-          <m:nary>
-            <m:naryPr>
-              <m:chr m:val="∑"/>
-              <m:limLoc m:val="undOvr"/>
-              <m:ctrlPr>
-                <w:rPr>
-                  <w:rFonts w:ascii="Cambria Math" w:hAnsi="Cambria Math"/>
-                  <w:i/>
-                  <w:sz w:val="24"/>
-                  <w:szCs w:val="24"/>
-                  <w:lang w:val="en-GB"/>
-                </w:rPr>
-              </m:ctrlPr>
-            </m:naryPr>
-            <m:sub>
-              <m:r>
-                <w:rPr>
-                  <w:rFonts w:ascii="Cambria Math" w:hAnsi="Cambria Math"/>
-                  <w:sz w:val="24"/>
-                  <w:szCs w:val="24"/>
-                  <w:lang w:val="en-GB"/>
-                </w:rPr>
-                <m:t>i=1</m:t>
-              </m:r>
-            </m:sub>
-            <m:sup>
-              <m:r>
-                <w:rPr>
-                  <w:rFonts w:ascii="Cambria Math" w:hAnsi="Cambria Math"/>
-                  <w:sz w:val="24"/>
-                  <w:szCs w:val="24"/>
-                  <w:lang w:val="en-GB"/>
-                </w:rPr>
-                <m:t>n</m:t>
-              </m:r>
-            </m:sup>
-            <m:e>
-              <m:r>
-                <w:rPr>
-                  <w:rFonts w:ascii="Cambria Math" w:hAnsi="Cambria Math"/>
-                  <w:sz w:val="24"/>
-                  <w:szCs w:val="24"/>
-                  <w:lang w:val="en-GB"/>
-                </w:rPr>
-                <m:t>|</m:t>
-              </m:r>
-              <m:sSub>
-                <m:sSubPr>
-                  <m:ctrlPr>
-                    <w:rPr>
-                      <w:rFonts w:ascii="Cambria Math" w:hAnsi="Cambria Math"/>
-                      <w:i/>
-                      <w:sz w:val="24"/>
-                      <w:szCs w:val="24"/>
-                      <w:lang w:val="en-GB"/>
-                    </w:rPr>
-                  </m:ctrlPr>
-                </m:sSubPr>
-                <m:e>
-                  <m:r>
-                    <w:rPr>
-                      <w:rFonts w:ascii="Cambria Math" w:hAnsi="Cambria Math"/>
-                      <w:sz w:val="24"/>
-                      <w:szCs w:val="24"/>
-                      <w:lang w:val="en-GB"/>
-                    </w:rPr>
-                    <m:t>e</m:t>
-                  </m:r>
-                </m:e>
-                <m:sub>
-                  <m:r>
-                    <w:rPr>
-                      <w:rFonts w:ascii="Cambria Math" w:hAnsi="Cambria Math"/>
-                      <w:sz w:val="24"/>
-                      <w:szCs w:val="24"/>
-                      <w:lang w:val="en-GB"/>
-                    </w:rPr>
-                    <m:t>i</m:t>
-                  </m:r>
-                </m:sub>
-              </m:sSub>
-              <m:r>
-                <w:rPr>
-                  <w:rFonts w:ascii="Cambria Math" w:hAnsi="Cambria Math"/>
-                  <w:sz w:val="24"/>
-                  <w:szCs w:val="24"/>
-                  <w:lang w:val="en-GB"/>
-                </w:rPr>
-                <m:t>|</m:t>
-              </m:r>
-            </m:e>
-          </m:nary>
-          <m:r>
-            <w:rPr>
-              <w:rFonts w:ascii="Cambria Math" w:hAnsi="Cambria Math"/>
-              <w:sz w:val="24"/>
-              <w:szCs w:val="24"/>
-              <w:lang w:val="en-GB"/>
-            </w:rPr>
-            <m:t xml:space="preserve"> </m:t>
-          </m:r>
-        </m:oMath>
-      </m:oMathPara>
-    </w:p>
-    <w:p>
-      <w:pPr>
-        <w:pStyle w:val="Caption"/>
-        <w:jc w:val="center"/>
-        <w:rPr>
-          <w:sz w:val="24"/>
-          <w:szCs w:val="24"/>
-          <w:lang w:val="en-GB"/>
-        </w:rPr>
-      </w:pPr>
-      <w:r>
-        <w:t xml:space="preserve">Persamaan </w:t>
-      </w:r>
-      <w:fldSimple w:instr=" STYLEREF 1 \s ">
-        <w:r>
-          <w:rPr>
-            <w:noProof/>
-          </w:rPr>
-          <w:t>II</w:t>
-        </w:r>
-      </w:fldSimple>
-      <w:r>
-        <w:t>.</w:t>
-      </w:r>
-      <w:fldSimple w:instr=" SEQ Persamaan \* ARABIC \s 1 ">
-        <w:r>
-          <w:rPr>
-            <w:noProof/>
-          </w:rPr>
-          <w:t>1</w:t>
-        </w:r>
-      </w:fldSimple>
-      <w:r>
-        <w:t xml:space="preserve"> Perhitungan </w:t>
-      </w:r>
-      <w:r>
-        <w:rPr>
-          <w:i/>
-        </w:rPr>
-        <w:t>Mean Absolute Error</w:t>
-      </w:r>
-    </w:p>
-    <w:p>
-      <w:pPr>
-        <w:spacing w:line="360" w:lineRule="auto"/>
-        <w:ind w:left="720"/>
-        <w:jc w:val="center"/>
-        <w:rPr>
-          <w:sz w:val="24"/>
-          <w:szCs w:val="24"/>
-          <w:lang w:val="en-GB"/>
-        </w:rPr>
-      </w:pPr>
-    </w:p>
-    <w:p>
-      <w:pPr>
         <w:rPr>
           <w:sz w:val="24"/>
           <w:szCs w:val="24"/>
@@ -12808,7 +12742,6 @@
           <w:szCs w:val="24"/>
           <w:lang w:val="en-GB"/>
         </w:rPr>
-        <w:lastRenderedPageBreak/>
         <w:t xml:space="preserve">Dimana </w:t>
       </w:r>
       <m:oMath>
@@ -28252,8 +28185,6 @@
         </w:rPr>
         <w:t>n menginput seluruh penilaian 26</w:t>
       </w:r>
-      <w:bookmarkStart w:id="90" w:name="_GoBack"/>
-      <w:bookmarkEnd w:id="90"/>
       <w:r>
         <w:rPr>
           <w:sz w:val="24"/>
@@ -28372,7 +28303,13 @@
         <w:rPr>
           <w:sz w:val="24"/>
         </w:rPr>
-        <w:t xml:space="preserve">Persamaan IV.1 </w:t>
+        <w:t>Persamaan 2</w:t>
+      </w:r>
+      <w:r>
+        <w:rPr>
+          <w:sz w:val="24"/>
+        </w:rPr>
+        <w:t xml:space="preserve"> </w:t>
       </w:r>
       <w:r>
         <w:rPr>
@@ -28702,398 +28639,348 @@
     <w:p>
       <w:pPr>
         <w:keepNext/>
+        <w:tabs>
+          <w:tab w:val="left" w:pos="7920"/>
+        </w:tabs>
+        <w:spacing w:line="360" w:lineRule="auto"/>
+        <w:ind w:left="1890" w:firstLine="576"/>
+        <w:jc w:val="both"/>
+      </w:pPr>
+      <m:oMath>
+        <m:r>
+          <w:rPr>
+            <w:rFonts w:ascii="Cambria Math" w:hAnsi="Cambria Math"/>
+            <w:sz w:val="28"/>
+          </w:rPr>
+          <m:t>sim</m:t>
+        </m:r>
+        <m:d>
+          <m:dPr>
+            <m:ctrlPr>
+              <w:rPr>
+                <w:rFonts w:ascii="Cambria Math" w:hAnsi="Cambria Math"/>
+                <w:i/>
+                <w:sz w:val="28"/>
+              </w:rPr>
+            </m:ctrlPr>
+          </m:dPr>
+          <m:e>
+            <m:bar>
+              <m:barPr>
+                <m:pos m:val="top"/>
+                <m:ctrlPr>
+                  <w:rPr>
+                    <w:rFonts w:ascii="Cambria Math" w:hAnsi="Cambria Math"/>
+                    <w:i/>
+                    <w:sz w:val="28"/>
+                  </w:rPr>
+                </m:ctrlPr>
+              </m:barPr>
+              <m:e>
+                <m:r>
+                  <w:rPr>
+                    <w:rFonts w:ascii="Cambria Math" w:hAnsi="Cambria Math"/>
+                    <w:sz w:val="28"/>
+                  </w:rPr>
+                  <m:t>i</m:t>
+                </m:r>
+              </m:e>
+            </m:bar>
+            <m:r>
+              <w:rPr>
+                <w:rFonts w:ascii="Cambria Math" w:hAnsi="Cambria Math"/>
+                <w:sz w:val="28"/>
+              </w:rPr>
+              <m:t>,</m:t>
+            </m:r>
+            <m:bar>
+              <m:barPr>
+                <m:pos m:val="top"/>
+                <m:ctrlPr>
+                  <w:rPr>
+                    <w:rFonts w:ascii="Cambria Math" w:hAnsi="Cambria Math"/>
+                    <w:i/>
+                    <w:sz w:val="28"/>
+                  </w:rPr>
+                </m:ctrlPr>
+              </m:barPr>
+              <m:e>
+                <m:r>
+                  <w:rPr>
+                    <w:rFonts w:ascii="Cambria Math" w:hAnsi="Cambria Math"/>
+                    <w:sz w:val="28"/>
+                  </w:rPr>
+                  <m:t>j</m:t>
+                </m:r>
+              </m:e>
+            </m:bar>
+          </m:e>
+        </m:d>
+        <m:r>
+          <w:rPr>
+            <w:rFonts w:ascii="Cambria Math" w:hAnsi="Cambria Math"/>
+            <w:sz w:val="28"/>
+          </w:rPr>
+          <m:t>=</m:t>
+        </m:r>
+        <m:func>
+          <m:funcPr>
+            <m:ctrlPr>
+              <w:rPr>
+                <w:rFonts w:ascii="Cambria Math" w:hAnsi="Cambria Math"/>
+                <w:i/>
+                <w:sz w:val="28"/>
+              </w:rPr>
+            </m:ctrlPr>
+          </m:funcPr>
+          <m:fName>
+            <m:r>
+              <m:rPr>
+                <m:sty m:val="p"/>
+              </m:rPr>
+              <w:rPr>
+                <w:rFonts w:ascii="Cambria Math" w:hAnsi="Cambria Math"/>
+                <w:sz w:val="28"/>
+              </w:rPr>
+              <m:t>cos</m:t>
+            </m:r>
+          </m:fName>
+          <m:e>
+            <m:r>
+              <w:rPr>
+                <w:rFonts w:ascii="Cambria Math" w:hAnsi="Cambria Math"/>
+                <w:sz w:val="28"/>
+              </w:rPr>
+              <m:t>(</m:t>
+            </m:r>
+          </m:e>
+        </m:func>
+        <m:bar>
+          <m:barPr>
+            <m:pos m:val="top"/>
+            <m:ctrlPr>
+              <w:rPr>
+                <w:rFonts w:ascii="Cambria Math" w:hAnsi="Cambria Math"/>
+                <w:i/>
+                <w:sz w:val="28"/>
+              </w:rPr>
+            </m:ctrlPr>
+          </m:barPr>
+          <m:e>
+            <m:r>
+              <w:rPr>
+                <w:rFonts w:ascii="Cambria Math" w:hAnsi="Cambria Math"/>
+                <w:sz w:val="28"/>
+              </w:rPr>
+              <m:t>i</m:t>
+            </m:r>
+          </m:e>
+        </m:bar>
+        <m:r>
+          <w:rPr>
+            <w:rFonts w:ascii="Cambria Math" w:hAnsi="Cambria Math"/>
+            <w:sz w:val="28"/>
+          </w:rPr>
+          <m:t>,</m:t>
+        </m:r>
+        <m:bar>
+          <m:barPr>
+            <m:pos m:val="top"/>
+            <m:ctrlPr>
+              <w:rPr>
+                <w:rFonts w:ascii="Cambria Math" w:hAnsi="Cambria Math"/>
+                <w:i/>
+                <w:sz w:val="28"/>
+              </w:rPr>
+            </m:ctrlPr>
+          </m:barPr>
+          <m:e>
+            <m:r>
+              <w:rPr>
+                <w:rFonts w:ascii="Cambria Math" w:hAnsi="Cambria Math"/>
+                <w:sz w:val="28"/>
+              </w:rPr>
+              <m:t>j</m:t>
+            </m:r>
+          </m:e>
+        </m:bar>
+        <m:r>
+          <w:rPr>
+            <w:rFonts w:ascii="Cambria Math" w:hAnsi="Cambria Math"/>
+            <w:sz w:val="28"/>
+          </w:rPr>
+          <m:t>)=</m:t>
+        </m:r>
+        <m:f>
+          <m:fPr>
+            <m:ctrlPr>
+              <w:rPr>
+                <w:rFonts w:ascii="Cambria Math" w:hAnsi="Cambria Math"/>
+                <w:i/>
+                <w:sz w:val="28"/>
+              </w:rPr>
+            </m:ctrlPr>
+          </m:fPr>
+          <m:num>
+            <m:bar>
+              <m:barPr>
+                <m:pos m:val="top"/>
+                <m:ctrlPr>
+                  <w:rPr>
+                    <w:rFonts w:ascii="Cambria Math" w:hAnsi="Cambria Math"/>
+                    <w:i/>
+                    <w:sz w:val="28"/>
+                  </w:rPr>
+                </m:ctrlPr>
+              </m:barPr>
+              <m:e>
+                <m:r>
+                  <w:rPr>
+                    <w:rFonts w:ascii="Cambria Math" w:hAnsi="Cambria Math"/>
+                    <w:sz w:val="28"/>
+                  </w:rPr>
+                  <m:t>i</m:t>
+                </m:r>
+              </m:e>
+            </m:bar>
+            <m:r>
+              <w:rPr>
+                <w:rFonts w:ascii="Cambria Math" w:hAnsi="Cambria Math"/>
+                <w:sz w:val="28"/>
+              </w:rPr>
+              <m:t>∙</m:t>
+            </m:r>
+            <m:bar>
+              <m:barPr>
+                <m:pos m:val="top"/>
+                <m:ctrlPr>
+                  <w:rPr>
+                    <w:rFonts w:ascii="Cambria Math" w:hAnsi="Cambria Math"/>
+                    <w:i/>
+                    <w:sz w:val="28"/>
+                  </w:rPr>
+                </m:ctrlPr>
+              </m:barPr>
+              <m:e>
+                <m:r>
+                  <w:rPr>
+                    <w:rFonts w:ascii="Cambria Math" w:hAnsi="Cambria Math"/>
+                    <w:sz w:val="28"/>
+                  </w:rPr>
+                  <m:t>j</m:t>
+                </m:r>
+              </m:e>
+            </m:bar>
+          </m:num>
+          <m:den>
+            <m:d>
+              <m:dPr>
+                <m:begChr m:val="‖"/>
+                <m:endChr m:val="‖"/>
+                <m:ctrlPr>
+                  <w:rPr>
+                    <w:rFonts w:ascii="Cambria Math" w:hAnsi="Cambria Math"/>
+                    <w:i/>
+                    <w:sz w:val="28"/>
+                  </w:rPr>
+                </m:ctrlPr>
+              </m:dPr>
+              <m:e>
+                <m:bar>
+                  <m:barPr>
+                    <m:pos m:val="top"/>
+                    <m:ctrlPr>
+                      <w:rPr>
+                        <w:rFonts w:ascii="Cambria Math" w:hAnsi="Cambria Math"/>
+                        <w:i/>
+                        <w:sz w:val="28"/>
+                      </w:rPr>
+                    </m:ctrlPr>
+                  </m:barPr>
+                  <m:e>
+                    <m:r>
+                      <w:rPr>
+                        <w:rFonts w:ascii="Cambria Math" w:hAnsi="Cambria Math"/>
+                        <w:sz w:val="28"/>
+                      </w:rPr>
+                      <m:t>i</m:t>
+                    </m:r>
+                  </m:e>
+                </m:bar>
+              </m:e>
+            </m:d>
+            <m:r>
+              <w:rPr>
+                <w:rFonts w:ascii="Cambria Math" w:hAnsi="Cambria Math"/>
+                <w:sz w:val="28"/>
+              </w:rPr>
+              <m:t>x</m:t>
+            </m:r>
+            <m:d>
+              <m:dPr>
+                <m:begChr m:val="‖"/>
+                <m:endChr m:val="‖"/>
+                <m:ctrlPr>
+                  <w:rPr>
+                    <w:rFonts w:ascii="Cambria Math" w:hAnsi="Cambria Math"/>
+                    <w:i/>
+                    <w:sz w:val="28"/>
+                  </w:rPr>
+                </m:ctrlPr>
+              </m:dPr>
+              <m:e>
+                <m:bar>
+                  <m:barPr>
+                    <m:pos m:val="top"/>
+                    <m:ctrlPr>
+                      <w:rPr>
+                        <w:rFonts w:ascii="Cambria Math" w:hAnsi="Cambria Math"/>
+                        <w:i/>
+                        <w:sz w:val="28"/>
+                      </w:rPr>
+                    </m:ctrlPr>
+                  </m:barPr>
+                  <m:e>
+                    <m:r>
+                      <w:rPr>
+                        <w:rFonts w:ascii="Cambria Math" w:hAnsi="Cambria Math"/>
+                        <w:sz w:val="28"/>
+                      </w:rPr>
+                      <m:t>j</m:t>
+                    </m:r>
+                  </m:e>
+                </m:bar>
+              </m:e>
+            </m:d>
+          </m:den>
+        </m:f>
+      </m:oMath>
+      <w:r>
+        <w:rPr>
+          <w:sz w:val="24"/>
+        </w:rPr>
+        <w:tab/>
+        <w:t>(2)</w:t>
+      </w:r>
+    </w:p>
+    <w:p>
+      <w:pPr>
         <w:spacing w:line="360" w:lineRule="auto"/>
         <w:ind w:firstLine="576"/>
         <w:jc w:val="both"/>
-      </w:pPr>
-      <m:oMathPara>
-        <m:oMath>
-          <m:r>
-            <w:rPr>
-              <w:rFonts w:ascii="Cambria Math" w:hAnsi="Cambria Math"/>
-              <w:sz w:val="24"/>
-            </w:rPr>
-            <m:t>sim</m:t>
-          </m:r>
-          <m:d>
-            <m:dPr>
-              <m:ctrlPr>
-                <w:rPr>
-                  <w:rFonts w:ascii="Cambria Math" w:hAnsi="Cambria Math"/>
-                  <w:i/>
-                  <w:sz w:val="24"/>
-                </w:rPr>
-              </m:ctrlPr>
-            </m:dPr>
-            <m:e>
-              <m:bar>
-                <m:barPr>
-                  <m:pos m:val="top"/>
-                  <m:ctrlPr>
-                    <w:rPr>
-                      <w:rFonts w:ascii="Cambria Math" w:hAnsi="Cambria Math"/>
-                      <w:i/>
-                      <w:sz w:val="24"/>
-                    </w:rPr>
-                  </m:ctrlPr>
-                </m:barPr>
-                <m:e>
-                  <m:r>
-                    <w:rPr>
-                      <w:rFonts w:ascii="Cambria Math" w:hAnsi="Cambria Math"/>
-                      <w:sz w:val="24"/>
-                    </w:rPr>
-                    <m:t>i</m:t>
-                  </m:r>
-                </m:e>
-              </m:bar>
-              <m:r>
-                <w:rPr>
-                  <w:rFonts w:ascii="Cambria Math" w:hAnsi="Cambria Math"/>
-                  <w:sz w:val="24"/>
-                </w:rPr>
-                <m:t>,</m:t>
-              </m:r>
-              <m:bar>
-                <m:barPr>
-                  <m:pos m:val="top"/>
-                  <m:ctrlPr>
-                    <w:rPr>
-                      <w:rFonts w:ascii="Cambria Math" w:hAnsi="Cambria Math"/>
-                      <w:i/>
-                      <w:sz w:val="24"/>
-                    </w:rPr>
-                  </m:ctrlPr>
-                </m:barPr>
-                <m:e>
-                  <m:r>
-                    <w:rPr>
-                      <w:rFonts w:ascii="Cambria Math" w:hAnsi="Cambria Math"/>
-                      <w:sz w:val="24"/>
-                    </w:rPr>
-                    <m:t>j</m:t>
-                  </m:r>
-                </m:e>
-              </m:bar>
-            </m:e>
-          </m:d>
-          <m:r>
-            <w:rPr>
-              <w:rFonts w:ascii="Cambria Math" w:hAnsi="Cambria Math"/>
-              <w:sz w:val="24"/>
-            </w:rPr>
-            <m:t>=</m:t>
-          </m:r>
-          <m:func>
-            <m:funcPr>
-              <m:ctrlPr>
-                <w:rPr>
-                  <w:rFonts w:ascii="Cambria Math" w:hAnsi="Cambria Math"/>
-                  <w:i/>
-                  <w:sz w:val="24"/>
-                </w:rPr>
-              </m:ctrlPr>
-            </m:funcPr>
-            <m:fName>
-              <m:r>
-                <m:rPr>
-                  <m:sty m:val="p"/>
-                </m:rPr>
-                <w:rPr>
-                  <w:rFonts w:ascii="Cambria Math" w:hAnsi="Cambria Math"/>
-                  <w:sz w:val="24"/>
-                </w:rPr>
-                <m:t>cos</m:t>
-              </m:r>
-            </m:fName>
-            <m:e>
-              <m:r>
-                <w:rPr>
-                  <w:rFonts w:ascii="Cambria Math" w:hAnsi="Cambria Math"/>
-                  <w:sz w:val="24"/>
-                </w:rPr>
-                <m:t>(</m:t>
-              </m:r>
-            </m:e>
-          </m:func>
-          <m:bar>
-            <m:barPr>
-              <m:pos m:val="top"/>
-              <m:ctrlPr>
-                <w:rPr>
-                  <w:rFonts w:ascii="Cambria Math" w:hAnsi="Cambria Math"/>
-                  <w:i/>
-                  <w:sz w:val="24"/>
-                </w:rPr>
-              </m:ctrlPr>
-            </m:barPr>
-            <m:e>
-              <m:r>
-                <w:rPr>
-                  <w:rFonts w:ascii="Cambria Math" w:hAnsi="Cambria Math"/>
-                  <w:sz w:val="24"/>
-                </w:rPr>
-                <m:t>i</m:t>
-              </m:r>
-            </m:e>
-          </m:bar>
-          <m:r>
-            <w:rPr>
-              <w:rFonts w:ascii="Cambria Math" w:hAnsi="Cambria Math"/>
-              <w:sz w:val="24"/>
-            </w:rPr>
-            <m:t>,</m:t>
-          </m:r>
-          <m:bar>
-            <m:barPr>
-              <m:pos m:val="top"/>
-              <m:ctrlPr>
-                <w:rPr>
-                  <w:rFonts w:ascii="Cambria Math" w:hAnsi="Cambria Math"/>
-                  <w:i/>
-                  <w:sz w:val="24"/>
-                </w:rPr>
-              </m:ctrlPr>
-            </m:barPr>
-            <m:e>
-              <m:r>
-                <w:rPr>
-                  <w:rFonts w:ascii="Cambria Math" w:hAnsi="Cambria Math"/>
-                  <w:sz w:val="24"/>
-                </w:rPr>
-                <m:t>j</m:t>
-              </m:r>
-            </m:e>
-          </m:bar>
-          <m:r>
-            <w:rPr>
-              <w:rFonts w:ascii="Cambria Math" w:hAnsi="Cambria Math"/>
-              <w:sz w:val="24"/>
-            </w:rPr>
-            <m:t>)=</m:t>
-          </m:r>
-          <m:f>
-            <m:fPr>
-              <m:ctrlPr>
-                <w:rPr>
-                  <w:rFonts w:ascii="Cambria Math" w:hAnsi="Cambria Math"/>
-                  <w:i/>
-                  <w:sz w:val="24"/>
-                </w:rPr>
-              </m:ctrlPr>
-            </m:fPr>
-            <m:num>
-              <m:bar>
-                <m:barPr>
-                  <m:pos m:val="top"/>
-                  <m:ctrlPr>
-                    <w:rPr>
-                      <w:rFonts w:ascii="Cambria Math" w:hAnsi="Cambria Math"/>
-                      <w:i/>
-                      <w:sz w:val="24"/>
-                    </w:rPr>
-                  </m:ctrlPr>
-                </m:barPr>
-                <m:e>
-                  <m:r>
-                    <w:rPr>
-                      <w:rFonts w:ascii="Cambria Math" w:hAnsi="Cambria Math"/>
-                      <w:sz w:val="24"/>
-                    </w:rPr>
-                    <m:t>i</m:t>
-                  </m:r>
-                </m:e>
-              </m:bar>
-              <m:r>
-                <w:rPr>
-                  <w:rFonts w:ascii="Cambria Math" w:hAnsi="Cambria Math"/>
-                  <w:sz w:val="24"/>
-                </w:rPr>
-                <m:t>∙</m:t>
-              </m:r>
-              <m:bar>
-                <m:barPr>
-                  <m:pos m:val="top"/>
-                  <m:ctrlPr>
-                    <w:rPr>
-                      <w:rFonts w:ascii="Cambria Math" w:hAnsi="Cambria Math"/>
-                      <w:i/>
-                      <w:sz w:val="24"/>
-                    </w:rPr>
-                  </m:ctrlPr>
-                </m:barPr>
-                <m:e>
-                  <m:r>
-                    <w:rPr>
-                      <w:rFonts w:ascii="Cambria Math" w:hAnsi="Cambria Math"/>
-                      <w:sz w:val="24"/>
-                    </w:rPr>
-                    <m:t>j</m:t>
-                  </m:r>
-                </m:e>
-              </m:bar>
-            </m:num>
-            <m:den>
-              <m:d>
-                <m:dPr>
-                  <m:begChr m:val="‖"/>
-                  <m:endChr m:val="‖"/>
-                  <m:ctrlPr>
-                    <w:rPr>
-                      <w:rFonts w:ascii="Cambria Math" w:hAnsi="Cambria Math"/>
-                      <w:i/>
-                      <w:sz w:val="24"/>
-                    </w:rPr>
-                  </m:ctrlPr>
-                </m:dPr>
-                <m:e>
-                  <m:bar>
-                    <m:barPr>
-                      <m:pos m:val="top"/>
-                      <m:ctrlPr>
-                        <w:rPr>
-                          <w:rFonts w:ascii="Cambria Math" w:hAnsi="Cambria Math"/>
-                          <w:i/>
-                          <w:sz w:val="24"/>
-                        </w:rPr>
-                      </m:ctrlPr>
-                    </m:barPr>
-                    <m:e>
-                      <m:r>
-                        <w:rPr>
-                          <w:rFonts w:ascii="Cambria Math" w:hAnsi="Cambria Math"/>
-                          <w:sz w:val="24"/>
-                        </w:rPr>
-                        <m:t>i</m:t>
-                      </m:r>
-                    </m:e>
-                  </m:bar>
-                </m:e>
-              </m:d>
-              <m:r>
-                <w:rPr>
-                  <w:rFonts w:ascii="Cambria Math" w:hAnsi="Cambria Math"/>
-                  <w:sz w:val="24"/>
-                </w:rPr>
-                <m:t>x</m:t>
-              </m:r>
-              <m:d>
-                <m:dPr>
-                  <m:begChr m:val="‖"/>
-                  <m:endChr m:val="‖"/>
-                  <m:ctrlPr>
-                    <w:rPr>
-                      <w:rFonts w:ascii="Cambria Math" w:hAnsi="Cambria Math"/>
-                      <w:i/>
-                      <w:sz w:val="24"/>
-                    </w:rPr>
-                  </m:ctrlPr>
-                </m:dPr>
-                <m:e>
-                  <m:bar>
-                    <m:barPr>
-                      <m:pos m:val="top"/>
-                      <m:ctrlPr>
-                        <w:rPr>
-                          <w:rFonts w:ascii="Cambria Math" w:hAnsi="Cambria Math"/>
-                          <w:i/>
-                          <w:sz w:val="24"/>
-                        </w:rPr>
-                      </m:ctrlPr>
-                    </m:barPr>
-                    <m:e>
-                      <m:r>
-                        <w:rPr>
-                          <w:rFonts w:ascii="Cambria Math" w:hAnsi="Cambria Math"/>
-                          <w:sz w:val="24"/>
-                        </w:rPr>
-                        <m:t>j</m:t>
-                      </m:r>
-                    </m:e>
-                  </m:bar>
-                </m:e>
-              </m:d>
-            </m:den>
-          </m:f>
-        </m:oMath>
-      </m:oMathPara>
-    </w:p>
-    <w:p>
-      <w:pPr>
-        <w:pStyle w:val="Caption"/>
-        <w:jc w:val="center"/>
-      </w:pPr>
-      <w:r>
-        <w:t xml:space="preserve">Persamaan </w:t>
-      </w:r>
-      <w:fldSimple w:instr=" STYLEREF 1 \s ">
-        <w:r>
-          <w:rPr>
-            <w:noProof/>
-          </w:rPr>
-          <w:t>IV</w:t>
-        </w:r>
-      </w:fldSimple>
-      <w:r>
-        <w:t>.</w:t>
-      </w:r>
-      <w:fldSimple w:instr=" SEQ Persamaan \* ARABIC \s 1 ">
-        <w:r>
-          <w:rPr>
-            <w:noProof/>
-          </w:rPr>
-          <w:t>1</w:t>
-        </w:r>
-      </w:fldSimple>
-      <w:r>
-        <w:t xml:space="preserve"> Perhitungan</w:t>
+        <w:rPr>
+          <w:sz w:val="24"/>
+        </w:rPr>
+      </w:pPr>
+      <w:r>
+        <w:rPr>
+          <w:sz w:val="24"/>
+        </w:rPr>
+        <w:t xml:space="preserve">Tahap kedua adalah menghitung prediksi terhadap suatu resep yang belum dinilai oleh pengguna dengan menggunakan persamaan </w:t>
       </w:r>
       <w:r>
         <w:rPr>
           <w:i/>
-        </w:rPr>
-        <w:t xml:space="preserve"> Cosine-based Similarity</w:t>
-      </w:r>
-    </w:p>
-    <w:p>
-      <w:pPr>
-        <w:spacing w:line="360" w:lineRule="auto"/>
-        <w:ind w:firstLine="576"/>
-        <w:jc w:val="both"/>
-        <w:rPr>
-          <w:sz w:val="24"/>
-        </w:rPr>
-      </w:pPr>
-      <m:oMathPara>
-        <m:oMath>
-          <m:r>
-            <w:rPr>
-              <w:rFonts w:ascii="Cambria Math" w:hAnsi="Cambria Math"/>
-              <w:sz w:val="24"/>
-            </w:rPr>
-            <m:t xml:space="preserve"> </m:t>
-          </m:r>
-        </m:oMath>
-      </m:oMathPara>
-    </w:p>
-    <w:p>
-      <w:pPr>
-        <w:spacing w:line="360" w:lineRule="auto"/>
-        <w:ind w:firstLine="576"/>
-        <w:jc w:val="both"/>
-        <w:rPr>
-          <w:sz w:val="24"/>
-        </w:rPr>
-      </w:pPr>
-      <w:r>
-        <w:rPr>
-          <w:sz w:val="24"/>
-        </w:rPr>
-        <w:t xml:space="preserve">Tahap kedua adalah menghitung prediksi terhadap suatu resep yang belum dinilai oleh pengguna dengan menggunakan persamaan </w:t>
-      </w:r>
-      <w:r>
-        <w:rPr>
-          <w:i/>
           <w:sz w:val="24"/>
         </w:rPr>
         <w:t>weighted sum</w:t>
@@ -29108,7 +28995,13 @@
         <w:rPr>
           <w:sz w:val="24"/>
         </w:rPr>
-        <w:t>Persamaan IV.2</w:t>
+        <w:t>Pers</w:t>
+      </w:r>
+      <w:r>
+        <w:rPr>
+          <w:sz w:val="24"/>
+        </w:rPr>
+        <w:t>amaan 3</w:t>
       </w:r>
       <w:r>
         <w:rPr>
@@ -29226,426 +29119,409 @@
     <w:p>
       <w:pPr>
         <w:keepNext/>
+        <w:tabs>
+          <w:tab w:val="left" w:pos="7920"/>
+        </w:tabs>
+        <w:spacing w:line="360" w:lineRule="auto"/>
+        <w:ind w:left="1620" w:firstLine="576"/>
+        <w:jc w:val="center"/>
+      </w:pPr>
+      <m:oMath>
+        <m:sSub>
+          <m:sSubPr>
+            <m:ctrlPr>
+              <w:rPr>
+                <w:rFonts w:ascii="Cambria Math" w:hAnsi="Cambria Math"/>
+                <w:i/>
+                <w:sz w:val="28"/>
+              </w:rPr>
+            </m:ctrlPr>
+          </m:sSubPr>
+          <m:e>
+            <m:r>
+              <w:rPr>
+                <w:rFonts w:ascii="Cambria Math" w:hAnsi="Cambria Math"/>
+                <w:sz w:val="28"/>
+              </w:rPr>
+              <m:t>P</m:t>
+            </m:r>
+          </m:e>
+          <m:sub>
+            <m:r>
+              <w:rPr>
+                <w:rFonts w:ascii="Cambria Math" w:hAnsi="Cambria Math"/>
+                <w:sz w:val="28"/>
+              </w:rPr>
+              <m:t>u,i</m:t>
+            </m:r>
+          </m:sub>
+        </m:sSub>
+        <m:r>
+          <w:rPr>
+            <w:rFonts w:ascii="Cambria Math" w:hAnsi="Cambria Math"/>
+            <w:sz w:val="28"/>
+          </w:rPr>
+          <m:t xml:space="preserve">= </m:t>
+        </m:r>
+        <m:f>
+          <m:fPr>
+            <m:ctrlPr>
+              <w:rPr>
+                <w:rFonts w:ascii="Cambria Math" w:hAnsi="Cambria Math"/>
+                <w:i/>
+                <w:sz w:val="28"/>
+              </w:rPr>
+            </m:ctrlPr>
+          </m:fPr>
+          <m:num>
+            <m:nary>
+              <m:naryPr>
+                <m:chr m:val="∑"/>
+                <m:limLoc m:val="undOvr"/>
+                <m:supHide m:val="1"/>
+                <m:ctrlPr>
+                  <w:rPr>
+                    <w:rFonts w:ascii="Cambria Math" w:hAnsi="Cambria Math"/>
+                    <w:i/>
+                    <w:sz w:val="28"/>
+                  </w:rPr>
+                </m:ctrlPr>
+              </m:naryPr>
+              <m:sub>
+                <m:r>
+                  <w:rPr>
+                    <w:rFonts w:ascii="Cambria Math" w:hAnsi="Cambria Math"/>
+                    <w:sz w:val="28"/>
+                  </w:rPr>
+                  <m:t>al</m:t>
+                </m:r>
+                <m:sSub>
+                  <m:sSubPr>
+                    <m:ctrlPr>
+                      <w:rPr>
+                        <w:rFonts w:ascii="Cambria Math" w:hAnsi="Cambria Math"/>
+                        <w:i/>
+                        <w:sz w:val="28"/>
+                      </w:rPr>
+                    </m:ctrlPr>
+                  </m:sSubPr>
+                  <m:e>
+                    <m:r>
+                      <w:rPr>
+                        <w:rFonts w:ascii="Cambria Math" w:hAnsi="Cambria Math"/>
+                        <w:sz w:val="28"/>
+                      </w:rPr>
+                      <m:t>l</m:t>
+                    </m:r>
+                  </m:e>
+                  <m:sub>
+                    <m:r>
+                      <w:rPr>
+                        <w:rFonts w:ascii="Cambria Math" w:hAnsi="Cambria Math"/>
+                        <w:sz w:val="28"/>
+                      </w:rPr>
+                      <m:t>simila</m:t>
+                    </m:r>
+                    <m:sSub>
+                      <m:sSubPr>
+                        <m:ctrlPr>
+                          <w:rPr>
+                            <w:rFonts w:ascii="Cambria Math" w:hAnsi="Cambria Math"/>
+                            <w:i/>
+                            <w:sz w:val="28"/>
+                          </w:rPr>
+                        </m:ctrlPr>
+                      </m:sSubPr>
+                      <m:e>
+                        <m:r>
+                          <w:rPr>
+                            <w:rFonts w:ascii="Cambria Math" w:hAnsi="Cambria Math"/>
+                            <w:sz w:val="28"/>
+                          </w:rPr>
+                          <m:t>r</m:t>
+                        </m:r>
+                      </m:e>
+                      <m:sub>
+                        <m:r>
+                          <w:rPr>
+                            <w:rFonts w:ascii="Cambria Math" w:hAnsi="Cambria Math"/>
+                            <w:sz w:val="28"/>
+                          </w:rPr>
+                          <m:t>items</m:t>
+                        </m:r>
+                      </m:sub>
+                    </m:sSub>
+                  </m:sub>
+                </m:sSub>
+                <m:r>
+                  <w:rPr>
+                    <w:rFonts w:ascii="Cambria Math" w:hAnsi="Cambria Math"/>
+                    <w:sz w:val="28"/>
+                  </w:rPr>
+                  <m:t>,N</m:t>
+                </m:r>
+              </m:sub>
+              <m:sup/>
+              <m:e>
+                <m:r>
+                  <w:rPr>
+                    <w:rFonts w:ascii="Cambria Math" w:hAnsi="Cambria Math"/>
+                    <w:sz w:val="28"/>
+                  </w:rPr>
+                  <m:t>(</m:t>
+                </m:r>
+                <m:sSub>
+                  <m:sSubPr>
+                    <m:ctrlPr>
+                      <w:rPr>
+                        <w:rFonts w:ascii="Cambria Math" w:hAnsi="Cambria Math"/>
+                        <w:i/>
+                        <w:sz w:val="28"/>
+                      </w:rPr>
+                    </m:ctrlPr>
+                  </m:sSubPr>
+                  <m:e>
+                    <m:r>
+                      <w:rPr>
+                        <w:rFonts w:ascii="Cambria Math" w:hAnsi="Cambria Math"/>
+                        <w:sz w:val="28"/>
+                      </w:rPr>
+                      <m:t>s</m:t>
+                    </m:r>
+                  </m:e>
+                  <m:sub>
+                    <m:r>
+                      <w:rPr>
+                        <w:rFonts w:ascii="Cambria Math" w:hAnsi="Cambria Math"/>
+                        <w:sz w:val="28"/>
+                      </w:rPr>
+                      <m:t>i,N</m:t>
+                    </m:r>
+                  </m:sub>
+                </m:sSub>
+                <m:r>
+                  <w:rPr>
+                    <w:rFonts w:ascii="Cambria Math" w:hAnsi="Cambria Math"/>
+                    <w:sz w:val="28"/>
+                  </w:rPr>
+                  <m:t>x</m:t>
+                </m:r>
+                <m:sSub>
+                  <m:sSubPr>
+                    <m:ctrlPr>
+                      <w:rPr>
+                        <w:rFonts w:ascii="Cambria Math" w:hAnsi="Cambria Math"/>
+                        <w:i/>
+                        <w:sz w:val="28"/>
+                      </w:rPr>
+                    </m:ctrlPr>
+                  </m:sSubPr>
+                  <m:e>
+                    <m:r>
+                      <w:rPr>
+                        <w:rFonts w:ascii="Cambria Math" w:hAnsi="Cambria Math"/>
+                        <w:sz w:val="28"/>
+                      </w:rPr>
+                      <m:t>R</m:t>
+                    </m:r>
+                  </m:e>
+                  <m:sub>
+                    <m:r>
+                      <w:rPr>
+                        <w:rFonts w:ascii="Cambria Math" w:hAnsi="Cambria Math"/>
+                        <w:sz w:val="28"/>
+                      </w:rPr>
+                      <m:t>u,N</m:t>
+                    </m:r>
+                  </m:sub>
+                </m:sSub>
+                <m:r>
+                  <w:rPr>
+                    <w:rFonts w:ascii="Cambria Math" w:hAnsi="Cambria Math"/>
+                    <w:sz w:val="28"/>
+                  </w:rPr>
+                  <m:t>)</m:t>
+                </m:r>
+              </m:e>
+            </m:nary>
+          </m:num>
+          <m:den>
+            <m:nary>
+              <m:naryPr>
+                <m:chr m:val="∑"/>
+                <m:limLoc m:val="undOvr"/>
+                <m:supHide m:val="1"/>
+                <m:ctrlPr>
+                  <w:rPr>
+                    <w:rFonts w:ascii="Cambria Math" w:hAnsi="Cambria Math"/>
+                    <w:i/>
+                    <w:sz w:val="28"/>
+                  </w:rPr>
+                </m:ctrlPr>
+              </m:naryPr>
+              <m:sub>
+                <m:r>
+                  <w:rPr>
+                    <w:rFonts w:ascii="Cambria Math" w:hAnsi="Cambria Math"/>
+                    <w:sz w:val="28"/>
+                  </w:rPr>
+                  <m:t>al</m:t>
+                </m:r>
+                <m:sSub>
+                  <m:sSubPr>
+                    <m:ctrlPr>
+                      <w:rPr>
+                        <w:rFonts w:ascii="Cambria Math" w:hAnsi="Cambria Math"/>
+                        <w:i/>
+                        <w:sz w:val="28"/>
+                      </w:rPr>
+                    </m:ctrlPr>
+                  </m:sSubPr>
+                  <m:e>
+                    <m:r>
+                      <w:rPr>
+                        <w:rFonts w:ascii="Cambria Math" w:hAnsi="Cambria Math"/>
+                        <w:sz w:val="28"/>
+                      </w:rPr>
+                      <m:t>l</m:t>
+                    </m:r>
+                  </m:e>
+                  <m:sub>
+                    <m:r>
+                      <w:rPr>
+                        <w:rFonts w:ascii="Cambria Math" w:hAnsi="Cambria Math"/>
+                        <w:sz w:val="28"/>
+                      </w:rPr>
+                      <m:t>simila</m:t>
+                    </m:r>
+                    <m:sSub>
+                      <m:sSubPr>
+                        <m:ctrlPr>
+                          <w:rPr>
+                            <w:rFonts w:ascii="Cambria Math" w:hAnsi="Cambria Math"/>
+                            <w:i/>
+                            <w:sz w:val="28"/>
+                          </w:rPr>
+                        </m:ctrlPr>
+                      </m:sSubPr>
+                      <m:e>
+                        <m:r>
+                          <w:rPr>
+                            <w:rFonts w:ascii="Cambria Math" w:hAnsi="Cambria Math"/>
+                            <w:sz w:val="28"/>
+                          </w:rPr>
+                          <m:t>r</m:t>
+                        </m:r>
+                      </m:e>
+                      <m:sub>
+                        <m:r>
+                          <w:rPr>
+                            <w:rFonts w:ascii="Cambria Math" w:hAnsi="Cambria Math"/>
+                            <w:sz w:val="28"/>
+                          </w:rPr>
+                          <m:t>items</m:t>
+                        </m:r>
+                      </m:sub>
+                    </m:sSub>
+                  </m:sub>
+                </m:sSub>
+                <m:r>
+                  <w:rPr>
+                    <w:rFonts w:ascii="Cambria Math" w:hAnsi="Cambria Math"/>
+                    <w:sz w:val="28"/>
+                  </w:rPr>
+                  <m:t>,N</m:t>
+                </m:r>
+              </m:sub>
+              <m:sup/>
+              <m:e>
+                <m:r>
+                  <w:rPr>
+                    <w:rFonts w:ascii="Cambria Math" w:hAnsi="Cambria Math"/>
+                    <w:sz w:val="28"/>
+                  </w:rPr>
+                  <m:t>(</m:t>
+                </m:r>
+                <m:d>
+                  <m:dPr>
+                    <m:begChr m:val="|"/>
+                    <m:endChr m:val="|"/>
+                    <m:ctrlPr>
+                      <w:rPr>
+                        <w:rFonts w:ascii="Cambria Math" w:hAnsi="Cambria Math"/>
+                        <w:i/>
+                        <w:sz w:val="28"/>
+                      </w:rPr>
+                    </m:ctrlPr>
+                  </m:dPr>
+                  <m:e>
+                    <m:sSub>
+                      <m:sSubPr>
+                        <m:ctrlPr>
+                          <w:rPr>
+                            <w:rFonts w:ascii="Cambria Math" w:hAnsi="Cambria Math"/>
+                            <w:i/>
+                            <w:sz w:val="28"/>
+                          </w:rPr>
+                        </m:ctrlPr>
+                      </m:sSubPr>
+                      <m:e>
+                        <m:r>
+                          <w:rPr>
+                            <w:rFonts w:ascii="Cambria Math" w:hAnsi="Cambria Math"/>
+                            <w:sz w:val="28"/>
+                          </w:rPr>
+                          <m:t>s</m:t>
+                        </m:r>
+                      </m:e>
+                      <m:sub>
+                        <m:r>
+                          <w:rPr>
+                            <w:rFonts w:ascii="Cambria Math" w:hAnsi="Cambria Math"/>
+                            <w:sz w:val="28"/>
+                          </w:rPr>
+                          <m:t>i,N</m:t>
+                        </m:r>
+                      </m:sub>
+                    </m:sSub>
+                  </m:e>
+                </m:d>
+                <m:r>
+                  <w:rPr>
+                    <w:rFonts w:ascii="Cambria Math" w:hAnsi="Cambria Math"/>
+                    <w:sz w:val="28"/>
+                  </w:rPr>
+                  <m:t>)</m:t>
+                </m:r>
+              </m:e>
+            </m:nary>
+          </m:den>
+        </m:f>
+      </m:oMath>
+      <w:r>
+        <w:rPr>
+          <w:sz w:val="24"/>
+        </w:rPr>
+        <w:tab/>
+        <w:t>(3)</w:t>
+      </w:r>
+    </w:p>
+    <w:p>
+      <w:pPr>
         <w:spacing w:line="360" w:lineRule="auto"/>
         <w:ind w:firstLine="576"/>
         <w:jc w:val="both"/>
-      </w:pPr>
-      <m:oMathPara>
-        <m:oMath>
-          <m:sSub>
-            <m:sSubPr>
-              <m:ctrlPr>
-                <w:rPr>
-                  <w:rFonts w:ascii="Cambria Math" w:hAnsi="Cambria Math"/>
-                  <w:i/>
-                  <w:sz w:val="24"/>
-                </w:rPr>
-              </m:ctrlPr>
-            </m:sSubPr>
-            <m:e>
-              <m:r>
-                <w:rPr>
-                  <w:rFonts w:ascii="Cambria Math" w:hAnsi="Cambria Math"/>
-                  <w:sz w:val="24"/>
-                </w:rPr>
-                <m:t>P</m:t>
-              </m:r>
-            </m:e>
-            <m:sub>
-              <m:r>
-                <w:rPr>
-                  <w:rFonts w:ascii="Cambria Math" w:hAnsi="Cambria Math"/>
-                  <w:sz w:val="24"/>
-                </w:rPr>
-                <m:t>u,i</m:t>
-              </m:r>
-            </m:sub>
-          </m:sSub>
-          <m:r>
-            <w:rPr>
-              <w:rFonts w:ascii="Cambria Math" w:hAnsi="Cambria Math"/>
-              <w:sz w:val="24"/>
-            </w:rPr>
-            <m:t xml:space="preserve">= </m:t>
-          </m:r>
-          <m:f>
-            <m:fPr>
-              <m:ctrlPr>
-                <w:rPr>
-                  <w:rFonts w:ascii="Cambria Math" w:hAnsi="Cambria Math"/>
-                  <w:i/>
-                  <w:sz w:val="24"/>
-                </w:rPr>
-              </m:ctrlPr>
-            </m:fPr>
-            <m:num>
-              <m:nary>
-                <m:naryPr>
-                  <m:chr m:val="∑"/>
-                  <m:limLoc m:val="undOvr"/>
-                  <m:supHide m:val="1"/>
-                  <m:ctrlPr>
-                    <w:rPr>
-                      <w:rFonts w:ascii="Cambria Math" w:hAnsi="Cambria Math"/>
-                      <w:i/>
-                      <w:sz w:val="24"/>
-                    </w:rPr>
-                  </m:ctrlPr>
-                </m:naryPr>
-                <m:sub>
-                  <m:r>
-                    <w:rPr>
-                      <w:rFonts w:ascii="Cambria Math" w:hAnsi="Cambria Math"/>
-                      <w:sz w:val="24"/>
-                    </w:rPr>
-                    <m:t>al</m:t>
-                  </m:r>
-                  <m:sSub>
-                    <m:sSubPr>
-                      <m:ctrlPr>
-                        <w:rPr>
-                          <w:rFonts w:ascii="Cambria Math" w:hAnsi="Cambria Math"/>
-                          <w:i/>
-                          <w:sz w:val="24"/>
-                        </w:rPr>
-                      </m:ctrlPr>
-                    </m:sSubPr>
-                    <m:e>
-                      <m:r>
-                        <w:rPr>
-                          <w:rFonts w:ascii="Cambria Math" w:hAnsi="Cambria Math"/>
-                          <w:sz w:val="24"/>
-                        </w:rPr>
-                        <m:t>l</m:t>
-                      </m:r>
-                    </m:e>
-                    <m:sub>
-                      <m:r>
-                        <w:rPr>
-                          <w:rFonts w:ascii="Cambria Math" w:hAnsi="Cambria Math"/>
-                          <w:sz w:val="24"/>
-                        </w:rPr>
-                        <m:t>simila</m:t>
-                      </m:r>
-                      <m:sSub>
-                        <m:sSubPr>
-                          <m:ctrlPr>
-                            <w:rPr>
-                              <w:rFonts w:ascii="Cambria Math" w:hAnsi="Cambria Math"/>
-                              <w:i/>
-                              <w:sz w:val="24"/>
-                            </w:rPr>
-                          </m:ctrlPr>
-                        </m:sSubPr>
-                        <m:e>
-                          <m:r>
-                            <w:rPr>
-                              <w:rFonts w:ascii="Cambria Math" w:hAnsi="Cambria Math"/>
-                              <w:sz w:val="24"/>
-                            </w:rPr>
-                            <m:t>r</m:t>
-                          </m:r>
-                        </m:e>
-                        <m:sub>
-                          <m:r>
-                            <w:rPr>
-                              <w:rFonts w:ascii="Cambria Math" w:hAnsi="Cambria Math"/>
-                              <w:sz w:val="24"/>
-                            </w:rPr>
-                            <m:t>items</m:t>
-                          </m:r>
-                        </m:sub>
-                      </m:sSub>
-                    </m:sub>
-                  </m:sSub>
-                  <m:r>
-                    <w:rPr>
-                      <w:rFonts w:ascii="Cambria Math" w:hAnsi="Cambria Math"/>
-                      <w:sz w:val="24"/>
-                    </w:rPr>
-                    <m:t>,N</m:t>
-                  </m:r>
-                </m:sub>
-                <m:sup/>
-                <m:e>
-                  <m:r>
-                    <w:rPr>
-                      <w:rFonts w:ascii="Cambria Math" w:hAnsi="Cambria Math"/>
-                      <w:sz w:val="24"/>
-                    </w:rPr>
-                    <m:t>(</m:t>
-                  </m:r>
-                  <m:sSub>
-                    <m:sSubPr>
-                      <m:ctrlPr>
-                        <w:rPr>
-                          <w:rFonts w:ascii="Cambria Math" w:hAnsi="Cambria Math"/>
-                          <w:i/>
-                          <w:sz w:val="24"/>
-                        </w:rPr>
-                      </m:ctrlPr>
-                    </m:sSubPr>
-                    <m:e>
-                      <m:r>
-                        <w:rPr>
-                          <w:rFonts w:ascii="Cambria Math" w:hAnsi="Cambria Math"/>
-                          <w:sz w:val="24"/>
-                        </w:rPr>
-                        <m:t>s</m:t>
-                      </m:r>
-                    </m:e>
-                    <m:sub>
-                      <m:r>
-                        <w:rPr>
-                          <w:rFonts w:ascii="Cambria Math" w:hAnsi="Cambria Math"/>
-                          <w:sz w:val="24"/>
-                        </w:rPr>
-                        <m:t>i,N</m:t>
-                      </m:r>
-                    </m:sub>
-                  </m:sSub>
-                  <m:r>
-                    <w:rPr>
-                      <w:rFonts w:ascii="Cambria Math" w:hAnsi="Cambria Math"/>
-                      <w:sz w:val="24"/>
-                    </w:rPr>
-                    <m:t>x</m:t>
-                  </m:r>
-                  <m:sSub>
-                    <m:sSubPr>
-                      <m:ctrlPr>
-                        <w:rPr>
-                          <w:rFonts w:ascii="Cambria Math" w:hAnsi="Cambria Math"/>
-                          <w:i/>
-                          <w:sz w:val="24"/>
-                        </w:rPr>
-                      </m:ctrlPr>
-                    </m:sSubPr>
-                    <m:e>
-                      <m:r>
-                        <w:rPr>
-                          <w:rFonts w:ascii="Cambria Math" w:hAnsi="Cambria Math"/>
-                          <w:sz w:val="24"/>
-                        </w:rPr>
-                        <m:t>R</m:t>
-                      </m:r>
-                    </m:e>
-                    <m:sub>
-                      <m:r>
-                        <w:rPr>
-                          <w:rFonts w:ascii="Cambria Math" w:hAnsi="Cambria Math"/>
-                          <w:sz w:val="24"/>
-                        </w:rPr>
-                        <m:t>u,N</m:t>
-                      </m:r>
-                    </m:sub>
-                  </m:sSub>
-                  <m:r>
-                    <w:rPr>
-                      <w:rFonts w:ascii="Cambria Math" w:hAnsi="Cambria Math"/>
-                      <w:sz w:val="24"/>
-                    </w:rPr>
-                    <m:t>)</m:t>
-                  </m:r>
-                </m:e>
-              </m:nary>
-            </m:num>
-            <m:den>
-              <m:nary>
-                <m:naryPr>
-                  <m:chr m:val="∑"/>
-                  <m:limLoc m:val="undOvr"/>
-                  <m:supHide m:val="1"/>
-                  <m:ctrlPr>
-                    <w:rPr>
-                      <w:rFonts w:ascii="Cambria Math" w:hAnsi="Cambria Math"/>
-                      <w:i/>
-                      <w:sz w:val="24"/>
-                    </w:rPr>
-                  </m:ctrlPr>
-                </m:naryPr>
-                <m:sub>
-                  <m:r>
-                    <w:rPr>
-                      <w:rFonts w:ascii="Cambria Math" w:hAnsi="Cambria Math"/>
-                      <w:sz w:val="24"/>
-                    </w:rPr>
-                    <m:t>al</m:t>
-                  </m:r>
-                  <m:sSub>
-                    <m:sSubPr>
-                      <m:ctrlPr>
-                        <w:rPr>
-                          <w:rFonts w:ascii="Cambria Math" w:hAnsi="Cambria Math"/>
-                          <w:i/>
-                          <w:sz w:val="24"/>
-                        </w:rPr>
-                      </m:ctrlPr>
-                    </m:sSubPr>
-                    <m:e>
-                      <m:r>
-                        <w:rPr>
-                          <w:rFonts w:ascii="Cambria Math" w:hAnsi="Cambria Math"/>
-                          <w:sz w:val="24"/>
-                        </w:rPr>
-                        <m:t>l</m:t>
-                      </m:r>
-                    </m:e>
-                    <m:sub>
-                      <m:r>
-                        <w:rPr>
-                          <w:rFonts w:ascii="Cambria Math" w:hAnsi="Cambria Math"/>
-                          <w:sz w:val="24"/>
-                        </w:rPr>
-                        <m:t>simila</m:t>
-                      </m:r>
-                      <m:sSub>
-                        <m:sSubPr>
-                          <m:ctrlPr>
-                            <w:rPr>
-                              <w:rFonts w:ascii="Cambria Math" w:hAnsi="Cambria Math"/>
-                              <w:i/>
-                              <w:sz w:val="24"/>
-                            </w:rPr>
-                          </m:ctrlPr>
-                        </m:sSubPr>
-                        <m:e>
-                          <m:r>
-                            <w:rPr>
-                              <w:rFonts w:ascii="Cambria Math" w:hAnsi="Cambria Math"/>
-                              <w:sz w:val="24"/>
-                            </w:rPr>
-                            <m:t>r</m:t>
-                          </m:r>
-                        </m:e>
-                        <m:sub>
-                          <m:r>
-                            <w:rPr>
-                              <w:rFonts w:ascii="Cambria Math" w:hAnsi="Cambria Math"/>
-                              <w:sz w:val="24"/>
-                            </w:rPr>
-                            <m:t>items</m:t>
-                          </m:r>
-                        </m:sub>
-                      </m:sSub>
-                    </m:sub>
-                  </m:sSub>
-                  <m:r>
-                    <w:rPr>
-                      <w:rFonts w:ascii="Cambria Math" w:hAnsi="Cambria Math"/>
-                      <w:sz w:val="24"/>
-                    </w:rPr>
-                    <m:t>,N</m:t>
-                  </m:r>
-                </m:sub>
-                <m:sup/>
-                <m:e>
-                  <m:r>
-                    <w:rPr>
-                      <w:rFonts w:ascii="Cambria Math" w:hAnsi="Cambria Math"/>
-                      <w:sz w:val="24"/>
-                    </w:rPr>
-                    <m:t>(</m:t>
-                  </m:r>
-                  <m:d>
-                    <m:dPr>
-                      <m:begChr m:val="|"/>
-                      <m:endChr m:val="|"/>
-                      <m:ctrlPr>
-                        <w:rPr>
-                          <w:rFonts w:ascii="Cambria Math" w:hAnsi="Cambria Math"/>
-                          <w:i/>
-                          <w:sz w:val="24"/>
-                        </w:rPr>
-                      </m:ctrlPr>
-                    </m:dPr>
-                    <m:e>
-                      <m:sSub>
-                        <m:sSubPr>
-                          <m:ctrlPr>
-                            <w:rPr>
-                              <w:rFonts w:ascii="Cambria Math" w:hAnsi="Cambria Math"/>
-                              <w:i/>
-                              <w:sz w:val="24"/>
-                            </w:rPr>
-                          </m:ctrlPr>
-                        </m:sSubPr>
-                        <m:e>
-                          <m:r>
-                            <w:rPr>
-                              <w:rFonts w:ascii="Cambria Math" w:hAnsi="Cambria Math"/>
-                              <w:sz w:val="24"/>
-                            </w:rPr>
-                            <m:t>s</m:t>
-                          </m:r>
-                        </m:e>
-                        <m:sub>
-                          <m:r>
-                            <w:rPr>
-                              <w:rFonts w:ascii="Cambria Math" w:hAnsi="Cambria Math"/>
-                              <w:sz w:val="24"/>
-                            </w:rPr>
-                            <m:t>i,N</m:t>
-                          </m:r>
-                        </m:sub>
-                      </m:sSub>
-                    </m:e>
-                  </m:d>
-                  <m:r>
-                    <w:rPr>
-                      <w:rFonts w:ascii="Cambria Math" w:hAnsi="Cambria Math"/>
-                      <w:sz w:val="24"/>
-                    </w:rPr>
-                    <m:t>)</m:t>
-                  </m:r>
-                </m:e>
-              </m:nary>
-            </m:den>
-          </m:f>
-        </m:oMath>
-      </m:oMathPara>
-    </w:p>
-    <w:p>
-      <w:pPr>
-        <w:pStyle w:val="Caption"/>
-        <w:jc w:val="center"/>
-        <w:rPr>
-          <w:i/>
-        </w:rPr>
-      </w:pPr>
-      <w:r>
-        <w:t xml:space="preserve">Persamaan </w:t>
-      </w:r>
-      <w:fldSimple w:instr=" STYLEREF 1 \s ">
-        <w:r>
-          <w:rPr>
-            <w:noProof/>
-          </w:rPr>
-          <w:t>IV</w:t>
-        </w:r>
-      </w:fldSimple>
-      <w:r>
-        <w:t>.</w:t>
-      </w:r>
-      <w:fldSimple w:instr=" SEQ Persamaan \* ARABIC \s 1 ">
-        <w:r>
-          <w:rPr>
-            <w:noProof/>
-          </w:rPr>
-          <w:t>2</w:t>
-        </w:r>
-      </w:fldSimple>
-      <w:r>
-        <w:t xml:space="preserve"> Perhitungan </w:t>
-      </w:r>
-      <w:r>
-        <w:rPr>
-          <w:i/>
-        </w:rPr>
-        <w:t>Weighted Sum</w:t>
-      </w:r>
-    </w:p>
-    <w:p/>
+        <w:rPr>
+          <w:sz w:val="24"/>
+        </w:rPr>
+      </w:pPr>
+      <w:r>
+        <w:rPr>
+          <w:sz w:val="24"/>
+        </w:rPr>
+        <w:t>Tahap ketiga adalah penentuan rekomendasi berdasarkan prediksi yang telah dihasilkan. Hal ini dilakukan dengan mengurutkan prediksi dari nilai yang terbesar. Terdapat dua kelompok rekomendasi yang diperuntukkan bagi pengguna yaitu ‘Resep yang mungkin Anda suka’ yang memberikan rekomendasi resep yang diprediksi akan disukai oleh pengguna serta aman dikonsumsi dan ‘Resep yang baik ntuk kesehatan Anda’ yang merupakan rekomendasi resep yang baik untuk menjaga kesehatan maupun menyembuhkan penyakit yang diderita oleh pengguna.</w:t>
+      </w:r>
+    </w:p>
     <w:p>
       <w:pPr>
         <w:spacing w:line="360" w:lineRule="auto"/>
@@ -29659,45 +29535,7 @@
         <w:rPr>
           <w:sz w:val="24"/>
         </w:rPr>
-        <w:t>Tahap ketiga adalah penentuan rekomendasi berdasarkan prediksi yang telah dihasilkan. Hal ini dilakukan dengan mengurutkan prediksi dari nilai yang terbesar. Terdapat dua kelompok rekomendasi yang diperuntukkan bagi pengguna yaitu ‘Resep yang mungkin Anda suka’ yang memberikan rekomendasi resep yang diprediksi akan disukai oleh pengguna serta aman dikonsumsi dan ‘Resep yang baik ntuk kesehatan Anda’ yang merupakan rekomendasi resep yang baik untuk menjaga kesehatan maupun menyembuhkan penyakit yang diderita oleh pengguna.</w:t>
-      </w:r>
-    </w:p>
-    <w:p>
-      <w:pPr>
-        <w:spacing w:line="360" w:lineRule="auto"/>
-        <w:ind w:firstLine="576"/>
-        <w:jc w:val="both"/>
-        <w:rPr>
-          <w:sz w:val="24"/>
-        </w:rPr>
-      </w:pPr>
-      <w:r>
-        <w:rPr>
-          <w:sz w:val="24"/>
-        </w:rPr>
         <w:t>Untuk rekomendasi ‘Resep yang mungkin Anda suka’, prediksi yang telah diurutkan kemudian dieliminasi apabila tidak diperbolehkan untuk dikonsumsi pengguna. Setelah itu, ditampilkan 5 resep yang memiliki nilai tertinggi dan aman dikonsumsi oleh pengguna. Untuk rekomendasi ‘Resep yang baik untuk kesehatan Anda’, prediksi yang telah diurutkan dicocokkan dengan resep yang disarankan oleh dokter dan ditampilkan 5 resep dengan prediksi tertinggi yang juga disarankan untuk mengobati penyakit konsumen.</w:t>
-      </w:r>
-    </w:p>
-    <w:p>
-      <w:pPr>
-        <w:spacing w:line="360" w:lineRule="auto"/>
-        <w:jc w:val="both"/>
-        <w:rPr>
-          <w:sz w:val="24"/>
-        </w:rPr>
-      </w:pPr>
-      <w:r>
-        <w:rPr>
-          <w:sz w:val="24"/>
-        </w:rPr>
-        <w:tab/>
-        <w:t xml:space="preserve">Larangan dan rekomendasi konsumsi makanan yang baik bagi penderita penyakit tertentu dilakukan oleh dokter yang memiliki akun khusus dan mengisi form  larangan dan rekomendasi konsumsi makanan oleh dokter seperti pada </w:t>
-      </w:r>
-      <w:r>
-        <w:rPr>
-          <w:sz w:val="24"/>
-        </w:rPr>
-        <w:t>Gambar IV.1.</w:t>
       </w:r>
     </w:p>
     <w:p>
@@ -29711,12 +29549,11 @@
           <w:noProof/>
           <w:sz w:val="24"/>
         </w:rPr>
-        <w:lastRenderedPageBreak/>
         <w:drawing>
-          <wp:inline distT="0" distB="0" distL="0" distR="0" wp14:anchorId="028A8371" wp14:editId="16E125E6">
-            <wp:extent cx="5262880" cy="5394960"/>
-            <wp:effectExtent l="0" t="0" r="0" b="0"/>
-            <wp:docPr id="9" name="Picture 9" descr="Z:\windows\Tugas Akhir\TA\DailyNeeds.co.id\LAPORAN\SIDANG\Form Dokter.png"/>
+          <wp:inline distT="0" distB="0" distL="0" distR="0">
+            <wp:extent cx="5272405" cy="2636520"/>
+            <wp:effectExtent l="0" t="0" r="4445" b="0"/>
+            <wp:docPr id="11" name="Picture 11" descr="Z:\windows\Tugas Akhir\TA\DailyNeeds.co.id\LAPORAN\SIDANG\dokter1.png"/>
             <wp:cNvGraphicFramePr>
               <a:graphicFrameLocks xmlns:a="http://schemas.openxmlformats.org/drawingml/2006/main" noChangeAspect="1"/>
             </wp:cNvGraphicFramePr>
@@ -29724,7 +29561,7 @@
               <a:graphicData uri="http://schemas.openxmlformats.org/drawingml/2006/picture">
                 <pic:pic xmlns:pic="http://schemas.openxmlformats.org/drawingml/2006/picture">
                   <pic:nvPicPr>
-                    <pic:cNvPr id="0" name="Picture 2" descr="Z:\windows\Tugas Akhir\TA\DailyNeeds.co.id\LAPORAN\SIDANG\Form Dokter.png"/>
+                    <pic:cNvPr id="0" name="Picture 3" descr="Z:\windows\Tugas Akhir\TA\DailyNeeds.co.id\LAPORAN\SIDANG\dokter1.png"/>
                     <pic:cNvPicPr>
                       <a:picLocks noChangeAspect="1" noChangeArrowheads="1"/>
                     </pic:cNvPicPr>
@@ -29745,7 +29582,7 @@
                   <pic:spPr bwMode="auto">
                     <a:xfrm>
                       <a:off x="0" y="0"/>
-                      <a:ext cx="5262880" cy="5394960"/>
+                      <a:ext cx="5272405" cy="2636520"/>
                     </a:xfrm>
                     <a:prstGeom prst="rect">
                       <a:avLst/>
@@ -29770,7 +29607,7 @@
           <w:sz w:val="24"/>
         </w:rPr>
       </w:pPr>
-      <w:bookmarkStart w:id="91" w:name="_Toc427899866"/>
+      <w:bookmarkStart w:id="90" w:name="_Toc427899866"/>
       <w:r>
         <w:t xml:space="preserve">Gambar </w:t>
       </w:r>
@@ -29796,7 +29633,7 @@
       <w:r>
         <w:t xml:space="preserve"> Form Input Rekomendasi dan Larangan Dokter</w:t>
       </w:r>
-      <w:bookmarkEnd w:id="91"/>
+      <w:bookmarkEnd w:id="90"/>
     </w:p>
     <w:p>
       <w:pPr>
@@ -29817,6 +29654,39 @@
           <w:sz w:val="24"/>
         </w:rPr>
       </w:pPr>
+    </w:p>
+    <w:p>
+      <w:pPr>
+        <w:spacing w:line="360" w:lineRule="auto"/>
+        <w:jc w:val="both"/>
+        <w:rPr>
+          <w:sz w:val="24"/>
+        </w:rPr>
+      </w:pPr>
+      <w:r>
+        <w:rPr>
+          <w:sz w:val="24"/>
+        </w:rPr>
+        <w:lastRenderedPageBreak/>
+        <w:tab/>
+        <w:t xml:space="preserve">Larangan dan rekomendasi konsumsi makanan yang baik bagi penderita penyakit tertentu dilakukan oleh dokter yang memiliki akun khusus dan mengisi form  larangan dan rekomendasi konsumsi makanan oleh dokter seperti pada </w:t>
+      </w:r>
+      <w:r>
+        <w:rPr>
+          <w:sz w:val="24"/>
+        </w:rPr>
+        <w:t>Gambar IV.1.</w:t>
+      </w:r>
+    </w:p>
+    <w:p>
+      <w:pPr>
+        <w:spacing w:line="360" w:lineRule="auto"/>
+        <w:ind w:firstLine="576"/>
+        <w:jc w:val="both"/>
+        <w:rPr>
+          <w:sz w:val="24"/>
+        </w:rPr>
+      </w:pPr>
       <w:r>
         <w:rPr>
           <w:sz w:val="24"/>
@@ -29845,7 +29715,7 @@
         <w:pStyle w:val="Caption"/>
         <w:keepNext/>
       </w:pPr>
-      <w:bookmarkStart w:id="92" w:name="_Toc426616876"/>
+      <w:bookmarkStart w:id="91" w:name="_Toc426616876"/>
       <w:r>
         <w:t xml:space="preserve">Tabel </w:t>
       </w:r>
@@ -29874,7 +29744,7 @@
       <w:r>
         <w:t>Implementasi Sistem Rekomendasi</w:t>
       </w:r>
-      <w:bookmarkEnd w:id="92"/>
+      <w:bookmarkEnd w:id="91"/>
     </w:p>
     <w:tbl>
       <w:tblPr>
@@ -30123,7 +29993,6 @@
                 <w:sz w:val="24"/>
                 <w:lang w:val="en-US"/>
               </w:rPr>
-              <w:lastRenderedPageBreak/>
               <w:t>Generate Prediction</w:t>
             </w:r>
           </w:p>
@@ -30273,14 +30142,14 @@
           <w:rFonts w:ascii="Times New Roman" w:hAnsi="Times New Roman"/>
         </w:rPr>
       </w:pPr>
-      <w:bookmarkStart w:id="93" w:name="_Toc427899936"/>
+      <w:bookmarkStart w:id="92" w:name="_Toc427899936"/>
       <w:r>
         <w:rPr>
           <w:rFonts w:ascii="Times New Roman" w:hAnsi="Times New Roman"/>
         </w:rPr>
         <w:t>Pengujian Sistem</w:t>
       </w:r>
-      <w:bookmarkEnd w:id="93"/>
+      <w:bookmarkEnd w:id="92"/>
     </w:p>
     <w:p>
       <w:pPr>
@@ -30311,6 +30180,7 @@
           <w:sz w:val="24"/>
           <w:lang w:val="en-GB"/>
         </w:rPr>
+        <w:lastRenderedPageBreak/>
         <w:t>kuantitatif terhadap proses penentuan rekomendasi dengan melihat rekomendasi yang dihasilkan.</w:t>
       </w:r>
       <w:r>
@@ -30437,7 +30307,6 @@
           <w:i/>
           <w:lang w:val="en-GB"/>
         </w:rPr>
-        <w:lastRenderedPageBreak/>
         <w:t>similarity</w:t>
       </w:r>
       <w:r>
@@ -30790,7 +30659,15 @@
           <w:rFonts w:cs="Times New Roman"/>
           <w:lang w:val="en-GB"/>
         </w:rPr>
-        <w:t>gunakan seluruh data penilaian yang diberikan pengguna untuk men-</w:t>
+        <w:t xml:space="preserve">gunakan seluruh data penilaian yang diberikan pengguna untuk </w:t>
+      </w:r>
+      <w:r>
+        <w:rPr>
+          <w:rFonts w:cs="Times New Roman"/>
+          <w:lang w:val="en-GB"/>
+        </w:rPr>
+        <w:lastRenderedPageBreak/>
+        <w:t>men-</w:t>
       </w:r>
       <w:r>
         <w:rPr>
@@ -30994,15 +30871,14 @@
           <w:rFonts w:ascii="Times New Roman" w:hAnsi="Times New Roman"/>
         </w:rPr>
       </w:pPr>
-      <w:bookmarkStart w:id="94" w:name="_Toc427899937"/>
+      <w:bookmarkStart w:id="93" w:name="_Toc427899937"/>
       <w:r>
         <w:rPr>
           <w:rFonts w:ascii="Times New Roman" w:hAnsi="Times New Roman"/>
         </w:rPr>
-        <w:lastRenderedPageBreak/>
         <w:t>Pengujian Fungsional</w:t>
       </w:r>
-      <w:bookmarkEnd w:id="94"/>
+      <w:bookmarkEnd w:id="93"/>
     </w:p>
     <w:p>
       <w:pPr>
@@ -31038,7 +30914,7 @@
         <w:pStyle w:val="Caption"/>
         <w:keepNext/>
       </w:pPr>
-      <w:bookmarkStart w:id="95" w:name="_Toc426616877"/>
+      <w:bookmarkStart w:id="94" w:name="_Toc426616877"/>
       <w:r>
         <w:t xml:space="preserve">Tabel </w:t>
       </w:r>
@@ -31064,7 +30940,7 @@
       <w:r>
         <w:t xml:space="preserve"> Pengujian Fungsional</w:t>
       </w:r>
-      <w:bookmarkEnd w:id="95"/>
+      <w:bookmarkEnd w:id="94"/>
     </w:p>
     <w:tbl>
       <w:tblPr>
@@ -31282,7 +31158,15 @@
                 <w:sz w:val="24"/>
                 <w:lang w:val="en-GB"/>
               </w:rPr>
-              <w:t>Sistem menyeleksi resep yang akan direkomendasikan dengan melihat daftar resep yang dilarang untuk penyakit yang diderita pengguna dan direkomendasikan pada halaman khusus untuk pengguna.</w:t>
+              <w:t xml:space="preserve">Sistem menyeleksi resep yang akan direkomendasikan dengan melihat daftar resep yang dilarang untuk penyakit yang diderita pengguna dan direkomendasikan pada </w:t>
+            </w:r>
+            <w:r>
+              <w:rPr>
+                <w:sz w:val="24"/>
+                <w:lang w:val="en-GB"/>
+              </w:rPr>
+              <w:lastRenderedPageBreak/>
+              <w:t>halaman khusus untuk pengguna.</w:t>
             </w:r>
           </w:p>
         </w:tc>
@@ -31305,6 +31189,7 @@
                 <w:sz w:val="24"/>
                 <w:lang w:val="en-GB"/>
               </w:rPr>
+              <w:lastRenderedPageBreak/>
               <w:t>SRS-F-003</w:t>
             </w:r>
           </w:p>
@@ -31394,15 +31279,7 @@
                 <w:sz w:val="24"/>
                 <w:lang w:val="en-GB"/>
               </w:rPr>
-              <w:t xml:space="preserve">Mampu memberikan rekomendasi resep makanan yang aman dikonsumsi dan dinilai serupa dengan resep yang </w:t>
-            </w:r>
-            <w:r>
-              <w:rPr>
-                <w:sz w:val="24"/>
-                <w:lang w:val="en-GB"/>
-              </w:rPr>
-              <w:lastRenderedPageBreak/>
-              <w:t>disukai atau sedang dilihat oleh pengguna tersebut.</w:t>
+              <w:t>Mampu memberikan rekomendasi resep makanan yang aman dikonsumsi dan dinilai serupa dengan resep yang disukai atau sedang dilihat oleh pengguna tersebut.</w:t>
             </w:r>
           </w:p>
         </w:tc>
@@ -31424,16 +31301,7 @@
                 <w:sz w:val="24"/>
                 <w:lang w:val="en-GB"/>
               </w:rPr>
-              <w:lastRenderedPageBreak/>
-              <w:t xml:space="preserve">Melalui larangan resep yang diberikan oleh dokter, pengguna dapat memperoleh rekomendasi resep yang </w:t>
-            </w:r>
-            <w:r>
-              <w:rPr>
-                <w:sz w:val="24"/>
-                <w:lang w:val="en-GB"/>
-              </w:rPr>
-              <w:lastRenderedPageBreak/>
-              <w:t>dinilai akan disukai pengguna dimana resep yang tidak boleh dikonsumsi pengguna telah dieliminasi.</w:t>
+              <w:t>Melalui larangan resep yang diberikan oleh dokter, pengguna dapat memperoleh rekomendasi resep yang dinilai akan disukai pengguna dimana resep yang tidak boleh dikonsumsi pengguna telah dieliminasi.</w:t>
             </w:r>
           </w:p>
         </w:tc>
@@ -31463,7 +31331,7 @@
           <w:rFonts w:ascii="Times New Roman" w:hAnsi="Times New Roman"/>
         </w:rPr>
       </w:pPr>
-      <w:bookmarkStart w:id="96" w:name="_Toc427899938"/>
+      <w:bookmarkStart w:id="95" w:name="_Toc427899938"/>
       <w:r>
         <w:rPr>
           <w:rFonts w:ascii="Times New Roman" w:hAnsi="Times New Roman"/>
@@ -31476,7 +31344,7 @@
         </w:rPr>
         <w:t>Akurasi Prediksi terhadap Penilaian Pengguna</w:t>
       </w:r>
-      <w:bookmarkEnd w:id="96"/>
+      <w:bookmarkEnd w:id="95"/>
     </w:p>
     <w:p>
       <w:pPr>
@@ -31636,398 +31504,355 @@
           <w:szCs w:val="24"/>
           <w:lang w:val="en-GB"/>
         </w:rPr>
-        <w:t>n menggunakan Persamaan IV.3</w:t>
+        <w:t>n menggunakan Persamaan 4.</w:t>
       </w:r>
     </w:p>
     <w:p>
       <w:pPr>
         <w:keepNext/>
+        <w:tabs>
+          <w:tab w:val="left" w:pos="7920"/>
+        </w:tabs>
         <w:spacing w:line="360" w:lineRule="auto"/>
+        <w:ind w:left="2070"/>
         <w:jc w:val="both"/>
       </w:pPr>
-      <m:oMathPara>
-        <m:oMath>
-          <m:r>
-            <w:rPr>
-              <w:rFonts w:ascii="Cambria Math" w:hAnsi="Cambria Math"/>
-              <w:sz w:val="24"/>
-              <w:szCs w:val="24"/>
-              <w:lang w:val="en-GB"/>
-            </w:rPr>
-            <m:t xml:space="preserve">MAE= </m:t>
-          </m:r>
-          <m:f>
-            <m:fPr>
-              <m:ctrlPr>
-                <w:rPr>
-                  <w:rFonts w:ascii="Cambria Math" w:hAnsi="Cambria Math"/>
-                  <w:i/>
-                  <w:sz w:val="24"/>
-                  <w:szCs w:val="24"/>
-                  <w:lang w:val="en-GB"/>
-                </w:rPr>
-              </m:ctrlPr>
-            </m:fPr>
-            <m:num>
-              <m:r>
-                <w:rPr>
-                  <w:rFonts w:ascii="Cambria Math" w:hAnsi="Cambria Math"/>
-                  <w:sz w:val="24"/>
-                  <w:szCs w:val="24"/>
-                  <w:lang w:val="en-GB"/>
-                </w:rPr>
-                <m:t>1</m:t>
-              </m:r>
-            </m:num>
-            <m:den>
-              <m:r>
-                <w:rPr>
-                  <w:rFonts w:ascii="Cambria Math" w:hAnsi="Cambria Math"/>
-                  <w:sz w:val="24"/>
-                  <w:szCs w:val="24"/>
-                  <w:lang w:val="en-GB"/>
-                </w:rPr>
-                <m:t>n</m:t>
-              </m:r>
-            </m:den>
-          </m:f>
-          <m:nary>
-            <m:naryPr>
-              <m:chr m:val="∑"/>
-              <m:limLoc m:val="undOvr"/>
-              <m:ctrlPr>
-                <w:rPr>
-                  <w:rFonts w:ascii="Cambria Math" w:hAnsi="Cambria Math"/>
-                  <w:i/>
-                  <w:sz w:val="24"/>
-                  <w:szCs w:val="24"/>
-                  <w:lang w:val="en-GB"/>
-                </w:rPr>
-              </m:ctrlPr>
-            </m:naryPr>
-            <m:sub>
-              <m:r>
-                <w:rPr>
-                  <w:rFonts w:ascii="Cambria Math" w:hAnsi="Cambria Math"/>
-                  <w:sz w:val="24"/>
-                  <w:szCs w:val="24"/>
-                  <w:lang w:val="en-GB"/>
-                </w:rPr>
-                <m:t>i=1</m:t>
-              </m:r>
-            </m:sub>
-            <m:sup>
-              <m:r>
-                <w:rPr>
-                  <w:rFonts w:ascii="Cambria Math" w:hAnsi="Cambria Math"/>
-                  <w:sz w:val="24"/>
-                  <w:szCs w:val="24"/>
-                  <w:lang w:val="en-GB"/>
-                </w:rPr>
-                <m:t>n</m:t>
-              </m:r>
-            </m:sup>
-            <m:e>
-              <m:r>
-                <w:rPr>
-                  <w:rFonts w:ascii="Cambria Math" w:hAnsi="Cambria Math"/>
-                  <w:sz w:val="24"/>
-                  <w:szCs w:val="24"/>
-                  <w:lang w:val="en-GB"/>
-                </w:rPr>
-                <m:t>|</m:t>
-              </m:r>
-              <m:sSub>
-                <m:sSubPr>
-                  <m:ctrlPr>
-                    <w:rPr>
-                      <w:rFonts w:ascii="Cambria Math" w:hAnsi="Cambria Math"/>
-                      <w:i/>
-                      <w:sz w:val="24"/>
-                      <w:szCs w:val="24"/>
-                      <w:lang w:val="en-GB"/>
-                    </w:rPr>
-                  </m:ctrlPr>
-                </m:sSubPr>
-                <m:e>
-                  <m:r>
-                    <w:rPr>
-                      <w:rFonts w:ascii="Cambria Math" w:hAnsi="Cambria Math"/>
-                      <w:sz w:val="24"/>
-                      <w:szCs w:val="24"/>
-                      <w:lang w:val="en-GB"/>
-                    </w:rPr>
-                    <m:t>f</m:t>
-                  </m:r>
-                </m:e>
-                <m:sub>
-                  <m:r>
-                    <w:rPr>
-                      <w:rFonts w:ascii="Cambria Math" w:hAnsi="Cambria Math"/>
-                      <w:sz w:val="24"/>
-                      <w:szCs w:val="24"/>
-                      <w:lang w:val="en-GB"/>
-                    </w:rPr>
-                    <m:t>i</m:t>
-                  </m:r>
-                </m:sub>
-              </m:sSub>
-              <m:r>
-                <w:rPr>
-                  <w:rFonts w:ascii="Cambria Math" w:hAnsi="Cambria Math"/>
-                  <w:sz w:val="24"/>
-                  <w:szCs w:val="24"/>
-                  <w:lang w:val="en-GB"/>
-                </w:rPr>
-                <m:t>-</m:t>
-              </m:r>
-              <m:sSub>
-                <m:sSubPr>
-                  <m:ctrlPr>
-                    <w:rPr>
-                      <w:rFonts w:ascii="Cambria Math" w:hAnsi="Cambria Math"/>
-                      <w:i/>
-                      <w:sz w:val="24"/>
-                      <w:szCs w:val="24"/>
-                      <w:lang w:val="en-GB"/>
-                    </w:rPr>
-                  </m:ctrlPr>
-                </m:sSubPr>
-                <m:e>
-                  <m:r>
-                    <w:rPr>
-                      <w:rFonts w:ascii="Cambria Math" w:hAnsi="Cambria Math"/>
-                      <w:sz w:val="24"/>
-                      <w:szCs w:val="24"/>
-                      <w:lang w:val="en-GB"/>
-                    </w:rPr>
-                    <m:t>y</m:t>
-                  </m:r>
-                </m:e>
-                <m:sub>
-                  <m:r>
-                    <w:rPr>
-                      <w:rFonts w:ascii="Cambria Math" w:hAnsi="Cambria Math"/>
-                      <w:sz w:val="24"/>
-                      <w:szCs w:val="24"/>
-                      <w:lang w:val="en-GB"/>
-                    </w:rPr>
-                    <m:t>i</m:t>
-                  </m:r>
-                </m:sub>
-              </m:sSub>
-              <m:r>
-                <w:rPr>
-                  <w:rFonts w:ascii="Cambria Math" w:hAnsi="Cambria Math"/>
-                  <w:sz w:val="24"/>
-                  <w:szCs w:val="24"/>
-                  <w:lang w:val="en-GB"/>
-                </w:rPr>
-                <m:t>|</m:t>
-              </m:r>
-            </m:e>
-          </m:nary>
-          <m:r>
-            <w:rPr>
-              <w:rFonts w:ascii="Cambria Math" w:hAnsi="Cambria Math"/>
-              <w:sz w:val="24"/>
-              <w:szCs w:val="24"/>
-              <w:lang w:val="en-GB"/>
-            </w:rPr>
-            <m:t xml:space="preserve">= </m:t>
-          </m:r>
-          <m:f>
-            <m:fPr>
-              <m:ctrlPr>
-                <w:rPr>
-                  <w:rFonts w:ascii="Cambria Math" w:hAnsi="Cambria Math"/>
-                  <w:i/>
-                  <w:sz w:val="24"/>
-                  <w:szCs w:val="24"/>
-                  <w:lang w:val="en-GB"/>
-                </w:rPr>
-              </m:ctrlPr>
-            </m:fPr>
-            <m:num>
-              <m:r>
-                <w:rPr>
-                  <w:rFonts w:ascii="Cambria Math" w:hAnsi="Cambria Math"/>
-                  <w:sz w:val="24"/>
-                  <w:szCs w:val="24"/>
-                  <w:lang w:val="en-GB"/>
-                </w:rPr>
-                <m:t>1</m:t>
-              </m:r>
-            </m:num>
-            <m:den>
-              <m:r>
-                <w:rPr>
-                  <w:rFonts w:ascii="Cambria Math" w:hAnsi="Cambria Math"/>
-                  <w:sz w:val="24"/>
-                  <w:szCs w:val="24"/>
-                  <w:lang w:val="en-GB"/>
-                </w:rPr>
-                <m:t>n</m:t>
-              </m:r>
-            </m:den>
-          </m:f>
-          <m:nary>
-            <m:naryPr>
-              <m:chr m:val="∑"/>
-              <m:limLoc m:val="undOvr"/>
-              <m:ctrlPr>
-                <w:rPr>
-                  <w:rFonts w:ascii="Cambria Math" w:hAnsi="Cambria Math"/>
-                  <w:i/>
-                  <w:sz w:val="24"/>
-                  <w:szCs w:val="24"/>
-                  <w:lang w:val="en-GB"/>
-                </w:rPr>
-              </m:ctrlPr>
-            </m:naryPr>
-            <m:sub>
-              <m:r>
-                <w:rPr>
-                  <w:rFonts w:ascii="Cambria Math" w:hAnsi="Cambria Math"/>
-                  <w:sz w:val="24"/>
-                  <w:szCs w:val="24"/>
-                  <w:lang w:val="en-GB"/>
-                </w:rPr>
-                <m:t>i=1</m:t>
-              </m:r>
-            </m:sub>
-            <m:sup>
-              <m:r>
-                <w:rPr>
-                  <w:rFonts w:ascii="Cambria Math" w:hAnsi="Cambria Math"/>
-                  <w:sz w:val="24"/>
-                  <w:szCs w:val="24"/>
-                  <w:lang w:val="en-GB"/>
-                </w:rPr>
-                <m:t>n</m:t>
-              </m:r>
-            </m:sup>
-            <m:e>
-              <m:r>
-                <w:rPr>
-                  <w:rFonts w:ascii="Cambria Math" w:hAnsi="Cambria Math"/>
-                  <w:sz w:val="24"/>
-                  <w:szCs w:val="24"/>
-                  <w:lang w:val="en-GB"/>
-                </w:rPr>
-                <m:t>|</m:t>
-              </m:r>
-              <m:sSub>
-                <m:sSubPr>
-                  <m:ctrlPr>
-                    <w:rPr>
-                      <w:rFonts w:ascii="Cambria Math" w:hAnsi="Cambria Math"/>
-                      <w:i/>
-                      <w:sz w:val="24"/>
-                      <w:szCs w:val="24"/>
-                      <w:lang w:val="en-GB"/>
-                    </w:rPr>
-                  </m:ctrlPr>
-                </m:sSubPr>
-                <m:e>
-                  <m:r>
-                    <w:rPr>
-                      <w:rFonts w:ascii="Cambria Math" w:hAnsi="Cambria Math"/>
-                      <w:sz w:val="24"/>
-                      <w:szCs w:val="24"/>
-                      <w:lang w:val="en-GB"/>
-                    </w:rPr>
-                    <m:t>e</m:t>
-                  </m:r>
-                </m:e>
-                <m:sub>
-                  <m:r>
-                    <w:rPr>
-                      <w:rFonts w:ascii="Cambria Math" w:hAnsi="Cambria Math"/>
-                      <w:sz w:val="24"/>
-                      <w:szCs w:val="24"/>
-                      <w:lang w:val="en-GB"/>
-                    </w:rPr>
-                    <m:t>i</m:t>
-                  </m:r>
-                </m:sub>
-              </m:sSub>
-              <m:r>
-                <w:rPr>
-                  <w:rFonts w:ascii="Cambria Math" w:hAnsi="Cambria Math"/>
-                  <w:sz w:val="24"/>
-                  <w:szCs w:val="24"/>
-                  <w:lang w:val="en-GB"/>
-                </w:rPr>
-                <m:t>|</m:t>
-              </m:r>
-            </m:e>
-          </m:nary>
-          <m:r>
-            <w:rPr>
-              <w:rFonts w:ascii="Cambria Math" w:hAnsi="Cambria Math"/>
-              <w:sz w:val="24"/>
-              <w:szCs w:val="24"/>
-              <w:lang w:val="en-GB"/>
-            </w:rPr>
-            <m:t xml:space="preserve"> </m:t>
-          </m:r>
-        </m:oMath>
-      </m:oMathPara>
-    </w:p>
-    <w:p>
-      <w:pPr>
-        <w:pStyle w:val="Caption"/>
-        <w:jc w:val="center"/>
-        <w:rPr>
-          <w:sz w:val="24"/>
-          <w:szCs w:val="24"/>
-          <w:lang w:val="en-GB"/>
-        </w:rPr>
-      </w:pPr>
-      <w:r>
-        <w:t xml:space="preserve">Persamaan </w:t>
-      </w:r>
-      <w:fldSimple w:instr=" STYLEREF 1 \s ">
-        <w:r>
+      <m:oMath>
+        <m:r>
           <w:rPr>
-            <w:noProof/>
+            <w:rFonts w:ascii="Cambria Math" w:hAnsi="Cambria Math"/>
+            <w:sz w:val="28"/>
+            <w:szCs w:val="24"/>
+            <w:lang w:val="en-GB"/>
           </w:rPr>
-          <w:t>IV</w:t>
-        </w:r>
-      </w:fldSimple>
-      <w:r>
-        <w:t>.</w:t>
-      </w:r>
-      <w:fldSimple w:instr=" SEQ Persamaan \* ARABIC \s 1 ">
-        <w:r>
+          <m:t xml:space="preserve">MAE= </m:t>
+        </m:r>
+        <m:f>
+          <m:fPr>
+            <m:ctrlPr>
+              <w:rPr>
+                <w:rFonts w:ascii="Cambria Math" w:hAnsi="Cambria Math"/>
+                <w:i/>
+                <w:sz w:val="28"/>
+                <w:szCs w:val="24"/>
+                <w:lang w:val="en-GB"/>
+              </w:rPr>
+            </m:ctrlPr>
+          </m:fPr>
+          <m:num>
+            <m:r>
+              <w:rPr>
+                <w:rFonts w:ascii="Cambria Math" w:hAnsi="Cambria Math"/>
+                <w:sz w:val="28"/>
+                <w:szCs w:val="24"/>
+                <w:lang w:val="en-GB"/>
+              </w:rPr>
+              <m:t>1</m:t>
+            </m:r>
+          </m:num>
+          <m:den>
+            <m:r>
+              <w:rPr>
+                <w:rFonts w:ascii="Cambria Math" w:hAnsi="Cambria Math"/>
+                <w:sz w:val="28"/>
+                <w:szCs w:val="24"/>
+                <w:lang w:val="en-GB"/>
+              </w:rPr>
+              <m:t>n</m:t>
+            </m:r>
+          </m:den>
+        </m:f>
+        <m:nary>
+          <m:naryPr>
+            <m:chr m:val="∑"/>
+            <m:limLoc m:val="undOvr"/>
+            <m:ctrlPr>
+              <w:rPr>
+                <w:rFonts w:ascii="Cambria Math" w:hAnsi="Cambria Math"/>
+                <w:i/>
+                <w:sz w:val="28"/>
+                <w:szCs w:val="24"/>
+                <w:lang w:val="en-GB"/>
+              </w:rPr>
+            </m:ctrlPr>
+          </m:naryPr>
+          <m:sub>
+            <m:r>
+              <w:rPr>
+                <w:rFonts w:ascii="Cambria Math" w:hAnsi="Cambria Math"/>
+                <w:sz w:val="28"/>
+                <w:szCs w:val="24"/>
+                <w:lang w:val="en-GB"/>
+              </w:rPr>
+              <m:t>i=1</m:t>
+            </m:r>
+          </m:sub>
+          <m:sup>
+            <m:r>
+              <w:rPr>
+                <w:rFonts w:ascii="Cambria Math" w:hAnsi="Cambria Math"/>
+                <w:sz w:val="28"/>
+                <w:szCs w:val="24"/>
+                <w:lang w:val="en-GB"/>
+              </w:rPr>
+              <m:t>n</m:t>
+            </m:r>
+          </m:sup>
+          <m:e>
+            <m:r>
+              <w:rPr>
+                <w:rFonts w:ascii="Cambria Math" w:hAnsi="Cambria Math"/>
+                <w:sz w:val="28"/>
+                <w:szCs w:val="24"/>
+                <w:lang w:val="en-GB"/>
+              </w:rPr>
+              <m:t>|</m:t>
+            </m:r>
+            <m:sSub>
+              <m:sSubPr>
+                <m:ctrlPr>
+                  <w:rPr>
+                    <w:rFonts w:ascii="Cambria Math" w:hAnsi="Cambria Math"/>
+                    <w:i/>
+                    <w:sz w:val="28"/>
+                    <w:szCs w:val="24"/>
+                    <w:lang w:val="en-GB"/>
+                  </w:rPr>
+                </m:ctrlPr>
+              </m:sSubPr>
+              <m:e>
+                <m:r>
+                  <w:rPr>
+                    <w:rFonts w:ascii="Cambria Math" w:hAnsi="Cambria Math"/>
+                    <w:sz w:val="28"/>
+                    <w:szCs w:val="24"/>
+                    <w:lang w:val="en-GB"/>
+                  </w:rPr>
+                  <m:t>f</m:t>
+                </m:r>
+              </m:e>
+              <m:sub>
+                <m:r>
+                  <w:rPr>
+                    <w:rFonts w:ascii="Cambria Math" w:hAnsi="Cambria Math"/>
+                    <w:sz w:val="28"/>
+                    <w:szCs w:val="24"/>
+                    <w:lang w:val="en-GB"/>
+                  </w:rPr>
+                  <m:t>i</m:t>
+                </m:r>
+              </m:sub>
+            </m:sSub>
+            <m:r>
+              <w:rPr>
+                <w:rFonts w:ascii="Cambria Math" w:hAnsi="Cambria Math"/>
+                <w:sz w:val="28"/>
+                <w:szCs w:val="24"/>
+                <w:lang w:val="en-GB"/>
+              </w:rPr>
+              <m:t>-</m:t>
+            </m:r>
+            <m:sSub>
+              <m:sSubPr>
+                <m:ctrlPr>
+                  <w:rPr>
+                    <w:rFonts w:ascii="Cambria Math" w:hAnsi="Cambria Math"/>
+                    <w:i/>
+                    <w:sz w:val="28"/>
+                    <w:szCs w:val="24"/>
+                    <w:lang w:val="en-GB"/>
+                  </w:rPr>
+                </m:ctrlPr>
+              </m:sSubPr>
+              <m:e>
+                <m:r>
+                  <w:rPr>
+                    <w:rFonts w:ascii="Cambria Math" w:hAnsi="Cambria Math"/>
+                    <w:sz w:val="28"/>
+                    <w:szCs w:val="24"/>
+                    <w:lang w:val="en-GB"/>
+                  </w:rPr>
+                  <m:t>y</m:t>
+                </m:r>
+              </m:e>
+              <m:sub>
+                <m:r>
+                  <w:rPr>
+                    <w:rFonts w:ascii="Cambria Math" w:hAnsi="Cambria Math"/>
+                    <w:sz w:val="28"/>
+                    <w:szCs w:val="24"/>
+                    <w:lang w:val="en-GB"/>
+                  </w:rPr>
+                  <m:t>i</m:t>
+                </m:r>
+              </m:sub>
+            </m:sSub>
+            <m:r>
+              <w:rPr>
+                <w:rFonts w:ascii="Cambria Math" w:hAnsi="Cambria Math"/>
+                <w:sz w:val="28"/>
+                <w:szCs w:val="24"/>
+                <w:lang w:val="en-GB"/>
+              </w:rPr>
+              <m:t>|</m:t>
+            </m:r>
+          </m:e>
+        </m:nary>
+        <m:r>
           <w:rPr>
-            <w:noProof/>
+            <w:rFonts w:ascii="Cambria Math" w:hAnsi="Cambria Math"/>
+            <w:sz w:val="28"/>
+            <w:szCs w:val="24"/>
+            <w:lang w:val="en-GB"/>
           </w:rPr>
-          <w:t>3</w:t>
-        </w:r>
-      </w:fldSimple>
-      <w:r>
-        <w:t xml:space="preserve"> </w:t>
-      </w:r>
-      <w:r>
-        <w:rPr>
-          <w:i/>
-        </w:rPr>
-        <w:t>Mean Absolute Error</w:t>
-      </w:r>
-    </w:p>
-    <w:p>
-      <w:pPr>
-        <w:spacing w:line="360" w:lineRule="auto"/>
-        <w:ind w:left="720"/>
-        <w:jc w:val="both"/>
-        <w:rPr>
-          <w:sz w:val="24"/>
-          <w:szCs w:val="24"/>
-          <w:lang w:val="en-GB"/>
-        </w:rPr>
-      </w:pPr>
+          <m:t xml:space="preserve">= </m:t>
+        </m:r>
+        <m:f>
+          <m:fPr>
+            <m:ctrlPr>
+              <w:rPr>
+                <w:rFonts w:ascii="Cambria Math" w:hAnsi="Cambria Math"/>
+                <w:i/>
+                <w:sz w:val="28"/>
+                <w:szCs w:val="24"/>
+                <w:lang w:val="en-GB"/>
+              </w:rPr>
+            </m:ctrlPr>
+          </m:fPr>
+          <m:num>
+            <m:r>
+              <w:rPr>
+                <w:rFonts w:ascii="Cambria Math" w:hAnsi="Cambria Math"/>
+                <w:sz w:val="28"/>
+                <w:szCs w:val="24"/>
+                <w:lang w:val="en-GB"/>
+              </w:rPr>
+              <m:t>1</m:t>
+            </m:r>
+          </m:num>
+          <m:den>
+            <m:r>
+              <w:rPr>
+                <w:rFonts w:ascii="Cambria Math" w:hAnsi="Cambria Math"/>
+                <w:sz w:val="28"/>
+                <w:szCs w:val="24"/>
+                <w:lang w:val="en-GB"/>
+              </w:rPr>
+              <m:t>n</m:t>
+            </m:r>
+          </m:den>
+        </m:f>
+        <m:nary>
+          <m:naryPr>
+            <m:chr m:val="∑"/>
+            <m:limLoc m:val="undOvr"/>
+            <m:ctrlPr>
+              <w:rPr>
+                <w:rFonts w:ascii="Cambria Math" w:hAnsi="Cambria Math"/>
+                <w:i/>
+                <w:sz w:val="28"/>
+                <w:szCs w:val="24"/>
+                <w:lang w:val="en-GB"/>
+              </w:rPr>
+            </m:ctrlPr>
+          </m:naryPr>
+          <m:sub>
+            <m:r>
+              <w:rPr>
+                <w:rFonts w:ascii="Cambria Math" w:hAnsi="Cambria Math"/>
+                <w:sz w:val="28"/>
+                <w:szCs w:val="24"/>
+                <w:lang w:val="en-GB"/>
+              </w:rPr>
+              <m:t>i=1</m:t>
+            </m:r>
+          </m:sub>
+          <m:sup>
+            <m:r>
+              <w:rPr>
+                <w:rFonts w:ascii="Cambria Math" w:hAnsi="Cambria Math"/>
+                <w:sz w:val="28"/>
+                <w:szCs w:val="24"/>
+                <w:lang w:val="en-GB"/>
+              </w:rPr>
+              <m:t>n</m:t>
+            </m:r>
+          </m:sup>
+          <m:e>
+            <m:r>
+              <w:rPr>
+                <w:rFonts w:ascii="Cambria Math" w:hAnsi="Cambria Math"/>
+                <w:sz w:val="28"/>
+                <w:szCs w:val="24"/>
+                <w:lang w:val="en-GB"/>
+              </w:rPr>
+              <m:t>|</m:t>
+            </m:r>
+            <m:sSub>
+              <m:sSubPr>
+                <m:ctrlPr>
+                  <w:rPr>
+                    <w:rFonts w:ascii="Cambria Math" w:hAnsi="Cambria Math"/>
+                    <w:i/>
+                    <w:sz w:val="28"/>
+                    <w:szCs w:val="24"/>
+                    <w:lang w:val="en-GB"/>
+                  </w:rPr>
+                </m:ctrlPr>
+              </m:sSubPr>
+              <m:e>
+                <m:r>
+                  <w:rPr>
+                    <w:rFonts w:ascii="Cambria Math" w:hAnsi="Cambria Math"/>
+                    <w:sz w:val="28"/>
+                    <w:szCs w:val="24"/>
+                    <w:lang w:val="en-GB"/>
+                  </w:rPr>
+                  <m:t>e</m:t>
+                </m:r>
+              </m:e>
+              <m:sub>
+                <m:r>
+                  <w:rPr>
+                    <w:rFonts w:ascii="Cambria Math" w:hAnsi="Cambria Math"/>
+                    <w:sz w:val="28"/>
+                    <w:szCs w:val="24"/>
+                    <w:lang w:val="en-GB"/>
+                  </w:rPr>
+                  <m:t>i</m:t>
+                </m:r>
+              </m:sub>
+            </m:sSub>
+            <m:r>
+              <w:rPr>
+                <w:rFonts w:ascii="Cambria Math" w:hAnsi="Cambria Math"/>
+                <w:sz w:val="28"/>
+                <w:szCs w:val="24"/>
+                <w:lang w:val="en-GB"/>
+              </w:rPr>
+              <m:t>|</m:t>
+            </m:r>
+          </m:e>
+        </m:nary>
+        <m:r>
+          <w:rPr>
+            <w:rFonts w:ascii="Cambria Math" w:hAnsi="Cambria Math"/>
+            <w:sz w:val="28"/>
+            <w:szCs w:val="24"/>
+            <w:lang w:val="en-GB"/>
+          </w:rPr>
+          <m:t xml:space="preserve"> </m:t>
+        </m:r>
+      </m:oMath>
+      <w:r>
+        <w:rPr>
+          <w:sz w:val="24"/>
+          <w:szCs w:val="24"/>
+          <w:lang w:val="en-GB"/>
+        </w:rPr>
+        <w:tab/>
+        <w:t>(4)</w:t>
+      </w:r>
     </w:p>
     <w:p>
       <w:pPr>
@@ -32271,6 +32096,7 @@
           <w:sz w:val="24"/>
           <w:szCs w:val="24"/>
         </w:rPr>
+        <w:lastRenderedPageBreak/>
         <w:t xml:space="preserve">Berdasarkan data yang diperoleh dari pengujian </w:t>
       </w:r>
       <w:r>
@@ -32286,15 +32112,7 @@
           <w:sz w:val="24"/>
           <w:szCs w:val="24"/>
         </w:rPr>
-        <w:t xml:space="preserve">, dapat dilihat bahwa terdapat jumlah minimum bagi penilaian yang dilakukan oleh pengguna sebelum sistem dapat memberikan rekomendasi. Jumlah minimum ini lebih besar pada pengguna yang memiliki suatu penyakit tertentu dibandingkan pengguna yang dalam kondisi sehat. Hal ini diakibatkan sistem rekomendasi mencari resep yang serupa dengan resep yang dinilai oleh pengguna kemudian melakukan prediksi berdasarkan penilaian pengguna terhadap resep yang serupa tersebut. Saat jumlah resep yang dinilai pengguna terlalu sedikit, sistem tidak dapat menemukan produk serupa yang juga dinilai </w:t>
-      </w:r>
-      <w:r>
-        <w:rPr>
-          <w:sz w:val="24"/>
-          <w:szCs w:val="24"/>
-        </w:rPr>
-        <w:lastRenderedPageBreak/>
-        <w:t>oleh pengguna sehingga prediksi menjadi error atau dianggap 0 (nol)</w:t>
+        <w:t>, dapat dilihat bahwa terdapat jumlah minimum bagi penilaian yang dilakukan oleh pengguna sebelum sistem dapat memberikan rekomendasi. Jumlah minimum ini lebih besar pada pengguna yang memiliki suatu penyakit tertentu dibandingkan pengguna yang dalam kondisi sehat. Hal ini diakibatkan sistem rekomendasi mencari resep yang serupa dengan resep yang dinilai oleh pengguna kemudian melakukan prediksi berdasarkan penilaian pengguna terhadap resep yang serupa tersebut. Saat jumlah resep yang dinilai pengguna terlalu sedikit, sistem tidak dapat menemukan produk serupa yang juga dinilai oleh pengguna sehingga prediksi menjadi error atau dianggap 0 (nol)</w:t>
       </w:r>
       <w:r>
         <w:rPr>
@@ -32369,7 +32187,7 @@
           <w:szCs w:val="24"/>
         </w:rPr>
       </w:pPr>
-      <w:bookmarkStart w:id="97" w:name="_Toc427899867"/>
+      <w:bookmarkStart w:id="96" w:name="_Toc427899867"/>
       <w:r>
         <w:t xml:space="preserve">Gambar </w:t>
       </w:r>
@@ -32395,7 +32213,7 @@
       <w:r>
         <w:t xml:space="preserve"> Resep yang Dinilai Terlalu Sedikit Menyebabkan Error</w:t>
       </w:r>
-      <w:bookmarkEnd w:id="97"/>
+      <w:bookmarkEnd w:id="96"/>
     </w:p>
     <w:p>
       <w:pPr>
@@ -32457,6 +32275,7 @@
         <w:rPr>
           <w:noProof/>
         </w:rPr>
+        <w:lastRenderedPageBreak/>
         <w:drawing>
           <wp:inline distT="0" distB="0" distL="0" distR="0" wp14:anchorId="1F223669" wp14:editId="7E8E28AA">
             <wp:extent cx="4676886" cy="2807374"/>
@@ -32505,7 +32324,7 @@
           <w:szCs w:val="24"/>
         </w:rPr>
       </w:pPr>
-      <w:bookmarkStart w:id="98" w:name="_Toc427899868"/>
+      <w:bookmarkStart w:id="97" w:name="_Toc427899868"/>
       <w:r>
         <w:t xml:space="preserve">Gambar </w:t>
       </w:r>
@@ -32531,7 +32350,7 @@
       <w:r>
         <w:t xml:space="preserve"> Rata-rata MAE Rekomendasi Sehat vs Sakit</w:t>
       </w:r>
-      <w:bookmarkEnd w:id="98"/>
+      <w:bookmarkEnd w:id="97"/>
     </w:p>
     <w:p>
       <w:pPr>
@@ -32586,12 +32405,11 @@
           <w:rFonts w:ascii="Times New Roman" w:hAnsi="Times New Roman"/>
         </w:rPr>
       </w:pPr>
-      <w:bookmarkStart w:id="99" w:name="_Toc427899939"/>
+      <w:bookmarkStart w:id="98" w:name="_Toc427899939"/>
       <w:r>
         <w:rPr>
           <w:rFonts w:ascii="Times New Roman" w:hAnsi="Times New Roman"/>
         </w:rPr>
-        <w:lastRenderedPageBreak/>
         <w:t xml:space="preserve">Pengujian </w:t>
       </w:r>
       <w:r>
@@ -32600,7 +32418,7 @@
         </w:rPr>
         <w:t>Kesesuaian Rekomendasi Terhadap Selera Pengguna</w:t>
       </w:r>
-      <w:bookmarkEnd w:id="99"/>
+      <w:bookmarkEnd w:id="98"/>
       <w:r>
         <w:rPr>
           <w:rFonts w:ascii="Times New Roman" w:hAnsi="Times New Roman"/>
@@ -32738,7 +32556,15 @@
           <w:sz w:val="24"/>
           <w:szCs w:val="24"/>
         </w:rPr>
-        <w:t xml:space="preserve"> pengguna yang memberi penilaian hanya pada 8 resep memperoleh rekomendasi yang memiliki kesesuaian tinggi terhadap selera pengguna tersebut apabila berada pada kondisi sehat, sementara pada saat kondisi sakit kesesuaian rekomendasi yang diberikan terhadap selera pengguna cenderung lebih rendah bahkan menghasilkan error saat jumlah penilaian resep yang dilakukan terlalu sedikit</w:t>
+        <w:t xml:space="preserve"> pengguna yang memberi penilaian hanya pada 8 resep memperoleh rekomendasi yang memiliki kesesuaian tinggi terhadap selera pengguna tersebut apabila berada pada kondisi sehat, sementara pada saat kondisi sakit </w:t>
+      </w:r>
+      <w:r>
+        <w:rPr>
+          <w:sz w:val="24"/>
+          <w:szCs w:val="24"/>
+        </w:rPr>
+        <w:lastRenderedPageBreak/>
+        <w:t>kesesuaian rekomendasi yang diberikan terhadap selera pengguna cenderung lebih rendah bahkan menghasilkan error saat jumlah penilaian resep yang dilakukan terlalu sedikit</w:t>
       </w:r>
       <w:r>
         <w:rPr>
@@ -32822,7 +32648,7 @@
         <w:pStyle w:val="Caption"/>
         <w:jc w:val="center"/>
       </w:pPr>
-      <w:bookmarkStart w:id="100" w:name="_Toc427899869"/>
+      <w:bookmarkStart w:id="99" w:name="_Toc427899869"/>
       <w:r>
         <w:t xml:space="preserve">Gambar </w:t>
       </w:r>
@@ -32848,7 +32674,7 @@
       <w:r>
         <w:t xml:space="preserve"> Rata-rata Total Kesesuaian Rekomendasi dengan Selera Pengguna</w:t>
       </w:r>
-      <w:bookmarkEnd w:id="100"/>
+      <w:bookmarkEnd w:id="99"/>
     </w:p>
     <w:p/>
     <w:p>
@@ -32920,7 +32746,7 @@
           <w:szCs w:val="24"/>
         </w:rPr>
       </w:pPr>
-      <w:bookmarkStart w:id="101" w:name="_Toc427899870"/>
+      <w:bookmarkStart w:id="100" w:name="_Toc427899870"/>
       <w:r>
         <w:t xml:space="preserve">Gambar </w:t>
       </w:r>
@@ -32949,7 +32775,7 @@
       <w:r>
         <w:t>Resep yang Dinilai Terlalu Sedikit Menyebabkan Error</w:t>
       </w:r>
-      <w:bookmarkEnd w:id="101"/>
+      <w:bookmarkEnd w:id="100"/>
     </w:p>
     <w:p>
       <w:pPr>
@@ -33098,7 +32924,7 @@
           <w:szCs w:val="24"/>
         </w:rPr>
       </w:pPr>
-      <w:bookmarkStart w:id="102" w:name="_Toc427899871"/>
+      <w:bookmarkStart w:id="101" w:name="_Toc427899871"/>
       <w:r>
         <w:t xml:space="preserve">Gambar </w:t>
       </w:r>
@@ -33124,7 +32950,7 @@
       <w:r>
         <w:t xml:space="preserve"> Rata-rata Kesesuaian Rekomendasi Sehat vs Sakit</w:t>
       </w:r>
-      <w:bookmarkEnd w:id="102"/>
+      <w:bookmarkEnd w:id="101"/>
     </w:p>
     <w:p>
       <w:pPr>
@@ -33162,11 +32988,11 @@
         <w:lastRenderedPageBreak/>
         <w:br/>
       </w:r>
-      <w:bookmarkStart w:id="103" w:name="_Toc427899940"/>
+      <w:bookmarkStart w:id="102" w:name="_Toc427899940"/>
       <w:r>
         <w:t>KESIMPULAN DAN SARAN</w:t>
       </w:r>
-      <w:bookmarkEnd w:id="103"/>
+      <w:bookmarkEnd w:id="102"/>
     </w:p>
     <w:p>
       <w:pPr>
@@ -33176,14 +33002,14 @@
           <w:rFonts w:ascii="Times New Roman" w:hAnsi="Times New Roman"/>
         </w:rPr>
       </w:pPr>
-      <w:bookmarkStart w:id="104" w:name="_Toc427899941"/>
+      <w:bookmarkStart w:id="103" w:name="_Toc427899941"/>
       <w:r>
         <w:rPr>
           <w:rFonts w:ascii="Times New Roman" w:hAnsi="Times New Roman"/>
         </w:rPr>
         <w:t>Kesimpulan</w:t>
       </w:r>
-      <w:bookmarkEnd w:id="104"/>
+      <w:bookmarkEnd w:id="103"/>
     </w:p>
     <w:p>
       <w:pPr>
@@ -33305,14 +33131,14 @@
           <w:rFonts w:ascii="Times New Roman" w:hAnsi="Times New Roman"/>
         </w:rPr>
       </w:pPr>
-      <w:bookmarkStart w:id="105" w:name="_Toc427899942"/>
+      <w:bookmarkStart w:id="104" w:name="_Toc427899942"/>
       <w:r>
         <w:rPr>
           <w:rFonts w:ascii="Times New Roman" w:hAnsi="Times New Roman"/>
         </w:rPr>
         <w:t>Saran</w:t>
       </w:r>
-      <w:bookmarkEnd w:id="105"/>
+      <w:bookmarkEnd w:id="104"/>
     </w:p>
     <w:p>
       <w:pPr>
@@ -33606,13 +33432,13 @@
         </w:numPr>
         <w:ind w:left="540"/>
       </w:pPr>
-      <w:bookmarkStart w:id="106" w:name="_Toc427899943"/>
+      <w:bookmarkStart w:id="105" w:name="_Toc427899943"/>
       <w:bookmarkEnd w:id="35"/>
       <w:r>
         <w:lastRenderedPageBreak/>
         <w:t>DAFTAR PUSTAKA</w:t>
       </w:r>
-      <w:bookmarkEnd w:id="106"/>
+      <w:bookmarkEnd w:id="105"/>
     </w:p>
     <w:p>
       <w:pPr>
@@ -34201,7 +34027,12 @@
         <w:t>Evaluating Collaborativ</w:t>
       </w:r>
       <w:r>
-        <w:t>e Filtering Recommender Systems</w:t>
+        <w:t>e Filtering Recommend</w:t>
+      </w:r>
+      <w:bookmarkStart w:id="106" w:name="_GoBack"/>
+      <w:bookmarkEnd w:id="106"/>
+      <w:r>
+        <w:t>er Systems</w:t>
       </w:r>
       <w:r>
         <w:rPr>
@@ -34223,9 +34054,10 @@
       </w:r>
     </w:p>
     <w:sectPr>
+      <w:footerReference w:type="default" r:id="rId37"/>
       <w:pgSz w:w="11906" w:h="16838"/>
       <w:pgMar w:top="1440" w:right="1800" w:bottom="1440" w:left="1800" w:header="720" w:footer="720" w:gutter="0"/>
-      <w:pgNumType w:fmt="lowerRoman" w:start="5"/>
+      <w:pgNumType w:fmt="lowerRoman" w:start="10"/>
       <w:cols w:space="720"/>
     </w:sectPr>
   </w:body>
@@ -34339,6 +34171,63 @@
             <w:noProof/>
           </w:rPr>
           <w:t>V-2</w:t>
+        </w:r>
+        <w:r>
+          <w:rPr>
+            <w:noProof/>
+          </w:rPr>
+          <w:fldChar w:fldCharType="end"/>
+        </w:r>
+      </w:p>
+    </w:sdtContent>
+  </w:sdt>
+  <w:p>
+    <w:pPr>
+      <w:pStyle w:val="Footer"/>
+      <w:jc w:val="center"/>
+      <w:rPr>
+        <w:lang w:val="en-US"/>
+      </w:rPr>
+    </w:pPr>
+  </w:p>
+</w:ftr>
+</file>
+
+<file path=word/footer11.xml><?xml version="1.0" encoding="utf-8"?>
+<w:ftr xmlns:wpc="http://schemas.microsoft.com/office/word/2010/wordprocessingCanvas" xmlns:mc="http://schemas.openxmlformats.org/markup-compatibility/2006" xmlns:o="urn:schemas-microsoft-com:office:office" xmlns:r="http://schemas.openxmlformats.org/officeDocument/2006/relationships" xmlns:m="http://schemas.openxmlformats.org/officeDocument/2006/math" xmlns:v="urn:schemas-microsoft-com:vml" xmlns:wp14="http://schemas.microsoft.com/office/word/2010/wordprocessingDrawing" xmlns:wp="http://schemas.openxmlformats.org/drawingml/2006/wordprocessingDrawing" xmlns:w10="urn:schemas-microsoft-com:office:word" xmlns:w="http://schemas.openxmlformats.org/wordprocessingml/2006/main" xmlns:w14="http://schemas.microsoft.com/office/word/2010/wordml" xmlns:w15="http://schemas.microsoft.com/office/word/2012/wordml" xmlns:wpg="http://schemas.microsoft.com/office/word/2010/wordprocessingGroup" xmlns:wpi="http://schemas.microsoft.com/office/word/2010/wordprocessingInk" xmlns:wne="http://schemas.microsoft.com/office/word/2006/wordml" xmlns:wps="http://schemas.microsoft.com/office/word/2010/wordprocessingShape" mc:Ignorable="w14 w15 wp14">
+  <w:sdt>
+    <w:sdtPr>
+      <w:id w:val="288018021"/>
+      <w:docPartObj>
+        <w:docPartGallery w:val="Page Numbers (Bottom of Page)"/>
+        <w:docPartUnique/>
+      </w:docPartObj>
+    </w:sdtPr>
+    <w:sdtEndPr>
+      <w:rPr>
+        <w:noProof/>
+      </w:rPr>
+    </w:sdtEndPr>
+    <w:sdtContent>
+      <w:p>
+        <w:pPr>
+          <w:pStyle w:val="Footer"/>
+          <w:jc w:val="center"/>
+        </w:pPr>
+        <w:r>
+          <w:fldChar w:fldCharType="begin"/>
+        </w:r>
+        <w:r>
+          <w:instrText xml:space="preserve"> PAGE   \* MERGEFORMAT </w:instrText>
+        </w:r>
+        <w:r>
+          <w:fldChar w:fldCharType="separate"/>
+        </w:r>
+        <w:r>
+          <w:rPr>
+            <w:noProof/>
+          </w:rPr>
+          <w:t>x</w:t>
         </w:r>
         <w:r>
           <w:rPr>
@@ -34490,7 +34379,7 @@
           <w:rPr>
             <w:noProof/>
           </w:rPr>
-          <w:t>IV-1</w:t>
+          <w:t>I-1</w:t>
         </w:r>
         <w:r>
           <w:rPr>
@@ -34627,7 +34516,7 @@
           <w:rPr>
             <w:noProof/>
           </w:rPr>
-          <w:t>III-18</w:t>
+          <w:t>II-5</w:t>
         </w:r>
         <w:r>
           <w:rPr>
@@ -34690,7 +34579,7 @@
           <w:rPr>
             <w:noProof/>
           </w:rPr>
-          <w:t>IV-6</w:t>
+          <w:t>IV-5</w:t>
         </w:r>
         <w:r>
           <w:rPr>
@@ -39474,7 +39363,7 @@
 </file>
 
 <file path=customXml/itemProps1.xml><?xml version="1.0" encoding="utf-8"?>
-<ds:datastoreItem xmlns:ds="http://schemas.openxmlformats.org/officeDocument/2006/customXml" ds:itemID="{77515BF9-B230-4113-950A-A436B0693710}">
+<ds:datastoreItem xmlns:ds="http://schemas.openxmlformats.org/officeDocument/2006/customXml" ds:itemID="{359A597B-6960-4AD4-A2B5-36FF41925117}">
   <ds:schemaRefs>
     <ds:schemaRef ds:uri="http://schemas.openxmlformats.org/officeDocument/2006/bibliography"/>
   </ds:schemaRefs>

</xml_diff>